<commit_message>
Doc de Pruebas respondido
</commit_message>
<xml_diff>
--- a/Documentacion/Documento de Pruebas.docx
+++ b/Documentacion/Documento de Pruebas.docx
@@ -1,6 +1,6 @@
 
 <file path=word/document.xml><?xml version="1.0" encoding="utf-8"?>
-<w:document xmlns:wpc="http://schemas.microsoft.com/office/word/2010/wordprocessingCanvas" xmlns:cx="http://schemas.microsoft.com/office/drawing/2014/chartex" xmlns:cx1="http://schemas.microsoft.com/office/drawing/2015/9/8/chartex" xmlns:cx2="http://schemas.microsoft.com/office/drawing/2015/10/21/chartex" xmlns:cx3="http://schemas.microsoft.com/office/drawing/2016/5/9/chartex" xmlns:cx4="http://schemas.microsoft.com/office/drawing/2016/5/10/chartex" xmlns:cx5="http://schemas.microsoft.com/office/drawing/2016/5/11/chartex" xmlns:cx6="http://schemas.microsoft.com/office/drawing/2016/5/12/chartex" xmlns:cx7="http://schemas.microsoft.com/office/drawing/2016/5/13/chartex" xmlns:cx8="http://schemas.microsoft.com/office/drawing/2016/5/14/chartex" xmlns:mc="http://schemas.openxmlformats.org/markup-compatibility/2006" xmlns:aink="http://schemas.microsoft.com/office/drawing/2016/ink" xmlns:am3d="http://schemas.microsoft.com/office/drawing/2017/model3d" xmlns:o="urn:schemas-microsoft-com:office:office" xmlns:r="http://schemas.openxmlformats.org/officeDocument/2006/relationships" xmlns:m="http://schemas.openxmlformats.org/officeDocument/2006/math" xmlns:v="urn:schemas-microsoft-com:vml" xmlns:wp14="http://schemas.microsoft.com/office/word/2010/wordprocessingDrawing" xmlns:wp="http://schemas.openxmlformats.org/drawingml/2006/wordprocessingDrawing" xmlns:w10="urn:schemas-microsoft-com:office:word" xmlns:w="http://schemas.openxmlformats.org/wordprocessingml/2006/main" xmlns:w14="http://schemas.microsoft.com/office/word/2010/wordml" xmlns:w15="http://schemas.microsoft.com/office/word/2012/wordml" xmlns:w16cex="http://schemas.microsoft.com/office/word/2018/wordml/cex" xmlns:w16cid="http://schemas.microsoft.com/office/word/2016/wordml/cid" xmlns:w16="http://schemas.microsoft.com/office/word/2018/wordml" xmlns:w16se="http://schemas.microsoft.com/office/word/2015/wordml/symex" xmlns:wpg="http://schemas.microsoft.com/office/word/2010/wordprocessingGroup" xmlns:wpi="http://schemas.microsoft.com/office/word/2010/wordprocessingInk" xmlns:wne="http://schemas.microsoft.com/office/word/2006/wordml" xmlns:wps="http://schemas.microsoft.com/office/word/2010/wordprocessingShape" mc:Ignorable="w14 w15 w16se w16cid w16 w16cex wp14">
+<w:document xmlns:wpc="http://schemas.microsoft.com/office/word/2010/wordprocessingCanvas" xmlns:cx="http://schemas.microsoft.com/office/drawing/2014/chartex" xmlns:cx1="http://schemas.microsoft.com/office/drawing/2015/9/8/chartex" xmlns:cx2="http://schemas.microsoft.com/office/drawing/2015/10/21/chartex" xmlns:cx3="http://schemas.microsoft.com/office/drawing/2016/5/9/chartex" xmlns:cx4="http://schemas.microsoft.com/office/drawing/2016/5/10/chartex" xmlns:cx5="http://schemas.microsoft.com/office/drawing/2016/5/11/chartex" xmlns:cx6="http://schemas.microsoft.com/office/drawing/2016/5/12/chartex" xmlns:cx7="http://schemas.microsoft.com/office/drawing/2016/5/13/chartex" xmlns:cx8="http://schemas.microsoft.com/office/drawing/2016/5/14/chartex" xmlns:mc="http://schemas.openxmlformats.org/markup-compatibility/2006" xmlns:aink="http://schemas.microsoft.com/office/drawing/2016/ink" xmlns:am3d="http://schemas.microsoft.com/office/drawing/2017/model3d" xmlns:o="urn:schemas-microsoft-com:office:office" xmlns:r="http://schemas.openxmlformats.org/officeDocument/2006/relationships" xmlns:m="http://schemas.openxmlformats.org/officeDocument/2006/math" xmlns:v="urn:schemas-microsoft-com:vml" xmlns:wp14="http://schemas.microsoft.com/office/word/2010/wordprocessingDrawing" xmlns:wp="http://schemas.openxmlformats.org/drawingml/2006/wordprocessingDrawing" xmlns:w10="urn:schemas-microsoft-com:office:word" xmlns:w="http://schemas.openxmlformats.org/wordprocessingml/2006/main" xmlns:w14="http://schemas.microsoft.com/office/word/2010/wordml" xmlns:w15="http://schemas.microsoft.com/office/word/2012/wordml" xmlns:w16cid="http://schemas.microsoft.com/office/word/2016/wordml/cid" xmlns:w16se="http://schemas.microsoft.com/office/word/2015/wordml/symex" xmlns:wpg="http://schemas.microsoft.com/office/word/2010/wordprocessingGroup" xmlns:wpi="http://schemas.microsoft.com/office/word/2010/wordprocessingInk" xmlns:wne="http://schemas.microsoft.com/office/word/2006/wordml" xmlns:wps="http://schemas.microsoft.com/office/word/2010/wordprocessingShape" mc:Ignorable="w14 w15 w16se w16cid wp14">
   <w:body>
     <w:p>
       <w:pPr>
@@ -325,7 +325,7 @@
               </mc:Choice>
               <mc:Fallback>
                 <w:pict>
-                  <v:group w14:anchorId="00BEB1EE" id="Grupo 125" o:spid="_x0000_s1026" style="position:absolute;margin-left:-28.75pt;margin-top:35.45pt;width:555.6pt;height:556.55pt;z-index:-251658240;mso-height-percent:670;mso-position-horizontal-relative:margin;mso-position-vertical-relative:page;mso-height-percent:670;mso-width-relative:margin" coordorigin="996" coordsize="57221,54044" o:gfxdata="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">
+                  <v:group w14:anchorId="00BEB1EE" id="Grupo 125" o:spid="_x0000_s1026" style="position:absolute;margin-left:-28.75pt;margin-top:35.45pt;width:555.6pt;height:556.55pt;z-index:-251658240;mso-height-percent:670;mso-position-horizontal-relative:margin;mso-position-vertical-relative:page;mso-height-percent:670;mso-width-relative:margin" coordorigin="996" coordsize="57221,54044" o:gfxdata="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">
                     <o:lock v:ext="edit" aspectratio="t"/>
                     <v:shape id="Forma libre 10" o:spid="_x0000_s1027" style="position:absolute;left:996;width:57221;height:54044;visibility:visible;mso-wrap-style:square;v-text-anchor:bottom" coordsize="720,700" o:spt="100" o:gfxdata="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" adj="-11796480,,5400" path="m,c,644,,644,,644v23,6,62,14,113,21c250,685,476,700,720,644v,-27,,-27,,-27c720,,720,,720,,,,,,,e" fillcolor="#4d5f78 [2994]" stroked="f">
                       <v:fill color2="#2a3442 [2018]" rotate="t" colors="0 #5d6d85;.5 #485972;1 #334258" focus="100%" type="gradient">
@@ -521,6 +521,7 @@
                                     <w:calendar w:val="gregorian"/>
                                   </w:date>
                                 </w:sdtPr>
+                                <w:sdtEndPr/>
                                 <w:sdtContent>
                                   <w:p>
                                     <w:pPr>
@@ -588,6 +589,7 @@
                               <w:calendar w:val="gregorian"/>
                             </w:date>
                           </w:sdtPr>
+                          <w:sdtEndPr/>
                           <w:sdtContent>
                             <w:p>
                               <w:pPr>
@@ -782,7 +784,7 @@
               </wp:anchor>
             </w:drawing>
           </mc:Choice>
-          <mc:Fallback>
+          <mc:Fallback xmlns:w16="http://schemas.microsoft.com/office/word/2018/wordml" xmlns:w16cex="http://schemas.microsoft.com/office/word/2018/wordml/cex">
             <w:pict>
               <v:rect w14:anchorId="11F06A9C" id="Rectángulo 5" o:spid="_x0000_s1026" style="position:absolute;margin-left:-24.45pt;margin-top:32.25pt;width:545.9pt;height:62.25pt;z-index:251658244;visibility:visible;mso-wrap-style:square;mso-width-percent:0;mso-height-percent:900;mso-wrap-distance-left:9pt;mso-wrap-distance-top:0;mso-wrap-distance-right:9pt;mso-wrap-distance-bottom:0;mso-position-horizontal:absolute;mso-position-horizontal-relative:margin;mso-position-vertical:absolute;mso-position-vertical-relative:page;mso-width-percent:0;mso-height-percent:900;mso-width-relative:page;mso-height-relative:top-margin-area;v-text-anchor:top" o:gfxdata="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" o:allowincell="f" fillcolor="#323e4f [2415]" stroked="f">
                 <w10:wrap type="topAndBottom" anchorx="margin" anchory="page"/>
@@ -1374,7 +1376,7 @@
               </wp:anchor>
             </w:drawing>
           </mc:Choice>
-          <mc:Fallback>
+          <mc:Fallback xmlns:w16="http://schemas.microsoft.com/office/word/2018/wordml" xmlns:w16cex="http://schemas.microsoft.com/office/word/2018/wordml/cex">
             <w:pict>
               <v:rect w14:anchorId="59E27EC5" id="Rectángulo 4" o:spid="_x0000_s1026" style="position:absolute;margin-left:-24.45pt;margin-top:710.35pt;width:550.2pt;height:62.2pt;z-index:251658245;visibility:visible;mso-wrap-style:square;mso-width-percent:0;mso-height-percent:900;mso-wrap-distance-left:9pt;mso-wrap-distance-top:0;mso-wrap-distance-right:9pt;mso-wrap-distance-bottom:0;mso-position-horizontal:absolute;mso-position-horizontal-relative:margin;mso-position-vertical:absolute;mso-position-vertical-relative:page;mso-width-percent:0;mso-height-percent:900;mso-width-relative:page;mso-height-relative:top-margin-area;v-text-anchor:top" o:gfxdata="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" o:allowincell="f" fillcolor="#323e4f [2415]" stroked="f">
                 <w10:wrap anchorx="margin" anchory="page"/>
@@ -3243,17 +3245,18 @@
                 <w:id w:val="370431451"/>
                 <w15:color w:val="000000"/>
                 <w14:checkbox>
-                  <w14:checked w14:val="0"/>
+                  <w14:checked w14:val="1"/>
                   <w14:checkedState w14:val="00FC" w14:font="Wingdings"/>
                   <w14:uncheckedState w14:val="006F" w14:font="Wingdings"/>
                 </w14:checkbox>
               </w:sdtPr>
+              <w:sdtEndPr/>
               <w:sdtContent>
                 <w:r>
                   <w:rPr>
                     <w:rFonts w:ascii="Gill Sans MT" w:hAnsi="Gill Sans MT" w:cs="Times New Roman"/>
                   </w:rPr>
-                  <w:sym w:font="Wingdings" w:char="F06F"/>
+                  <w:sym w:font="Wingdings" w:char="F0FC"/>
                 </w:r>
               </w:sdtContent>
             </w:sdt>
@@ -3410,17 +3413,18 @@
                 <w:id w:val="1006551533"/>
                 <w15:color w:val="000000"/>
                 <w14:checkbox>
-                  <w14:checked w14:val="0"/>
+                  <w14:checked w14:val="1"/>
                   <w14:checkedState w14:val="00FC" w14:font="Wingdings"/>
                   <w14:uncheckedState w14:val="006F" w14:font="Wingdings"/>
                 </w14:checkbox>
               </w:sdtPr>
+              <w:sdtEndPr/>
               <w:sdtContent>
                 <w:r>
                   <w:rPr>
                     <w:rFonts w:ascii="Gill Sans MT" w:hAnsi="Gill Sans MT" w:cs="Times New Roman"/>
                   </w:rPr>
-                  <w:sym w:font="Wingdings" w:char="F06F"/>
+                  <w:sym w:font="Wingdings" w:char="F0FC"/>
                 </w:r>
               </w:sdtContent>
             </w:sdt>
@@ -3564,17 +3568,18 @@
                 <w:id w:val="-1994784512"/>
                 <w15:color w:val="000000"/>
                 <w14:checkbox>
-                  <w14:checked w14:val="0"/>
+                  <w14:checked w14:val="1"/>
                   <w14:checkedState w14:val="00FC" w14:font="Wingdings"/>
                   <w14:uncheckedState w14:val="006F" w14:font="Wingdings"/>
                 </w14:checkbox>
               </w:sdtPr>
+              <w:sdtEndPr/>
               <w:sdtContent>
                 <w:r>
                   <w:rPr>
                     <w:rFonts w:ascii="Gill Sans MT" w:hAnsi="Gill Sans MT" w:cs="Times New Roman"/>
                   </w:rPr>
-                  <w:sym w:font="Wingdings" w:char="F06F"/>
+                  <w:sym w:font="Wingdings" w:char="F0FC"/>
                 </w:r>
               </w:sdtContent>
             </w:sdt>
@@ -3647,17 +3652,18 @@
                 <w:id w:val="-1377300814"/>
                 <w15:color w:val="000000"/>
                 <w14:checkbox>
-                  <w14:checked w14:val="0"/>
+                  <w14:checked w14:val="1"/>
                   <w14:checkedState w14:val="00FC" w14:font="Wingdings"/>
                   <w14:uncheckedState w14:val="006F" w14:font="Wingdings"/>
                 </w14:checkbox>
               </w:sdtPr>
+              <w:sdtEndPr/>
               <w:sdtContent>
                 <w:r>
                   <w:rPr>
                     <w:rFonts w:ascii="Gill Sans MT" w:hAnsi="Gill Sans MT" w:cs="Times New Roman"/>
                   </w:rPr>
-                  <w:sym w:font="Wingdings" w:char="F06F"/>
+                  <w:sym w:font="Wingdings" w:char="F0FC"/>
                 </w:r>
               </w:sdtContent>
             </w:sdt>
@@ -3755,14 +3761,7 @@
                 <w:rFonts w:ascii="Times New Roman" w:hAnsi="Times New Roman" w:cs="Times New Roman"/>
                 <w:lang w:val="es-ES_tradnl"/>
               </w:rPr>
-              <w:t>Cerradura</w:t>
-            </w:r>
-            <w:r>
-              <w:rPr>
-                <w:rFonts w:ascii="Times New Roman" w:hAnsi="Times New Roman" w:cs="Times New Roman"/>
-                <w:lang w:val="es-ES_tradnl"/>
-              </w:rPr>
-              <w:t>s.</w:t>
+              <w:t>Cerraduras.</w:t>
             </w:r>
           </w:p>
           <w:p>
@@ -3803,17 +3802,18 @@
                 <w:id w:val="55287573"/>
                 <w15:color w:val="000000"/>
                 <w14:checkbox>
-                  <w14:checked w14:val="0"/>
+                  <w14:checked w14:val="1"/>
                   <w14:checkedState w14:val="00FC" w14:font="Wingdings"/>
                   <w14:uncheckedState w14:val="006F" w14:font="Wingdings"/>
                 </w14:checkbox>
               </w:sdtPr>
+              <w:sdtEndPr/>
               <w:sdtContent>
                 <w:r>
                   <w:rPr>
                     <w:rFonts w:ascii="Gill Sans MT" w:hAnsi="Gill Sans MT" w:cs="Times New Roman"/>
                   </w:rPr>
-                  <w:sym w:font="Wingdings" w:char="F06F"/>
+                  <w:sym w:font="Wingdings" w:char="F0FC"/>
                 </w:r>
               </w:sdtContent>
             </w:sdt>
@@ -4339,17 +4339,18 @@
                 <w:id w:val="1756086065"/>
                 <w15:color w:val="000000"/>
                 <w14:checkbox>
-                  <w14:checked w14:val="0"/>
+                  <w14:checked w14:val="1"/>
                   <w14:checkedState w14:val="00FC" w14:font="Wingdings"/>
                   <w14:uncheckedState w14:val="006F" w14:font="Wingdings"/>
                 </w14:checkbox>
               </w:sdtPr>
+              <w:sdtEndPr/>
               <w:sdtContent>
                 <w:r>
                   <w:rPr>
                     <w:rFonts w:ascii="Gill Sans MT" w:hAnsi="Gill Sans MT" w:cs="Times New Roman"/>
                   </w:rPr>
-                  <w:sym w:font="Wingdings" w:char="F06F"/>
+                  <w:sym w:font="Wingdings" w:char="F0FC"/>
                 </w:r>
               </w:sdtContent>
             </w:sdt>
@@ -4436,17 +4437,18 @@
                 <w:id w:val="622353334"/>
                 <w15:color w:val="000000"/>
                 <w14:checkbox>
-                  <w14:checked w14:val="0"/>
+                  <w14:checked w14:val="1"/>
                   <w14:checkedState w14:val="00FC" w14:font="Wingdings"/>
                   <w14:uncheckedState w14:val="006F" w14:font="Wingdings"/>
                 </w14:checkbox>
               </w:sdtPr>
+              <w:sdtEndPr/>
               <w:sdtContent>
                 <w:r>
                   <w:rPr>
                     <w:rFonts w:ascii="Gill Sans MT" w:hAnsi="Gill Sans MT" w:cs="Times New Roman"/>
                   </w:rPr>
-                  <w:sym w:font="Wingdings" w:char="F06F"/>
+                  <w:sym w:font="Wingdings" w:char="F0FC"/>
                 </w:r>
               </w:sdtContent>
             </w:sdt>
@@ -4561,17 +4563,18 @@
                 <w:id w:val="-1671321447"/>
                 <w15:color w:val="000000"/>
                 <w14:checkbox>
-                  <w14:checked w14:val="0"/>
+                  <w14:checked w14:val="1"/>
                   <w14:checkedState w14:val="00FC" w14:font="Wingdings"/>
                   <w14:uncheckedState w14:val="006F" w14:font="Wingdings"/>
                 </w14:checkbox>
               </w:sdtPr>
+              <w:sdtEndPr/>
               <w:sdtContent>
                 <w:r>
                   <w:rPr>
                     <w:rFonts w:ascii="Gill Sans MT" w:hAnsi="Gill Sans MT" w:cs="Times New Roman"/>
                   </w:rPr>
-                  <w:sym w:font="Wingdings" w:char="F06F"/>
+                  <w:sym w:font="Wingdings" w:char="F0FC"/>
                 </w:r>
               </w:sdtContent>
             </w:sdt>
@@ -4672,17 +4675,18 @@
                 <w:id w:val="1487281542"/>
                 <w15:color w:val="000000"/>
                 <w14:checkbox>
-                  <w14:checked w14:val="0"/>
+                  <w14:checked w14:val="1"/>
                   <w14:checkedState w14:val="00FC" w14:font="Wingdings"/>
                   <w14:uncheckedState w14:val="006F" w14:font="Wingdings"/>
                 </w14:checkbox>
               </w:sdtPr>
+              <w:sdtEndPr/>
               <w:sdtContent>
                 <w:r>
                   <w:rPr>
                     <w:rFonts w:ascii="Gill Sans MT" w:hAnsi="Gill Sans MT" w:cs="Times New Roman"/>
                   </w:rPr>
-                  <w:sym w:font="Wingdings" w:char="F06F"/>
+                  <w:sym w:font="Wingdings" w:char="F0FC"/>
                 </w:r>
               </w:sdtContent>
             </w:sdt>
@@ -4841,17 +4845,18 @@
                 <w:id w:val="597763422"/>
                 <w15:color w:val="000000"/>
                 <w14:checkbox>
-                  <w14:checked w14:val="0"/>
+                  <w14:checked w14:val="1"/>
                   <w14:checkedState w14:val="00FC" w14:font="Wingdings"/>
                   <w14:uncheckedState w14:val="006F" w14:font="Wingdings"/>
                 </w14:checkbox>
               </w:sdtPr>
+              <w:sdtEndPr/>
               <w:sdtContent>
                 <w:r>
                   <w:rPr>
                     <w:rFonts w:ascii="Gill Sans MT" w:hAnsi="Gill Sans MT" w:cs="Times New Roman"/>
                   </w:rPr>
-                  <w:sym w:font="Wingdings" w:char="F06F"/>
+                  <w:sym w:font="Wingdings" w:char="F0FC"/>
                 </w:r>
               </w:sdtContent>
             </w:sdt>
@@ -4924,17 +4929,18 @@
                 <w:id w:val="-556924613"/>
                 <w15:color w:val="000000"/>
                 <w14:checkbox>
-                  <w14:checked w14:val="0"/>
+                  <w14:checked w14:val="1"/>
                   <w14:checkedState w14:val="00FC" w14:font="Wingdings"/>
                   <w14:uncheckedState w14:val="006F" w14:font="Wingdings"/>
                 </w14:checkbox>
               </w:sdtPr>
+              <w:sdtEndPr/>
               <w:sdtContent>
                 <w:r>
                   <w:rPr>
                     <w:rFonts w:ascii="Gill Sans MT" w:hAnsi="Gill Sans MT" w:cs="Times New Roman"/>
                   </w:rPr>
-                  <w:sym w:font="Wingdings" w:char="F06F"/>
+                  <w:sym w:font="Wingdings" w:char="F0FC"/>
                 </w:r>
               </w:sdtContent>
             </w:sdt>
@@ -5018,17 +5024,18 @@
                 <w:id w:val="1956902580"/>
                 <w15:color w:val="000000"/>
                 <w14:checkbox>
-                  <w14:checked w14:val="0"/>
+                  <w14:checked w14:val="1"/>
                   <w14:checkedState w14:val="00FC" w14:font="Wingdings"/>
                   <w14:uncheckedState w14:val="006F" w14:font="Wingdings"/>
                 </w14:checkbox>
               </w:sdtPr>
+              <w:sdtEndPr/>
               <w:sdtContent>
                 <w:r>
                   <w:rPr>
                     <w:rFonts w:ascii="Gill Sans MT" w:hAnsi="Gill Sans MT" w:cs="Times New Roman"/>
                   </w:rPr>
-                  <w:sym w:font="Wingdings" w:char="F06F"/>
+                  <w:sym w:font="Wingdings" w:char="F0FC"/>
                 </w:r>
               </w:sdtContent>
             </w:sdt>
@@ -5304,16 +5311,7 @@
                 <w:color w:val="000000" w:themeColor="text1"/>
                 <w:lang w:val="es-ES_tradnl"/>
               </w:rPr>
-              <w:t>-02</w:t>
-            </w:r>
-            <w:r>
-              <w:rPr>
-                <w:rFonts w:ascii="Times New Roman" w:hAnsi="Times New Roman" w:cs="Times New Roman"/>
-                <w:b/>
-                <w:color w:val="000000" w:themeColor="text1"/>
-                <w:lang w:val="es-ES_tradnl"/>
-              </w:rPr>
-              <w:t>B</w:t>
+              <w:t>-02B</w:t>
             </w:r>
           </w:p>
         </w:tc>
@@ -5395,16 +5393,7 @@
                 <w:color w:val="000000" w:themeColor="text1"/>
                 <w:lang w:val="es-ES_tradnl"/>
               </w:rPr>
-              <w:t xml:space="preserve">Opción luces. </w:t>
-            </w:r>
-            <w:r>
-              <w:rPr>
-                <w:rFonts w:ascii="Times New Roman" w:hAnsi="Times New Roman" w:cs="Times New Roman"/>
-                <w:bCs/>
-                <w:color w:val="000000" w:themeColor="text1"/>
-                <w:lang w:val="es-ES_tradnl"/>
-              </w:rPr>
-              <w:t>Apagar</w:t>
+              <w:t>Opción luces. Apagar</w:t>
             </w:r>
           </w:p>
         </w:tc>
@@ -5566,17 +5555,18 @@
                 <w:id w:val="1626425810"/>
                 <w15:color w:val="000000"/>
                 <w14:checkbox>
-                  <w14:checked w14:val="0"/>
+                  <w14:checked w14:val="1"/>
                   <w14:checkedState w14:val="00FC" w14:font="Wingdings"/>
                   <w14:uncheckedState w14:val="006F" w14:font="Wingdings"/>
                 </w14:checkbox>
               </w:sdtPr>
+              <w:sdtEndPr/>
               <w:sdtContent>
                 <w:r>
                   <w:rPr>
                     <w:rFonts w:ascii="Gill Sans MT" w:hAnsi="Gill Sans MT" w:cs="Times New Roman"/>
                   </w:rPr>
-                  <w:sym w:font="Wingdings" w:char="F06F"/>
+                  <w:sym w:font="Wingdings" w:char="F0FC"/>
                 </w:r>
               </w:sdtContent>
             </w:sdt>
@@ -5663,17 +5653,18 @@
                 <w:id w:val="1154257711"/>
                 <w15:color w:val="000000"/>
                 <w14:checkbox>
-                  <w14:checked w14:val="0"/>
+                  <w14:checked w14:val="1"/>
                   <w14:checkedState w14:val="00FC" w14:font="Wingdings"/>
                   <w14:uncheckedState w14:val="006F" w14:font="Wingdings"/>
                 </w14:checkbox>
               </w:sdtPr>
+              <w:sdtEndPr/>
               <w:sdtContent>
                 <w:r>
                   <w:rPr>
                     <w:rFonts w:ascii="Gill Sans MT" w:hAnsi="Gill Sans MT" w:cs="Times New Roman"/>
                   </w:rPr>
-                  <w:sym w:font="Wingdings" w:char="F06F"/>
+                  <w:sym w:font="Wingdings" w:char="F0FC"/>
                 </w:r>
               </w:sdtContent>
             </w:sdt>
@@ -5734,21 +5725,7 @@
                 <w:rFonts w:ascii="Times New Roman" w:hAnsi="Times New Roman" w:cs="Times New Roman"/>
                 <w:lang w:val="es-ES_tradnl"/>
               </w:rPr>
-              <w:t xml:space="preserve">usuario selecciona el recuadro de la habitación a </w:t>
-            </w:r>
-            <w:r>
-              <w:rPr>
-                <w:rFonts w:ascii="Times New Roman" w:hAnsi="Times New Roman" w:cs="Times New Roman"/>
-                <w:lang w:val="es-ES_tradnl"/>
-              </w:rPr>
-              <w:t>apagar</w:t>
-            </w:r>
-            <w:r>
-              <w:rPr>
-                <w:rFonts w:ascii="Times New Roman" w:hAnsi="Times New Roman" w:cs="Times New Roman"/>
-                <w:lang w:val="es-ES_tradnl"/>
-              </w:rPr>
-              <w:t>.</w:t>
+              <w:t>usuario selecciona el recuadro de la habitación a apagar.</w:t>
             </w:r>
           </w:p>
         </w:tc>
@@ -5774,17 +5751,18 @@
                 <w:id w:val="-1050614160"/>
                 <w15:color w:val="000000"/>
                 <w14:checkbox>
-                  <w14:checked w14:val="0"/>
+                  <w14:checked w14:val="1"/>
                   <w14:checkedState w14:val="00FC" w14:font="Wingdings"/>
                   <w14:uncheckedState w14:val="006F" w14:font="Wingdings"/>
                 </w14:checkbox>
               </w:sdtPr>
+              <w:sdtEndPr/>
               <w:sdtContent>
                 <w:r>
                   <w:rPr>
                     <w:rFonts w:ascii="Gill Sans MT" w:hAnsi="Gill Sans MT" w:cs="Times New Roman"/>
                   </w:rPr>
-                  <w:sym w:font="Wingdings" w:char="F06F"/>
+                  <w:sym w:font="Wingdings" w:char="F0FC"/>
                 </w:r>
               </w:sdtContent>
             </w:sdt>
@@ -5859,21 +5837,7 @@
                 <w:rFonts w:ascii="Times New Roman" w:hAnsi="Times New Roman" w:cs="Times New Roman"/>
                 <w:lang w:val="es-ES_tradnl"/>
               </w:rPr>
-              <w:t xml:space="preserve"> habitación </w:t>
-            </w:r>
-            <w:r>
-              <w:rPr>
-                <w:rFonts w:ascii="Times New Roman" w:hAnsi="Times New Roman" w:cs="Times New Roman"/>
-                <w:lang w:val="es-ES_tradnl"/>
-              </w:rPr>
-              <w:t>apagada</w:t>
-            </w:r>
-            <w:r>
-              <w:rPr>
-                <w:rFonts w:ascii="Times New Roman" w:hAnsi="Times New Roman" w:cs="Times New Roman"/>
-                <w:lang w:val="es-ES_tradnl"/>
-              </w:rPr>
-              <w:t>.</w:t>
+              <w:t xml:space="preserve"> habitación apagada.</w:t>
             </w:r>
           </w:p>
         </w:tc>
@@ -5899,17 +5863,18 @@
                 <w:id w:val="-871310432"/>
                 <w15:color w:val="000000"/>
                 <w14:checkbox>
-                  <w14:checked w14:val="0"/>
+                  <w14:checked w14:val="1"/>
                   <w14:checkedState w14:val="00FC" w14:font="Wingdings"/>
                   <w14:uncheckedState w14:val="006F" w14:font="Wingdings"/>
                 </w14:checkbox>
               </w:sdtPr>
+              <w:sdtEndPr/>
               <w:sdtContent>
                 <w:r>
                   <w:rPr>
                     <w:rFonts w:ascii="Gill Sans MT" w:hAnsi="Gill Sans MT" w:cs="Times New Roman"/>
                   </w:rPr>
-                  <w:sym w:font="Wingdings" w:char="F06F"/>
+                  <w:sym w:font="Wingdings" w:char="F0FC"/>
                 </w:r>
               </w:sdtContent>
             </w:sdt>
@@ -6033,28 +5998,7 @@
                 <w:rFonts w:ascii="Times New Roman" w:hAnsi="Times New Roman" w:cs="Times New Roman"/>
                 <w:lang w:val="es-ES_tradnl"/>
               </w:rPr>
-              <w:t xml:space="preserve">La habitación debe de estar </w:t>
-            </w:r>
-            <w:r>
-              <w:rPr>
-                <w:rFonts w:ascii="Times New Roman" w:hAnsi="Times New Roman" w:cs="Times New Roman"/>
-                <w:lang w:val="es-ES_tradnl"/>
-              </w:rPr>
-              <w:t>encendida</w:t>
-            </w:r>
-            <w:r>
-              <w:rPr>
-                <w:rFonts w:ascii="Times New Roman" w:hAnsi="Times New Roman" w:cs="Times New Roman"/>
-                <w:lang w:val="es-ES_tradnl"/>
-              </w:rPr>
-              <w:t>. (Recuadro en color</w:t>
-            </w:r>
-            <w:r>
-              <w:rPr>
-                <w:rFonts w:ascii="Times New Roman" w:hAnsi="Times New Roman" w:cs="Times New Roman"/>
-                <w:lang w:val="es-ES_tradnl"/>
-              </w:rPr>
-              <w:t xml:space="preserve"> </w:t>
+              <w:t xml:space="preserve">La habitación debe de estar encendida. (Recuadro en color </w:t>
             </w:r>
             <w:r>
               <w:rPr>
@@ -6089,17 +6033,18 @@
                 <w:id w:val="-155230030"/>
                 <w15:color w:val="000000"/>
                 <w14:checkbox>
-                  <w14:checked w14:val="0"/>
+                  <w14:checked w14:val="1"/>
                   <w14:checkedState w14:val="00FC" w14:font="Wingdings"/>
                   <w14:uncheckedState w14:val="006F" w14:font="Wingdings"/>
                 </w14:checkbox>
               </w:sdtPr>
+              <w:sdtEndPr/>
               <w:sdtContent>
                 <w:r>
                   <w:rPr>
                     <w:rFonts w:ascii="Gill Sans MT" w:hAnsi="Gill Sans MT" w:cs="Times New Roman"/>
                   </w:rPr>
-                  <w:sym w:font="Wingdings" w:char="F06F"/>
+                  <w:sym w:font="Wingdings" w:char="F0FC"/>
                 </w:r>
               </w:sdtContent>
             </w:sdt>
@@ -6172,17 +6117,18 @@
                 <w:id w:val="-145511728"/>
                 <w15:color w:val="000000"/>
                 <w14:checkbox>
-                  <w14:checked w14:val="0"/>
+                  <w14:checked w14:val="1"/>
                   <w14:checkedState w14:val="00FC" w14:font="Wingdings"/>
                   <w14:uncheckedState w14:val="006F" w14:font="Wingdings"/>
                 </w14:checkbox>
               </w:sdtPr>
+              <w:sdtEndPr/>
               <w:sdtContent>
                 <w:r>
                   <w:rPr>
                     <w:rFonts w:ascii="Gill Sans MT" w:hAnsi="Gill Sans MT" w:cs="Times New Roman"/>
                   </w:rPr>
-                  <w:sym w:font="Wingdings" w:char="F06F"/>
+                  <w:sym w:font="Wingdings" w:char="F0FC"/>
                 </w:r>
               </w:sdtContent>
             </w:sdt>
@@ -6266,17 +6212,18 @@
                 <w:id w:val="1659724809"/>
                 <w15:color w:val="000000"/>
                 <w14:checkbox>
-                  <w14:checked w14:val="0"/>
+                  <w14:checked w14:val="1"/>
                   <w14:checkedState w14:val="00FC" w14:font="Wingdings"/>
                   <w14:uncheckedState w14:val="006F" w14:font="Wingdings"/>
                 </w14:checkbox>
               </w:sdtPr>
+              <w:sdtEndPr/>
               <w:sdtContent>
                 <w:r>
                   <w:rPr>
                     <w:rFonts w:ascii="Gill Sans MT" w:hAnsi="Gill Sans MT" w:cs="Times New Roman"/>
                   </w:rPr>
-                  <w:sym w:font="Wingdings" w:char="F06F"/>
+                  <w:sym w:font="Wingdings" w:char="F0FC"/>
                 </w:r>
               </w:sdtContent>
             </w:sdt>
@@ -6552,16 +6499,7 @@
                 <w:color w:val="000000" w:themeColor="text1"/>
                 <w:lang w:val="es-ES_tradnl"/>
               </w:rPr>
-              <w:t>-0</w:t>
-            </w:r>
-            <w:r>
-              <w:rPr>
-                <w:rFonts w:ascii="Times New Roman" w:hAnsi="Times New Roman" w:cs="Times New Roman"/>
-                <w:b/>
-                <w:color w:val="000000" w:themeColor="text1"/>
-                <w:lang w:val="es-ES_tradnl"/>
-              </w:rPr>
-              <w:t>3A</w:t>
+              <w:t>-03A</w:t>
             </w:r>
           </w:p>
         </w:tc>
@@ -6803,28 +6741,7 @@
                 <w:rFonts w:ascii="Times New Roman" w:hAnsi="Times New Roman" w:cs="Times New Roman"/>
                 <w:lang w:val="es-ES_tradnl"/>
               </w:rPr>
-              <w:t xml:space="preserve">El usuario selecciona la opción </w:t>
-            </w:r>
-            <w:r>
-              <w:rPr>
-                <w:rFonts w:ascii="Times New Roman" w:hAnsi="Times New Roman" w:cs="Times New Roman"/>
-                <w:lang w:val="es-ES_tradnl"/>
-              </w:rPr>
-              <w:t>“Aire acondicionado</w:t>
-            </w:r>
-            <w:r>
-              <w:rPr>
-                <w:rFonts w:ascii="Times New Roman" w:hAnsi="Times New Roman" w:cs="Times New Roman"/>
-                <w:lang w:val="es-ES_tradnl"/>
-              </w:rPr>
-              <w:t>”</w:t>
-            </w:r>
-            <w:r>
-              <w:rPr>
-                <w:rFonts w:ascii="Times New Roman" w:hAnsi="Times New Roman" w:cs="Times New Roman"/>
-                <w:lang w:val="es-ES_tradnl"/>
-              </w:rPr>
-              <w:t>.</w:t>
+              <w:t>El usuario selecciona la opción “Aire acondicionado”.</w:t>
             </w:r>
           </w:p>
         </w:tc>
@@ -6847,17 +6764,18 @@
                 <w:id w:val="-743413005"/>
                 <w15:color w:val="000000"/>
                 <w14:checkbox>
-                  <w14:checked w14:val="0"/>
+                  <w14:checked w14:val="1"/>
                   <w14:checkedState w14:val="00FC" w14:font="Wingdings"/>
                   <w14:uncheckedState w14:val="006F" w14:font="Wingdings"/>
                 </w14:checkbox>
               </w:sdtPr>
+              <w:sdtEndPr/>
               <w:sdtContent>
                 <w:r>
                   <w:rPr>
                     <w:rFonts w:ascii="Gill Sans MT" w:hAnsi="Gill Sans MT" w:cs="Times New Roman"/>
                   </w:rPr>
-                  <w:sym w:font="Wingdings" w:char="F06F"/>
+                  <w:sym w:font="Wingdings" w:char="F0FC"/>
                 </w:r>
               </w:sdtContent>
             </w:sdt>
@@ -6944,17 +6862,18 @@
                 <w:id w:val="984286560"/>
                 <w15:color w:val="000000"/>
                 <w14:checkbox>
-                  <w14:checked w14:val="0"/>
+                  <w14:checked w14:val="1"/>
                   <w14:checkedState w14:val="00FC" w14:font="Wingdings"/>
                   <w14:uncheckedState w14:val="006F" w14:font="Wingdings"/>
                 </w14:checkbox>
               </w:sdtPr>
+              <w:sdtEndPr/>
               <w:sdtContent>
                 <w:r>
                   <w:rPr>
                     <w:rFonts w:ascii="Gill Sans MT" w:hAnsi="Gill Sans MT" w:cs="Times New Roman"/>
                   </w:rPr>
-                  <w:sym w:font="Wingdings" w:char="F06F"/>
+                  <w:sym w:font="Wingdings" w:char="F0FC"/>
                 </w:r>
               </w:sdtContent>
             </w:sdt>
@@ -7015,14 +6934,7 @@
                 <w:rFonts w:ascii="Times New Roman" w:hAnsi="Times New Roman" w:cs="Times New Roman"/>
                 <w:lang w:val="es-ES_tradnl"/>
               </w:rPr>
-              <w:t>usuario selecciona el recuadro de la habitación a encender</w:t>
-            </w:r>
-            <w:r>
-              <w:rPr>
-                <w:rFonts w:ascii="Times New Roman" w:hAnsi="Times New Roman" w:cs="Times New Roman"/>
-                <w:lang w:val="es-ES_tradnl"/>
-              </w:rPr>
-              <w:t>.</w:t>
+              <w:t>usuario selecciona el recuadro de la habitación a encender.</w:t>
             </w:r>
           </w:p>
         </w:tc>
@@ -7048,17 +6960,18 @@
                 <w:id w:val="1890832127"/>
                 <w15:color w:val="000000"/>
                 <w14:checkbox>
-                  <w14:checked w14:val="0"/>
+                  <w14:checked w14:val="1"/>
                   <w14:checkedState w14:val="00FC" w14:font="Wingdings"/>
                   <w14:uncheckedState w14:val="006F" w14:font="Wingdings"/>
                 </w14:checkbox>
               </w:sdtPr>
+              <w:sdtEndPr/>
               <w:sdtContent>
                 <w:r>
                   <w:rPr>
                     <w:rFonts w:ascii="Gill Sans MT" w:hAnsi="Gill Sans MT" w:cs="Times New Roman"/>
                   </w:rPr>
-                  <w:sym w:font="Wingdings" w:char="F06F"/>
+                  <w:sym w:font="Wingdings" w:char="F0FC"/>
                 </w:r>
               </w:sdtContent>
             </w:sdt>
@@ -7119,28 +7032,7 @@
                 <w:rFonts w:ascii="Times New Roman" w:hAnsi="Times New Roman" w:cs="Times New Roman"/>
                 <w:lang w:val="es-ES_tradnl"/>
               </w:rPr>
-              <w:t xml:space="preserve">muestra </w:t>
-            </w:r>
-            <w:r>
-              <w:rPr>
-                <w:rFonts w:ascii="Times New Roman" w:hAnsi="Times New Roman" w:cs="Times New Roman"/>
-                <w:lang w:val="es-ES_tradnl"/>
-              </w:rPr>
-              <w:t>el aire acondicionado de la</w:t>
-            </w:r>
-            <w:r>
-              <w:rPr>
-                <w:rFonts w:ascii="Times New Roman" w:hAnsi="Times New Roman" w:cs="Times New Roman"/>
-                <w:lang w:val="es-ES_tradnl"/>
-              </w:rPr>
-              <w:t xml:space="preserve"> habitación encendid</w:t>
-            </w:r>
-            <w:r>
-              <w:rPr>
-                <w:rFonts w:ascii="Times New Roman" w:hAnsi="Times New Roman" w:cs="Times New Roman"/>
-                <w:lang w:val="es-ES_tradnl"/>
-              </w:rPr>
-              <w:t>o.</w:t>
+              <w:t>muestra el aire acondicionado de la habitación encendido.</w:t>
             </w:r>
           </w:p>
         </w:tc>
@@ -7166,17 +7058,18 @@
                 <w:id w:val="-2014436850"/>
                 <w15:color w:val="000000"/>
                 <w14:checkbox>
-                  <w14:checked w14:val="0"/>
+                  <w14:checked w14:val="1"/>
                   <w14:checkedState w14:val="00FC" w14:font="Wingdings"/>
                   <w14:uncheckedState w14:val="006F" w14:font="Wingdings"/>
                 </w14:checkbox>
               </w:sdtPr>
+              <w:sdtEndPr/>
               <w:sdtContent>
                 <w:r>
                   <w:rPr>
                     <w:rFonts w:ascii="Gill Sans MT" w:hAnsi="Gill Sans MT" w:cs="Times New Roman"/>
                   </w:rPr>
-                  <w:sym w:font="Wingdings" w:char="F06F"/>
+                  <w:sym w:font="Wingdings" w:char="F0FC"/>
                 </w:r>
               </w:sdtContent>
             </w:sdt>
@@ -7300,28 +7193,7 @@
                 <w:rFonts w:ascii="Times New Roman" w:hAnsi="Times New Roman" w:cs="Times New Roman"/>
                 <w:lang w:val="es-ES_tradnl"/>
               </w:rPr>
-              <w:t xml:space="preserve">El aire de la </w:t>
-            </w:r>
-            <w:r>
-              <w:rPr>
-                <w:rFonts w:ascii="Times New Roman" w:hAnsi="Times New Roman" w:cs="Times New Roman"/>
-                <w:lang w:val="es-ES_tradnl"/>
-              </w:rPr>
-              <w:t>habitación debe de estar apagad</w:t>
-            </w:r>
-            <w:r>
-              <w:rPr>
-                <w:rFonts w:ascii="Times New Roman" w:hAnsi="Times New Roman" w:cs="Times New Roman"/>
-                <w:lang w:val="es-ES_tradnl"/>
-              </w:rPr>
-              <w:t>o</w:t>
-            </w:r>
-            <w:r>
-              <w:rPr>
-                <w:rFonts w:ascii="Times New Roman" w:hAnsi="Times New Roman" w:cs="Times New Roman"/>
-                <w:lang w:val="es-ES_tradnl"/>
-              </w:rPr>
-              <w:t xml:space="preserve">. (Recuadro en color </w:t>
+              <w:t xml:space="preserve">El aire de la habitación debe de estar apagado. (Recuadro en color </w:t>
             </w:r>
             <w:r>
               <w:rPr>
@@ -7336,14 +7208,7 @@
                 <w:rFonts w:ascii="Times New Roman" w:hAnsi="Times New Roman" w:cs="Times New Roman"/>
                 <w:lang w:val="es-ES_tradnl"/>
               </w:rPr>
-              <w:t>)</w:t>
-            </w:r>
-            <w:r>
-              <w:rPr>
-                <w:rFonts w:ascii="Times New Roman" w:hAnsi="Times New Roman" w:cs="Times New Roman"/>
-                <w:lang w:val="es-ES_tradnl"/>
-              </w:rPr>
-              <w:t>.</w:t>
+              <w:t>).</w:t>
             </w:r>
           </w:p>
         </w:tc>
@@ -7363,17 +7228,18 @@
                 <w:id w:val="-832843161"/>
                 <w15:color w:val="000000"/>
                 <w14:checkbox>
-                  <w14:checked w14:val="0"/>
+                  <w14:checked w14:val="1"/>
                   <w14:checkedState w14:val="00FC" w14:font="Wingdings"/>
                   <w14:uncheckedState w14:val="006F" w14:font="Wingdings"/>
                 </w14:checkbox>
               </w:sdtPr>
+              <w:sdtEndPr/>
               <w:sdtContent>
                 <w:r>
                   <w:rPr>
                     <w:rFonts w:ascii="Gill Sans MT" w:hAnsi="Gill Sans MT" w:cs="Times New Roman"/>
                   </w:rPr>
-                  <w:sym w:font="Wingdings" w:char="F06F"/>
+                  <w:sym w:font="Wingdings" w:char="F0FC"/>
                 </w:r>
               </w:sdtContent>
             </w:sdt>
@@ -7446,17 +7312,18 @@
                 <w:id w:val="395794445"/>
                 <w15:color w:val="000000"/>
                 <w14:checkbox>
-                  <w14:checked w14:val="0"/>
+                  <w14:checked w14:val="1"/>
                   <w14:checkedState w14:val="00FC" w14:font="Wingdings"/>
                   <w14:uncheckedState w14:val="006F" w14:font="Wingdings"/>
                 </w14:checkbox>
               </w:sdtPr>
+              <w:sdtEndPr/>
               <w:sdtContent>
                 <w:r>
                   <w:rPr>
                     <w:rFonts w:ascii="Gill Sans MT" w:hAnsi="Gill Sans MT" w:cs="Times New Roman"/>
                   </w:rPr>
-                  <w:sym w:font="Wingdings" w:char="F06F"/>
+                  <w:sym w:font="Wingdings" w:char="F0FC"/>
                 </w:r>
               </w:sdtContent>
             </w:sdt>
@@ -7547,17 +7414,18 @@
                 <w:id w:val="1195496796"/>
                 <w15:color w:val="000000"/>
                 <w14:checkbox>
-                  <w14:checked w14:val="0"/>
+                  <w14:checked w14:val="1"/>
                   <w14:checkedState w14:val="00FC" w14:font="Wingdings"/>
                   <w14:uncheckedState w14:val="006F" w14:font="Wingdings"/>
                 </w14:checkbox>
               </w:sdtPr>
+              <w:sdtEndPr/>
               <w:sdtContent>
                 <w:r>
                   <w:rPr>
                     <w:rFonts w:ascii="Gill Sans MT" w:hAnsi="Gill Sans MT" w:cs="Times New Roman"/>
                   </w:rPr>
-                  <w:sym w:font="Wingdings" w:char="F06F"/>
+                  <w:sym w:font="Wingdings" w:char="F0FC"/>
                 </w:r>
               </w:sdtContent>
             </w:sdt>
@@ -7833,16 +7701,7 @@
                 <w:color w:val="000000" w:themeColor="text1"/>
                 <w:lang w:val="es-ES_tradnl"/>
               </w:rPr>
-              <w:t>-0</w:t>
-            </w:r>
-            <w:r>
-              <w:rPr>
-                <w:rFonts w:ascii="Times New Roman" w:hAnsi="Times New Roman" w:cs="Times New Roman"/>
-                <w:b/>
-                <w:color w:val="000000" w:themeColor="text1"/>
-                <w:lang w:val="es-ES_tradnl"/>
-              </w:rPr>
-              <w:t>3B</w:t>
+              <w:t>-03B</w:t>
             </w:r>
           </w:p>
         </w:tc>
@@ -7936,14 +7795,7 @@
                 <w:rFonts w:ascii="Times New Roman" w:hAnsi="Times New Roman" w:cs="Times New Roman"/>
                 <w:lang w:val="es-ES_tradnl"/>
               </w:rPr>
-              <w:t xml:space="preserve"> </w:t>
-            </w:r>
-            <w:r>
-              <w:rPr>
-                <w:rFonts w:ascii="Times New Roman" w:hAnsi="Times New Roman" w:cs="Times New Roman"/>
-                <w:lang w:val="es-ES_tradnl"/>
-              </w:rPr>
-              <w:t>Apagar</w:t>
+              <w:t xml:space="preserve"> Apagar</w:t>
             </w:r>
           </w:p>
         </w:tc>
@@ -8105,17 +7957,18 @@
                 <w:id w:val="1809126061"/>
                 <w15:color w:val="000000"/>
                 <w14:checkbox>
-                  <w14:checked w14:val="0"/>
+                  <w14:checked w14:val="1"/>
                   <w14:checkedState w14:val="00FC" w14:font="Wingdings"/>
                   <w14:uncheckedState w14:val="006F" w14:font="Wingdings"/>
                 </w14:checkbox>
               </w:sdtPr>
+              <w:sdtEndPr/>
               <w:sdtContent>
                 <w:r>
                   <w:rPr>
                     <w:rFonts w:ascii="Gill Sans MT" w:hAnsi="Gill Sans MT" w:cs="Times New Roman"/>
                   </w:rPr>
-                  <w:sym w:font="Wingdings" w:char="F06F"/>
+                  <w:sym w:font="Wingdings" w:char="F0FC"/>
                 </w:r>
               </w:sdtContent>
             </w:sdt>
@@ -8202,17 +8055,18 @@
                 <w:id w:val="-1188672385"/>
                 <w15:color w:val="000000"/>
                 <w14:checkbox>
-                  <w14:checked w14:val="0"/>
+                  <w14:checked w14:val="1"/>
                   <w14:checkedState w14:val="00FC" w14:font="Wingdings"/>
                   <w14:uncheckedState w14:val="006F" w14:font="Wingdings"/>
                 </w14:checkbox>
               </w:sdtPr>
+              <w:sdtEndPr/>
               <w:sdtContent>
                 <w:r>
                   <w:rPr>
                     <w:rFonts w:ascii="Gill Sans MT" w:hAnsi="Gill Sans MT" w:cs="Times New Roman"/>
                   </w:rPr>
-                  <w:sym w:font="Wingdings" w:char="F06F"/>
+                  <w:sym w:font="Wingdings" w:char="F0FC"/>
                 </w:r>
               </w:sdtContent>
             </w:sdt>
@@ -8273,21 +8127,7 @@
                 <w:rFonts w:ascii="Times New Roman" w:hAnsi="Times New Roman" w:cs="Times New Roman"/>
                 <w:lang w:val="es-ES_tradnl"/>
               </w:rPr>
-              <w:t xml:space="preserve">usuario selecciona el recuadro de la habitación a </w:t>
-            </w:r>
-            <w:r>
-              <w:rPr>
-                <w:rFonts w:ascii="Times New Roman" w:hAnsi="Times New Roman" w:cs="Times New Roman"/>
-                <w:lang w:val="es-ES_tradnl"/>
-              </w:rPr>
-              <w:t>apagar</w:t>
-            </w:r>
-            <w:r>
-              <w:rPr>
-                <w:rFonts w:ascii="Times New Roman" w:hAnsi="Times New Roman" w:cs="Times New Roman"/>
-                <w:lang w:val="es-ES_tradnl"/>
-              </w:rPr>
-              <w:t>.</w:t>
+              <w:t>usuario selecciona el recuadro de la habitación a apagar.</w:t>
             </w:r>
           </w:p>
         </w:tc>
@@ -8313,17 +8153,18 @@
                 <w:id w:val="-439686153"/>
                 <w15:color w:val="000000"/>
                 <w14:checkbox>
-                  <w14:checked w14:val="0"/>
+                  <w14:checked w14:val="1"/>
                   <w14:checkedState w14:val="00FC" w14:font="Wingdings"/>
                   <w14:uncheckedState w14:val="006F" w14:font="Wingdings"/>
                 </w14:checkbox>
               </w:sdtPr>
+              <w:sdtEndPr/>
               <w:sdtContent>
                 <w:r>
                   <w:rPr>
                     <w:rFonts w:ascii="Gill Sans MT" w:hAnsi="Gill Sans MT" w:cs="Times New Roman"/>
                   </w:rPr>
-                  <w:sym w:font="Wingdings" w:char="F06F"/>
+                  <w:sym w:font="Wingdings" w:char="F0FC"/>
                 </w:r>
               </w:sdtContent>
             </w:sdt>
@@ -8384,21 +8225,7 @@
                 <w:rFonts w:ascii="Times New Roman" w:hAnsi="Times New Roman" w:cs="Times New Roman"/>
                 <w:lang w:val="es-ES_tradnl"/>
               </w:rPr>
-              <w:t xml:space="preserve">muestra el aire acondicionado de la habitación </w:t>
-            </w:r>
-            <w:r>
-              <w:rPr>
-                <w:rFonts w:ascii="Times New Roman" w:hAnsi="Times New Roman" w:cs="Times New Roman"/>
-                <w:lang w:val="es-ES_tradnl"/>
-              </w:rPr>
-              <w:t>apagado</w:t>
-            </w:r>
-            <w:r>
-              <w:rPr>
-                <w:rFonts w:ascii="Times New Roman" w:hAnsi="Times New Roman" w:cs="Times New Roman"/>
-                <w:lang w:val="es-ES_tradnl"/>
-              </w:rPr>
-              <w:t>.</w:t>
+              <w:t>muestra el aire acondicionado de la habitación apagado.</w:t>
             </w:r>
           </w:p>
         </w:tc>
@@ -8424,17 +8251,18 @@
                 <w:id w:val="-700312564"/>
                 <w15:color w:val="000000"/>
                 <w14:checkbox>
-                  <w14:checked w14:val="0"/>
+                  <w14:checked w14:val="1"/>
                   <w14:checkedState w14:val="00FC" w14:font="Wingdings"/>
                   <w14:uncheckedState w14:val="006F" w14:font="Wingdings"/>
                 </w14:checkbox>
               </w:sdtPr>
+              <w:sdtEndPr/>
               <w:sdtContent>
                 <w:r>
                   <w:rPr>
                     <w:rFonts w:ascii="Gill Sans MT" w:hAnsi="Gill Sans MT" w:cs="Times New Roman"/>
                   </w:rPr>
-                  <w:sym w:font="Wingdings" w:char="F06F"/>
+                  <w:sym w:font="Wingdings" w:char="F0FC"/>
                 </w:r>
               </w:sdtContent>
             </w:sdt>
@@ -8558,28 +8386,7 @@
                 <w:rFonts w:ascii="Times New Roman" w:hAnsi="Times New Roman" w:cs="Times New Roman"/>
                 <w:lang w:val="es-ES_tradnl"/>
               </w:rPr>
-              <w:t xml:space="preserve">El aire de la habitación debe de estar </w:t>
-            </w:r>
-            <w:r>
-              <w:rPr>
-                <w:rFonts w:ascii="Times New Roman" w:hAnsi="Times New Roman" w:cs="Times New Roman"/>
-                <w:lang w:val="es-ES_tradnl"/>
-              </w:rPr>
-              <w:t>prendido</w:t>
-            </w:r>
-            <w:r>
-              <w:rPr>
-                <w:rFonts w:ascii="Times New Roman" w:hAnsi="Times New Roman" w:cs="Times New Roman"/>
-                <w:lang w:val="es-ES_tradnl"/>
-              </w:rPr>
-              <w:t>. (Recuadro en color</w:t>
-            </w:r>
-            <w:r>
-              <w:rPr>
-                <w:rFonts w:ascii="Times New Roman" w:hAnsi="Times New Roman" w:cs="Times New Roman"/>
-                <w:lang w:val="es-ES_tradnl"/>
-              </w:rPr>
-              <w:t xml:space="preserve"> </w:t>
+              <w:t xml:space="preserve">El aire de la habitación debe de estar prendido. (Recuadro en color </w:t>
             </w:r>
             <w:r>
               <w:rPr>
@@ -8614,17 +8421,18 @@
                 <w:id w:val="1344216492"/>
                 <w15:color w:val="000000"/>
                 <w14:checkbox>
-                  <w14:checked w14:val="0"/>
+                  <w14:checked w14:val="1"/>
                   <w14:checkedState w14:val="00FC" w14:font="Wingdings"/>
                   <w14:uncheckedState w14:val="006F" w14:font="Wingdings"/>
                 </w14:checkbox>
               </w:sdtPr>
+              <w:sdtEndPr/>
               <w:sdtContent>
                 <w:r>
                   <w:rPr>
                     <w:rFonts w:ascii="Gill Sans MT" w:hAnsi="Gill Sans MT" w:cs="Times New Roman"/>
                   </w:rPr>
-                  <w:sym w:font="Wingdings" w:char="F06F"/>
+                  <w:sym w:font="Wingdings" w:char="F0FC"/>
                 </w:r>
               </w:sdtContent>
             </w:sdt>
@@ -8697,17 +8505,18 @@
                 <w:id w:val="-1683193641"/>
                 <w15:color w:val="000000"/>
                 <w14:checkbox>
-                  <w14:checked w14:val="0"/>
+                  <w14:checked w14:val="1"/>
                   <w14:checkedState w14:val="00FC" w14:font="Wingdings"/>
                   <w14:uncheckedState w14:val="006F" w14:font="Wingdings"/>
                 </w14:checkbox>
               </w:sdtPr>
+              <w:sdtEndPr/>
               <w:sdtContent>
                 <w:r>
                   <w:rPr>
                     <w:rFonts w:ascii="Gill Sans MT" w:hAnsi="Gill Sans MT" w:cs="Times New Roman"/>
                   </w:rPr>
-                  <w:sym w:font="Wingdings" w:char="F06F"/>
+                  <w:sym w:font="Wingdings" w:char="F0FC"/>
                 </w:r>
               </w:sdtContent>
             </w:sdt>
@@ -8763,14 +8572,7 @@
                 <w:rFonts w:ascii="Times New Roman" w:hAnsi="Times New Roman" w:cs="Times New Roman"/>
                 <w:lang w:val="es-ES_tradnl"/>
               </w:rPr>
-              <w:t xml:space="preserve">El recuadro de la habitación cambia a </w:t>
-            </w:r>
-            <w:r>
-              <w:rPr>
-                <w:rFonts w:ascii="Times New Roman" w:hAnsi="Times New Roman" w:cs="Times New Roman"/>
-                <w:lang w:val="es-ES_tradnl"/>
-              </w:rPr>
-              <w:t xml:space="preserve">color </w:t>
+              <w:t xml:space="preserve">El recuadro de la habitación cambia a color </w:t>
             </w:r>
             <w:r>
               <w:rPr>
@@ -8805,17 +8607,18 @@
                 <w:id w:val="56909235"/>
                 <w15:color w:val="000000"/>
                 <w14:checkbox>
-                  <w14:checked w14:val="0"/>
+                  <w14:checked w14:val="1"/>
                   <w14:checkedState w14:val="00FC" w14:font="Wingdings"/>
                   <w14:uncheckedState w14:val="006F" w14:font="Wingdings"/>
                 </w14:checkbox>
               </w:sdtPr>
+              <w:sdtEndPr/>
               <w:sdtContent>
                 <w:r>
                   <w:rPr>
                     <w:rFonts w:ascii="Gill Sans MT" w:hAnsi="Gill Sans MT" w:cs="Times New Roman"/>
                   </w:rPr>
-                  <w:sym w:font="Wingdings" w:char="F06F"/>
+                  <w:sym w:font="Wingdings" w:char="F0FC"/>
                 </w:r>
               </w:sdtContent>
             </w:sdt>
@@ -9091,16 +8894,7 @@
                 <w:color w:val="000000" w:themeColor="text1"/>
                 <w:lang w:val="es-ES_tradnl"/>
               </w:rPr>
-              <w:t>-0</w:t>
-            </w:r>
-            <w:r>
-              <w:rPr>
-                <w:rFonts w:ascii="Times New Roman" w:hAnsi="Times New Roman" w:cs="Times New Roman"/>
-                <w:b/>
-                <w:color w:val="000000" w:themeColor="text1"/>
-                <w:lang w:val="es-ES_tradnl"/>
-              </w:rPr>
-              <w:t>4A</w:t>
+              <w:t>-04A</w:t>
             </w:r>
           </w:p>
         </w:tc>
@@ -9349,17 +9143,18 @@
                 <w:id w:val="93142250"/>
                 <w15:color w:val="000000"/>
                 <w14:checkbox>
-                  <w14:checked w14:val="0"/>
+                  <w14:checked w14:val="1"/>
                   <w14:checkedState w14:val="00FC" w14:font="Wingdings"/>
                   <w14:uncheckedState w14:val="006F" w14:font="Wingdings"/>
                 </w14:checkbox>
               </w:sdtPr>
+              <w:sdtEndPr/>
               <w:sdtContent>
                 <w:r>
                   <w:rPr>
                     <w:rFonts w:ascii="Gill Sans MT" w:hAnsi="Gill Sans MT" w:cs="Times New Roman"/>
                   </w:rPr>
-                  <w:sym w:font="Wingdings" w:char="F06F"/>
+                  <w:sym w:font="Wingdings" w:char="F0FC"/>
                 </w:r>
               </w:sdtContent>
             </w:sdt>
@@ -9446,17 +9241,18 @@
                 <w:id w:val="1117255092"/>
                 <w15:color w:val="000000"/>
                 <w14:checkbox>
-                  <w14:checked w14:val="0"/>
+                  <w14:checked w14:val="1"/>
                   <w14:checkedState w14:val="00FC" w14:font="Wingdings"/>
                   <w14:uncheckedState w14:val="006F" w14:font="Wingdings"/>
                 </w14:checkbox>
               </w:sdtPr>
+              <w:sdtEndPr/>
               <w:sdtContent>
                 <w:r>
                   <w:rPr>
                     <w:rFonts w:ascii="Gill Sans MT" w:hAnsi="Gill Sans MT" w:cs="Times New Roman"/>
                   </w:rPr>
-                  <w:sym w:font="Wingdings" w:char="F06F"/>
+                  <w:sym w:font="Wingdings" w:char="F0FC"/>
                 </w:r>
               </w:sdtContent>
             </w:sdt>
@@ -9557,17 +9353,18 @@
                 <w:id w:val="1646770356"/>
                 <w15:color w:val="000000"/>
                 <w14:checkbox>
-                  <w14:checked w14:val="0"/>
+                  <w14:checked w14:val="1"/>
                   <w14:checkedState w14:val="00FC" w14:font="Wingdings"/>
                   <w14:uncheckedState w14:val="006F" w14:font="Wingdings"/>
                 </w14:checkbox>
               </w:sdtPr>
+              <w:sdtEndPr/>
               <w:sdtContent>
                 <w:r>
                   <w:rPr>
                     <w:rFonts w:ascii="Gill Sans MT" w:hAnsi="Gill Sans MT" w:cs="Times New Roman"/>
                   </w:rPr>
-                  <w:sym w:font="Wingdings" w:char="F06F"/>
+                  <w:sym w:font="Wingdings" w:char="F0FC"/>
                 </w:r>
               </w:sdtContent>
             </w:sdt>
@@ -9682,17 +9479,18 @@
                 <w:id w:val="1112779877"/>
                 <w15:color w:val="000000"/>
                 <w14:checkbox>
-                  <w14:checked w14:val="0"/>
+                  <w14:checked w14:val="1"/>
                   <w14:checkedState w14:val="00FC" w14:font="Wingdings"/>
                   <w14:uncheckedState w14:val="006F" w14:font="Wingdings"/>
                 </w14:checkbox>
               </w:sdtPr>
+              <w:sdtEndPr/>
               <w:sdtContent>
                 <w:r>
                   <w:rPr>
                     <w:rFonts w:ascii="Gill Sans MT" w:hAnsi="Gill Sans MT" w:cs="Times New Roman"/>
                   </w:rPr>
-                  <w:sym w:font="Wingdings" w:char="F06F"/>
+                  <w:sym w:font="Wingdings" w:char="F0FC"/>
                 </w:r>
               </w:sdtContent>
             </w:sdt>
@@ -9872,17 +9670,18 @@
                 <w:id w:val="2038692715"/>
                 <w15:color w:val="000000"/>
                 <w14:checkbox>
-                  <w14:checked w14:val="0"/>
+                  <w14:checked w14:val="1"/>
                   <w14:checkedState w14:val="00FC" w14:font="Wingdings"/>
                   <w14:uncheckedState w14:val="006F" w14:font="Wingdings"/>
                 </w14:checkbox>
               </w:sdtPr>
+              <w:sdtEndPr/>
               <w:sdtContent>
                 <w:r>
                   <w:rPr>
                     <w:rFonts w:ascii="Gill Sans MT" w:hAnsi="Gill Sans MT" w:cs="Times New Roman"/>
                   </w:rPr>
-                  <w:sym w:font="Wingdings" w:char="F06F"/>
+                  <w:sym w:font="Wingdings" w:char="F0FC"/>
                 </w:r>
               </w:sdtContent>
             </w:sdt>
@@ -9955,17 +9754,18 @@
                 <w:id w:val="-1619980830"/>
                 <w15:color w:val="000000"/>
                 <w14:checkbox>
-                  <w14:checked w14:val="0"/>
+                  <w14:checked w14:val="1"/>
                   <w14:checkedState w14:val="00FC" w14:font="Wingdings"/>
                   <w14:uncheckedState w14:val="006F" w14:font="Wingdings"/>
                 </w14:checkbox>
               </w:sdtPr>
+              <w:sdtEndPr/>
               <w:sdtContent>
                 <w:r>
                   <w:rPr>
                     <w:rFonts w:ascii="Gill Sans MT" w:hAnsi="Gill Sans MT" w:cs="Times New Roman"/>
                   </w:rPr>
-                  <w:sym w:font="Wingdings" w:char="F06F"/>
+                  <w:sym w:font="Wingdings" w:char="F0FC"/>
                 </w:r>
               </w:sdtContent>
             </w:sdt>
@@ -10056,17 +9856,18 @@
                 <w:id w:val="-353729881"/>
                 <w15:color w:val="000000"/>
                 <w14:checkbox>
-                  <w14:checked w14:val="0"/>
+                  <w14:checked w14:val="1"/>
                   <w14:checkedState w14:val="00FC" w14:font="Wingdings"/>
                   <w14:uncheckedState w14:val="006F" w14:font="Wingdings"/>
                 </w14:checkbox>
               </w:sdtPr>
+              <w:sdtEndPr/>
               <w:sdtContent>
                 <w:r>
                   <w:rPr>
                     <w:rFonts w:ascii="Gill Sans MT" w:hAnsi="Gill Sans MT" w:cs="Times New Roman"/>
                   </w:rPr>
-                  <w:sym w:font="Wingdings" w:char="F06F"/>
+                  <w:sym w:font="Wingdings" w:char="F0FC"/>
                 </w:r>
               </w:sdtContent>
             </w:sdt>
@@ -10342,16 +10143,7 @@
                 <w:color w:val="000000" w:themeColor="text1"/>
                 <w:lang w:val="es-ES_tradnl"/>
               </w:rPr>
-              <w:t>-04</w:t>
-            </w:r>
-            <w:r>
-              <w:rPr>
-                <w:rFonts w:ascii="Times New Roman" w:hAnsi="Times New Roman" w:cs="Times New Roman"/>
-                <w:b/>
-                <w:color w:val="000000" w:themeColor="text1"/>
-                <w:lang w:val="es-ES_tradnl"/>
-              </w:rPr>
-              <w:t>B</w:t>
+              <w:t>-04B</w:t>
             </w:r>
           </w:p>
         </w:tc>
@@ -10431,14 +10223,7 @@
                 <w:rFonts w:ascii="Times New Roman" w:hAnsi="Times New Roman" w:cs="Times New Roman"/>
                 <w:lang w:val="es-ES_tradnl"/>
               </w:rPr>
-              <w:t xml:space="preserve">Opción cerraduras. </w:t>
-            </w:r>
-            <w:r>
-              <w:rPr>
-                <w:rFonts w:ascii="Times New Roman" w:hAnsi="Times New Roman" w:cs="Times New Roman"/>
-                <w:lang w:val="es-ES_tradnl"/>
-              </w:rPr>
-              <w:t>Cerrar</w:t>
+              <w:t>Opción cerraduras. Cerrar</w:t>
             </w:r>
           </w:p>
         </w:tc>
@@ -10600,17 +10385,18 @@
                 <w:id w:val="-425960983"/>
                 <w15:color w:val="000000"/>
                 <w14:checkbox>
-                  <w14:checked w14:val="0"/>
+                  <w14:checked w14:val="1"/>
                   <w14:checkedState w14:val="00FC" w14:font="Wingdings"/>
                   <w14:uncheckedState w14:val="006F" w14:font="Wingdings"/>
                 </w14:checkbox>
               </w:sdtPr>
+              <w:sdtEndPr/>
               <w:sdtContent>
                 <w:r>
                   <w:rPr>
                     <w:rFonts w:ascii="Gill Sans MT" w:hAnsi="Gill Sans MT" w:cs="Times New Roman"/>
                   </w:rPr>
-                  <w:sym w:font="Wingdings" w:char="F06F"/>
+                  <w:sym w:font="Wingdings" w:char="F0FC"/>
                 </w:r>
               </w:sdtContent>
             </w:sdt>
@@ -10697,17 +10483,18 @@
                 <w:id w:val="-1476981947"/>
                 <w15:color w:val="000000"/>
                 <w14:checkbox>
-                  <w14:checked w14:val="0"/>
+                  <w14:checked w14:val="1"/>
                   <w14:checkedState w14:val="00FC" w14:font="Wingdings"/>
                   <w14:uncheckedState w14:val="006F" w14:font="Wingdings"/>
                 </w14:checkbox>
               </w:sdtPr>
+              <w:sdtEndPr/>
               <w:sdtContent>
                 <w:r>
                   <w:rPr>
                     <w:rFonts w:ascii="Gill Sans MT" w:hAnsi="Gill Sans MT" w:cs="Times New Roman"/>
                   </w:rPr>
-                  <w:sym w:font="Wingdings" w:char="F06F"/>
+                  <w:sym w:font="Wingdings" w:char="F0FC"/>
                 </w:r>
               </w:sdtContent>
             </w:sdt>
@@ -10768,21 +10555,7 @@
                 <w:rFonts w:ascii="Times New Roman" w:hAnsi="Times New Roman" w:cs="Times New Roman"/>
                 <w:lang w:val="es-ES_tradnl"/>
               </w:rPr>
-              <w:t>usuario selecciona el recuadro de la habitación a</w:t>
-            </w:r>
-            <w:r>
-              <w:rPr>
-                <w:rFonts w:ascii="Times New Roman" w:hAnsi="Times New Roman" w:cs="Times New Roman"/>
-                <w:lang w:val="es-ES_tradnl"/>
-              </w:rPr>
-              <w:t xml:space="preserve"> cerrar</w:t>
-            </w:r>
-            <w:r>
-              <w:rPr>
-                <w:rFonts w:ascii="Times New Roman" w:hAnsi="Times New Roman" w:cs="Times New Roman"/>
-                <w:lang w:val="es-ES_tradnl"/>
-              </w:rPr>
-              <w:t>.</w:t>
+              <w:t>usuario selecciona el recuadro de la habitación a cerrar.</w:t>
             </w:r>
           </w:p>
         </w:tc>
@@ -10808,17 +10581,18 @@
                 <w:id w:val="-1878612446"/>
                 <w15:color w:val="000000"/>
                 <w14:checkbox>
-                  <w14:checked w14:val="0"/>
+                  <w14:checked w14:val="1"/>
                   <w14:checkedState w14:val="00FC" w14:font="Wingdings"/>
                   <w14:uncheckedState w14:val="006F" w14:font="Wingdings"/>
                 </w14:checkbox>
               </w:sdtPr>
+              <w:sdtEndPr/>
               <w:sdtContent>
                 <w:r>
                   <w:rPr>
                     <w:rFonts w:ascii="Gill Sans MT" w:hAnsi="Gill Sans MT" w:cs="Times New Roman"/>
                   </w:rPr>
-                  <w:sym w:font="Wingdings" w:char="F06F"/>
+                  <w:sym w:font="Wingdings" w:char="F0FC"/>
                 </w:r>
               </w:sdtContent>
             </w:sdt>
@@ -10879,21 +10653,7 @@
                 <w:rFonts w:ascii="Times New Roman" w:hAnsi="Times New Roman" w:cs="Times New Roman"/>
                 <w:lang w:val="es-ES_tradnl"/>
               </w:rPr>
-              <w:t xml:space="preserve">muestra la cerradura de la habitación </w:t>
-            </w:r>
-            <w:r>
-              <w:rPr>
-                <w:rFonts w:ascii="Times New Roman" w:hAnsi="Times New Roman" w:cs="Times New Roman"/>
-                <w:lang w:val="es-ES_tradnl"/>
-              </w:rPr>
-              <w:t>cerrada</w:t>
-            </w:r>
-            <w:r>
-              <w:rPr>
-                <w:rFonts w:ascii="Times New Roman" w:hAnsi="Times New Roman" w:cs="Times New Roman"/>
-                <w:lang w:val="es-ES_tradnl"/>
-              </w:rPr>
-              <w:t>.</w:t>
+              <w:t>muestra la cerradura de la habitación cerrada.</w:t>
             </w:r>
           </w:p>
         </w:tc>
@@ -10919,17 +10679,18 @@
                 <w:id w:val="-662696491"/>
                 <w15:color w:val="000000"/>
                 <w14:checkbox>
-                  <w14:checked w14:val="0"/>
+                  <w14:checked w14:val="1"/>
                   <w14:checkedState w14:val="00FC" w14:font="Wingdings"/>
                   <w14:uncheckedState w14:val="006F" w14:font="Wingdings"/>
                 </w14:checkbox>
               </w:sdtPr>
+              <w:sdtEndPr/>
               <w:sdtContent>
                 <w:r>
                   <w:rPr>
                     <w:rFonts w:ascii="Gill Sans MT" w:hAnsi="Gill Sans MT" w:cs="Times New Roman"/>
                   </w:rPr>
-                  <w:sym w:font="Wingdings" w:char="F06F"/>
+                  <w:sym w:font="Wingdings" w:char="F0FC"/>
                 </w:r>
               </w:sdtContent>
             </w:sdt>
@@ -11053,28 +10814,7 @@
                 <w:rFonts w:ascii="Times New Roman" w:hAnsi="Times New Roman" w:cs="Times New Roman"/>
                 <w:lang w:val="es-ES_tradnl"/>
               </w:rPr>
-              <w:t xml:space="preserve">La cerradura de la habitación debe de estar </w:t>
-            </w:r>
-            <w:r>
-              <w:rPr>
-                <w:rFonts w:ascii="Times New Roman" w:hAnsi="Times New Roman" w:cs="Times New Roman"/>
-                <w:lang w:val="es-ES_tradnl"/>
-              </w:rPr>
-              <w:t>abierto</w:t>
-            </w:r>
-            <w:r>
-              <w:rPr>
-                <w:rFonts w:ascii="Times New Roman" w:hAnsi="Times New Roman" w:cs="Times New Roman"/>
-                <w:lang w:val="es-ES_tradnl"/>
-              </w:rPr>
-              <w:t>. (Recuadro en color</w:t>
-            </w:r>
-            <w:r>
-              <w:rPr>
-                <w:rFonts w:ascii="Times New Roman" w:hAnsi="Times New Roman" w:cs="Times New Roman"/>
-                <w:lang w:val="es-ES_tradnl"/>
-              </w:rPr>
-              <w:t xml:space="preserve"> </w:t>
+              <w:t xml:space="preserve">La cerradura de la habitación debe de estar abierto. (Recuadro en color </w:t>
             </w:r>
             <w:r>
               <w:rPr>
@@ -11109,17 +10849,18 @@
                 <w:id w:val="21057851"/>
                 <w15:color w:val="000000"/>
                 <w14:checkbox>
-                  <w14:checked w14:val="0"/>
+                  <w14:checked w14:val="1"/>
                   <w14:checkedState w14:val="00FC" w14:font="Wingdings"/>
                   <w14:uncheckedState w14:val="006F" w14:font="Wingdings"/>
                 </w14:checkbox>
               </w:sdtPr>
+              <w:sdtEndPr/>
               <w:sdtContent>
                 <w:r>
                   <w:rPr>
                     <w:rFonts w:ascii="Gill Sans MT" w:hAnsi="Gill Sans MT" w:cs="Times New Roman"/>
                   </w:rPr>
-                  <w:sym w:font="Wingdings" w:char="F06F"/>
+                  <w:sym w:font="Wingdings" w:char="F0FC"/>
                 </w:r>
               </w:sdtContent>
             </w:sdt>
@@ -11192,17 +10933,18 @@
                 <w:id w:val="-1612976209"/>
                 <w15:color w:val="000000"/>
                 <w14:checkbox>
-                  <w14:checked w14:val="0"/>
+                  <w14:checked w14:val="1"/>
                   <w14:checkedState w14:val="00FC" w14:font="Wingdings"/>
                   <w14:uncheckedState w14:val="006F" w14:font="Wingdings"/>
                 </w14:checkbox>
               </w:sdtPr>
+              <w:sdtEndPr/>
               <w:sdtContent>
                 <w:r>
                   <w:rPr>
                     <w:rFonts w:ascii="Gill Sans MT" w:hAnsi="Gill Sans MT" w:cs="Times New Roman"/>
                   </w:rPr>
-                  <w:sym w:font="Wingdings" w:char="F06F"/>
+                  <w:sym w:font="Wingdings" w:char="F0FC"/>
                 </w:r>
               </w:sdtContent>
             </w:sdt>
@@ -11259,14 +11001,7 @@
                 <w:rFonts w:ascii="Times New Roman" w:hAnsi="Times New Roman" w:cs="Times New Roman"/>
                 <w:lang w:val="es-ES_tradnl"/>
               </w:rPr>
-              <w:t>El recuadro de la habitación cambia a color</w:t>
-            </w:r>
-            <w:r>
-              <w:rPr>
-                <w:rFonts w:ascii="Times New Roman" w:hAnsi="Times New Roman" w:cs="Times New Roman"/>
-                <w:lang w:val="es-ES_tradnl"/>
-              </w:rPr>
-              <w:t xml:space="preserve"> </w:t>
+              <w:t xml:space="preserve">El recuadro de la habitación cambia a color </w:t>
             </w:r>
             <w:r>
               <w:rPr>
@@ -11301,17 +11036,18 @@
                 <w:id w:val="1756161891"/>
                 <w15:color w:val="000000"/>
                 <w14:checkbox>
-                  <w14:checked w14:val="0"/>
+                  <w14:checked w14:val="1"/>
                   <w14:checkedState w14:val="00FC" w14:font="Wingdings"/>
                   <w14:uncheckedState w14:val="006F" w14:font="Wingdings"/>
                 </w14:checkbox>
               </w:sdtPr>
+              <w:sdtEndPr/>
               <w:sdtContent>
                 <w:r>
                   <w:rPr>
                     <w:rFonts w:ascii="Gill Sans MT" w:hAnsi="Gill Sans MT" w:cs="Times New Roman"/>
                   </w:rPr>
-                  <w:sym w:font="Wingdings" w:char="F06F"/>
+                  <w:sym w:font="Wingdings" w:char="F0FC"/>
                 </w:r>
               </w:sdtContent>
             </w:sdt>
@@ -11514,7 +11250,7 @@
 </file>
 
 <file path=word/numbering.xml><?xml version="1.0" encoding="utf-8"?>
-<w:numbering xmlns:wpc="http://schemas.microsoft.com/office/word/2010/wordprocessingCanvas" xmlns:cx="http://schemas.microsoft.com/office/drawing/2014/chartex" xmlns:cx1="http://schemas.microsoft.com/office/drawing/2015/9/8/chartex" xmlns:cx2="http://schemas.microsoft.com/office/drawing/2015/10/21/chartex" xmlns:cx3="http://schemas.microsoft.com/office/drawing/2016/5/9/chartex" xmlns:cx4="http://schemas.microsoft.com/office/drawing/2016/5/10/chartex" xmlns:cx5="http://schemas.microsoft.com/office/drawing/2016/5/11/chartex" xmlns:cx6="http://schemas.microsoft.com/office/drawing/2016/5/12/chartex" xmlns:cx7="http://schemas.microsoft.com/office/drawing/2016/5/13/chartex" xmlns:cx8="http://schemas.microsoft.com/office/drawing/2016/5/14/chartex" xmlns:mc="http://schemas.openxmlformats.org/markup-compatibility/2006" xmlns:aink="http://schemas.microsoft.com/office/drawing/2016/ink" xmlns:am3d="http://schemas.microsoft.com/office/drawing/2017/model3d" xmlns:o="urn:schemas-microsoft-com:office:office" xmlns:r="http://schemas.openxmlformats.org/officeDocument/2006/relationships" xmlns:m="http://schemas.openxmlformats.org/officeDocument/2006/math" xmlns:v="urn:schemas-microsoft-com:vml" xmlns:wp14="http://schemas.microsoft.com/office/word/2010/wordprocessingDrawing" xmlns:wp="http://schemas.openxmlformats.org/drawingml/2006/wordprocessingDrawing" xmlns:w10="urn:schemas-microsoft-com:office:word" xmlns:w="http://schemas.openxmlformats.org/wordprocessingml/2006/main" xmlns:w14="http://schemas.microsoft.com/office/word/2010/wordml" xmlns:w15="http://schemas.microsoft.com/office/word/2012/wordml" xmlns:w16cex="http://schemas.microsoft.com/office/word/2018/wordml/cex" xmlns:w16cid="http://schemas.microsoft.com/office/word/2016/wordml/cid" xmlns:w16="http://schemas.microsoft.com/office/word/2018/wordml" xmlns:w16se="http://schemas.microsoft.com/office/word/2015/wordml/symex" xmlns:wpg="http://schemas.microsoft.com/office/word/2010/wordprocessingGroup" xmlns:wpi="http://schemas.microsoft.com/office/word/2010/wordprocessingInk" xmlns:wne="http://schemas.microsoft.com/office/word/2006/wordml" xmlns:wps="http://schemas.microsoft.com/office/word/2010/wordprocessingShape" mc:Ignorable="w14 w15 w16se w16cid w16 w16cex wp14">
+<w:numbering xmlns:wpc="http://schemas.microsoft.com/office/word/2010/wordprocessingCanvas" xmlns:cx="http://schemas.microsoft.com/office/drawing/2014/chartex" xmlns:cx1="http://schemas.microsoft.com/office/drawing/2015/9/8/chartex" xmlns:cx2="http://schemas.microsoft.com/office/drawing/2015/10/21/chartex" xmlns:cx3="http://schemas.microsoft.com/office/drawing/2016/5/9/chartex" xmlns:cx4="http://schemas.microsoft.com/office/drawing/2016/5/10/chartex" xmlns:cx5="http://schemas.microsoft.com/office/drawing/2016/5/11/chartex" xmlns:cx6="http://schemas.microsoft.com/office/drawing/2016/5/12/chartex" xmlns:cx7="http://schemas.microsoft.com/office/drawing/2016/5/13/chartex" xmlns:cx8="http://schemas.microsoft.com/office/drawing/2016/5/14/chartex" xmlns:mc="http://schemas.openxmlformats.org/markup-compatibility/2006" xmlns:aink="http://schemas.microsoft.com/office/drawing/2016/ink" xmlns:am3d="http://schemas.microsoft.com/office/drawing/2017/model3d" xmlns:o="urn:schemas-microsoft-com:office:office" xmlns:r="http://schemas.openxmlformats.org/officeDocument/2006/relationships" xmlns:m="http://schemas.openxmlformats.org/officeDocument/2006/math" xmlns:v="urn:schemas-microsoft-com:vml" xmlns:wp14="http://schemas.microsoft.com/office/word/2010/wordprocessingDrawing" xmlns:wp="http://schemas.openxmlformats.org/drawingml/2006/wordprocessingDrawing" xmlns:w10="urn:schemas-microsoft-com:office:word" xmlns:w="http://schemas.openxmlformats.org/wordprocessingml/2006/main" xmlns:w14="http://schemas.microsoft.com/office/word/2010/wordml" xmlns:w15="http://schemas.microsoft.com/office/word/2012/wordml" xmlns:w16cid="http://schemas.microsoft.com/office/word/2016/wordml/cid" xmlns:w16se="http://schemas.microsoft.com/office/word/2015/wordml/symex" xmlns:wpg="http://schemas.microsoft.com/office/word/2010/wordprocessingGroup" xmlns:wpi="http://schemas.microsoft.com/office/word/2010/wordprocessingInk" xmlns:wne="http://schemas.microsoft.com/office/word/2006/wordml" xmlns:wps="http://schemas.microsoft.com/office/word/2010/wordprocessingShape" mc:Ignorable="w14 w15 w16se w16cid wp14">
   <w:abstractNum w:abstractNumId="0" w15:restartNumberingAfterBreak="0">
     <w:nsid w:val="00706C72"/>
     <w:multiLevelType w:val="hybridMultilevel"/>
@@ -13733,7 +13469,7 @@
 </file>
 
 <file path=word/styles.xml><?xml version="1.0" encoding="utf-8"?>
-<w:styles xmlns:mc="http://schemas.openxmlformats.org/markup-compatibility/2006" xmlns:r="http://schemas.openxmlformats.org/officeDocument/2006/relationships" xmlns:w="http://schemas.openxmlformats.org/wordprocessingml/2006/main" xmlns:w14="http://schemas.microsoft.com/office/word/2010/wordml" xmlns:w15="http://schemas.microsoft.com/office/word/2012/wordml" xmlns:w16cex="http://schemas.microsoft.com/office/word/2018/wordml/cex" xmlns:w16cid="http://schemas.microsoft.com/office/word/2016/wordml/cid" xmlns:w16="http://schemas.microsoft.com/office/word/2018/wordml" xmlns:w16se="http://schemas.microsoft.com/office/word/2015/wordml/symex" mc:Ignorable="w14 w15 w16se w16cid w16 w16cex">
+<w:styles xmlns:mc="http://schemas.openxmlformats.org/markup-compatibility/2006" xmlns:r="http://schemas.openxmlformats.org/officeDocument/2006/relationships" xmlns:w="http://schemas.openxmlformats.org/wordprocessingml/2006/main" xmlns:w14="http://schemas.microsoft.com/office/word/2010/wordml" xmlns:w15="http://schemas.microsoft.com/office/word/2012/wordml" xmlns:w16cid="http://schemas.microsoft.com/office/word/2016/wordml/cid" xmlns:w16se="http://schemas.microsoft.com/office/word/2015/wordml/symex" mc:Ignorable="w14 w15 w16se w16cid">
   <w:docDefaults>
     <w:rPrDefault>
       <w:rPr>
@@ -13749,7 +13485,7 @@
       </w:pPr>
     </w:pPrDefault>
   </w:docDefaults>
-  <w:latentStyles w:defLockedState="0" w:defUIPriority="99" w:defSemiHidden="0" w:defUnhideWhenUsed="0" w:defQFormat="0" w:count="376">
+  <w:latentStyles w:defLockedState="0" w:defUIPriority="99" w:defSemiHidden="0" w:defUnhideWhenUsed="0" w:defQFormat="0" w:count="377">
     <w:lsdException w:name="Normal" w:uiPriority="0" w:qFormat="1"/>
     <w:lsdException w:name="heading 1" w:uiPriority="9" w:qFormat="1"/>
     <w:lsdException w:name="heading 2" w:semiHidden="1" w:uiPriority="9" w:unhideWhenUsed="1" w:qFormat="1"/>
@@ -13855,7 +13591,6 @@
     <w:lsdException w:name="HTML Sample" w:semiHidden="1" w:unhideWhenUsed="1"/>
     <w:lsdException w:name="HTML Typewriter" w:semiHidden="1" w:unhideWhenUsed="1"/>
     <w:lsdException w:name="HTML Variable" w:semiHidden="1" w:unhideWhenUsed="1"/>
-    <w:lsdException w:name="Normal Table" w:semiHidden="1" w:unhideWhenUsed="1"/>
     <w:lsdException w:name="annotation subject" w:semiHidden="1" w:unhideWhenUsed="1"/>
     <w:lsdException w:name="No List" w:semiHidden="1" w:unhideWhenUsed="1"/>
     <w:lsdException w:name="Outline List 1" w:semiHidden="1" w:unhideWhenUsed="1"/>
@@ -13902,10 +13637,8 @@
     <w:lsdException w:name="Table Subtle 2" w:semiHidden="1" w:unhideWhenUsed="1"/>
     <w:lsdException w:name="Table Web 1" w:semiHidden="1" w:unhideWhenUsed="1"/>
     <w:lsdException w:name="Table Web 2" w:semiHidden="1" w:unhideWhenUsed="1"/>
-    <w:lsdException w:name="Table Web 3" w:semiHidden="1" w:unhideWhenUsed="1"/>
     <w:lsdException w:name="Balloon Text" w:semiHidden="1" w:unhideWhenUsed="1"/>
     <w:lsdException w:name="Table Grid" w:uiPriority="39"/>
-    <w:lsdException w:name="Table Theme" w:semiHidden="1" w:unhideWhenUsed="1"/>
     <w:lsdException w:name="Placeholder Text" w:semiHidden="1"/>
     <w:lsdException w:name="No Spacing" w:uiPriority="1" w:qFormat="1"/>
     <w:lsdException w:name="Light Shading" w:uiPriority="60"/>
@@ -14126,6 +13859,7 @@
     <w:lsdException w:name="Hashtag" w:semiHidden="1" w:unhideWhenUsed="1"/>
     <w:lsdException w:name="Unresolved Mention" w:semiHidden="1" w:unhideWhenUsed="1"/>
     <w:lsdException w:name="Smart Link" w:semiHidden="1" w:unhideWhenUsed="1"/>
+    <w:lsdException w:name="Smart Link Error" w:semiHidden="1" w:unhideWhenUsed="1"/>
   </w:latentStyles>
   <w:style w:type="paragraph" w:default="1" w:styleId="Normal">
     <w:name w:val="Normal"/>
@@ -14663,15 +14397,6 @@
 </file>
 
 <file path=customXml/item2.xml><?xml version="1.0" encoding="utf-8"?>
-<?mso-contentType ?>
-<FormTemplates xmlns="http://schemas.microsoft.com/sharepoint/v3/contenttype/forms">
-  <Display>DocumentLibraryForm</Display>
-  <Edit>DocumentLibraryForm</Edit>
-  <New>DocumentLibraryForm</New>
-</FormTemplates>
-</file>
-
-<file path=customXml/item3.xml><?xml version="1.0" encoding="utf-8"?>
 <ct:contentTypeSchema xmlns:ct="http://schemas.microsoft.com/office/2006/metadata/contentType" xmlns:ma="http://schemas.microsoft.com/office/2006/metadata/properties/metaAttributes" ct:_="" ma:_="" ma:contentTypeName="Documento" ma:contentTypeID="0x01010087E256948CA64B4C8E2115673D3A630B" ma:contentTypeVersion="2" ma:contentTypeDescription="Crear nuevo documento." ma:contentTypeScope="" ma:versionID="07d9a34fc99feda1a8a296ae96bfd397">
   <xsd:schema xmlns:xsd="http://www.w3.org/2001/XMLSchema" xmlns:xs="http://www.w3.org/2001/XMLSchema" xmlns:p="http://schemas.microsoft.com/office/2006/metadata/properties" xmlns:ns3="e096aecd-4788-4bd1-a91f-2b9d8953a7f7" targetNamespace="http://schemas.microsoft.com/office/2006/metadata/properties" ma:root="true" ma:fieldsID="35b387042e7688a463146ec6aff56d2d" ns3:_="">
     <xsd:import namespace="e096aecd-4788-4bd1-a91f-2b9d8953a7f7"/>
@@ -14803,6 +14528,15 @@
 </ct:contentTypeSchema>
 </file>
 
+<file path=customXml/item3.xml><?xml version="1.0" encoding="utf-8"?>
+<?mso-contentType ?>
+<FormTemplates xmlns="http://schemas.microsoft.com/sharepoint/v3/contenttype/forms">
+  <Display>DocumentLibraryForm</Display>
+  <Edit>DocumentLibraryForm</Edit>
+  <New>DocumentLibraryForm</New>
+</FormTemplates>
+</file>
+
 <file path=customXml/item4.xml><?xml version="1.0" encoding="utf-8"?>
 <p:properties xmlns:p="http://schemas.microsoft.com/office/2006/metadata/properties" xmlns:xsi="http://www.w3.org/2001/XMLSchema-instance" xmlns:pc="http://schemas.microsoft.com/office/infopath/2007/PartnerControls">
   <documentManagement/>
@@ -14818,14 +14552,6 @@
 </file>
 
 <file path=customXml/itemProps2.xml><?xml version="1.0" encoding="utf-8"?>
-<ds:datastoreItem xmlns:ds="http://schemas.openxmlformats.org/officeDocument/2006/customXml" ds:itemID="{97C4E99B-6E98-434A-836A-C75D5DBF6032}">
-  <ds:schemaRefs>
-    <ds:schemaRef ds:uri="http://schemas.microsoft.com/sharepoint/v3/contenttype/forms"/>
-  </ds:schemaRefs>
-</ds:datastoreItem>
-</file>
-
-<file path=customXml/itemProps3.xml><?xml version="1.0" encoding="utf-8"?>
 <ds:datastoreItem xmlns:ds="http://schemas.openxmlformats.org/officeDocument/2006/customXml" ds:itemID="{492F34C7-D079-433B-8726-710D623A99F9}">
   <ds:schemaRefs>
     <ds:schemaRef ds:uri="http://schemas.microsoft.com/office/2006/metadata/contentType"/>
@@ -14843,6 +14569,14 @@
 </ds:datastoreItem>
 </file>
 
+<file path=customXml/itemProps3.xml><?xml version="1.0" encoding="utf-8"?>
+<ds:datastoreItem xmlns:ds="http://schemas.openxmlformats.org/officeDocument/2006/customXml" ds:itemID="{97C4E99B-6E98-434A-836A-C75D5DBF6032}">
+  <ds:schemaRefs>
+    <ds:schemaRef ds:uri="http://schemas.microsoft.com/sharepoint/v3/contenttype/forms"/>
+  </ds:schemaRefs>
+</ds:datastoreItem>
+</file>
+
 <file path=customXml/itemProps4.xml><?xml version="1.0" encoding="utf-8"?>
 <ds:datastoreItem xmlns:ds="http://schemas.openxmlformats.org/officeDocument/2006/customXml" ds:itemID="{300E8501-C57A-42E3-A3CB-F78F384AC57B}">
   <ds:schemaRefs>

</xml_diff>

<commit_message>
se modifico casos de prueba
</commit_message>
<xml_diff>
--- a/Documentacion/Documento de Pruebas.docx
+++ b/Documentacion/Documento de Pruebas.docx
@@ -325,7 +325,7 @@
               </mc:Choice>
               <mc:Fallback>
                 <w:pict>
-                  <v:group w14:anchorId="00BEB1EE" id="Grupo 125" o:spid="_x0000_s1026" style="position:absolute;margin-left:-28.75pt;margin-top:35.45pt;width:555.6pt;height:556.55pt;z-index:-251658240;mso-height-percent:670;mso-position-horizontal-relative:margin;mso-position-vertical-relative:page;mso-height-percent:670;mso-width-relative:margin" coordorigin="996" coordsize="57221,54044" o:gfxdata="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">
+                  <v:group w14:anchorId="00BEB1EE" id="Grupo 125" o:spid="_x0000_s1026" style="position:absolute;margin-left:-28.75pt;margin-top:35.45pt;width:555.6pt;height:556.55pt;z-index:-251658240;mso-height-percent:670;mso-position-horizontal-relative:margin;mso-position-vertical-relative:page;mso-height-percent:670;mso-width-relative:margin" coordorigin="996" coordsize="57221,54044" o:gfxdata="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">
                     <o:lock v:ext="edit" aspectratio="t"/>
                     <v:shape id="Forma libre 10" o:spid="_x0000_s1027" style="position:absolute;left:996;width:57221;height:54044;visibility:visible;mso-wrap-style:square;v-text-anchor:bottom" coordsize="720,700" o:spt="100" o:gfxdata="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" adj="-11796480,,5400" path="m,c,644,,644,,644v23,6,62,14,113,21c250,685,476,700,720,644v,-27,,-27,,-27c720,,720,,720,,,,,,,e" fillcolor="#4d5f78 [2994]" stroked="f">
                       <v:fill color2="#2a3442 [2018]" rotate="t" colors="0 #5d6d85;.5 #485972;1 #334258" focus="100%" type="gradient">
@@ -784,7 +784,7 @@
               </wp:anchor>
             </w:drawing>
           </mc:Choice>
-          <mc:Fallback xmlns:w16="http://schemas.microsoft.com/office/word/2018/wordml" xmlns:w16cex="http://schemas.microsoft.com/office/word/2018/wordml/cex">
+          <mc:Fallback xmlns:w16cex="http://schemas.microsoft.com/office/word/2018/wordml/cex" xmlns:w16="http://schemas.microsoft.com/office/word/2018/wordml">
             <w:pict>
               <v:rect w14:anchorId="11F06A9C" id="Rectángulo 5" o:spid="_x0000_s1026" style="position:absolute;margin-left:-24.45pt;margin-top:32.25pt;width:545.9pt;height:62.25pt;z-index:251658244;visibility:visible;mso-wrap-style:square;mso-width-percent:0;mso-height-percent:900;mso-wrap-distance-left:9pt;mso-wrap-distance-top:0;mso-wrap-distance-right:9pt;mso-wrap-distance-bottom:0;mso-position-horizontal:absolute;mso-position-horizontal-relative:margin;mso-position-vertical:absolute;mso-position-vertical-relative:page;mso-width-percent:0;mso-height-percent:900;mso-width-relative:page;mso-height-relative:top-margin-area;v-text-anchor:top" o:gfxdata="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" o:allowincell="f" fillcolor="#323e4f [2415]" stroked="f">
                 <w10:wrap type="topAndBottom" anchorx="margin" anchory="page"/>
@@ -1376,7 +1376,7 @@
               </wp:anchor>
             </w:drawing>
           </mc:Choice>
-          <mc:Fallback xmlns:w16="http://schemas.microsoft.com/office/word/2018/wordml" xmlns:w16cex="http://schemas.microsoft.com/office/word/2018/wordml/cex">
+          <mc:Fallback xmlns:w16cex="http://schemas.microsoft.com/office/word/2018/wordml/cex" xmlns:w16="http://schemas.microsoft.com/office/word/2018/wordml">
             <w:pict>
               <v:rect w14:anchorId="59E27EC5" id="Rectángulo 4" o:spid="_x0000_s1026" style="position:absolute;margin-left:-24.45pt;margin-top:710.35pt;width:550.2pt;height:62.2pt;z-index:251658245;visibility:visible;mso-wrap-style:square;mso-width-percent:0;mso-height-percent:900;mso-wrap-distance-left:9pt;mso-wrap-distance-top:0;mso-wrap-distance-right:9pt;mso-wrap-distance-bottom:0;mso-position-horizontal:absolute;mso-position-horizontal-relative:margin;mso-position-vertical:absolute;mso-position-vertical-relative:page;mso-width-percent:0;mso-height-percent:900;mso-width-relative:page;mso-height-relative:top-margin-area;v-text-anchor:top" o:gfxdata="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" o:allowincell="f" fillcolor="#323e4f [2415]" stroked="f">
                 <w10:wrap anchorx="margin" anchory="page"/>
@@ -2163,6 +2163,72 @@
           </w:p>
         </w:tc>
       </w:tr>
+      <w:tr>
+        <w:trPr>
+          <w:tblHeader/>
+          <w:jc w:val="center"/>
+        </w:trPr>
+        <w:tc>
+          <w:tcPr>
+            <w:tcW w:w="0" w:type="auto"/>
+            <w:tcBorders>
+              <w:top w:val="single" w:sz="4" w:space="0" w:color="auto"/>
+              <w:left w:val="single" w:sz="4" w:space="0" w:color="auto"/>
+              <w:bottom w:val="single" w:sz="4" w:space="0" w:color="auto"/>
+              <w:right w:val="single" w:sz="4" w:space="0" w:color="auto"/>
+            </w:tcBorders>
+            <w:shd w:val="clear" w:color="auto" w:fill="auto"/>
+            <w:vAlign w:val="center"/>
+          </w:tcPr>
+          <w:p>
+            <w:pPr>
+              <w:spacing w:after="0"/>
+              <w:jc w:val="center"/>
+              <w:rPr>
+                <w:rFonts w:ascii="Times New Roman" w:hAnsi="Times New Roman" w:cs="Times New Roman"/>
+                <w:b/>
+                <w:lang w:val="es-ES_tradnl"/>
+              </w:rPr>
+            </w:pPr>
+            <w:r>
+              <w:rPr>
+                <w:rFonts w:ascii="Times New Roman" w:hAnsi="Times New Roman" w:cs="Times New Roman"/>
+                <w:b/>
+                <w:lang w:val="es-ES_tradnl"/>
+              </w:rPr>
+              <w:t>CU-05</w:t>
+            </w:r>
+          </w:p>
+        </w:tc>
+        <w:tc>
+          <w:tcPr>
+            <w:tcW w:w="0" w:type="auto"/>
+            <w:tcBorders>
+              <w:top w:val="single" w:sz="4" w:space="0" w:color="auto"/>
+              <w:left w:val="single" w:sz="4" w:space="0" w:color="auto"/>
+              <w:bottom w:val="single" w:sz="4" w:space="0" w:color="auto"/>
+              <w:right w:val="single" w:sz="4" w:space="0" w:color="auto"/>
+            </w:tcBorders>
+            <w:shd w:val="clear" w:color="auto" w:fill="auto"/>
+          </w:tcPr>
+          <w:p>
+            <w:pPr>
+              <w:spacing w:after="0"/>
+              <w:rPr>
+                <w:rFonts w:ascii="Times New Roman" w:hAnsi="Times New Roman" w:cs="Times New Roman"/>
+                <w:lang w:val="es-ES_tradnl"/>
+              </w:rPr>
+            </w:pPr>
+            <w:r>
+              <w:rPr>
+                <w:rFonts w:ascii="Times New Roman" w:hAnsi="Times New Roman" w:cs="Times New Roman"/>
+                <w:lang w:val="es-ES_tradnl"/>
+              </w:rPr>
+              <w:t>Modo automático</w:t>
+            </w:r>
+          </w:p>
+        </w:tc>
+      </w:tr>
     </w:tbl>
     <w:p>
       <w:pPr>
@@ -11239,6 +11305,1255 @@
         </w:rPr>
       </w:pPr>
     </w:p>
+    <w:tbl>
+      <w:tblPr>
+        <w:tblW w:w="5262" w:type="pct"/>
+        <w:tblBorders>
+          <w:top w:val="single" w:sz="4" w:space="0" w:color="auto"/>
+          <w:left w:val="single" w:sz="4" w:space="0" w:color="auto"/>
+          <w:bottom w:val="single" w:sz="4" w:space="0" w:color="auto"/>
+          <w:right w:val="single" w:sz="4" w:space="0" w:color="auto"/>
+          <w:insideH w:val="single" w:sz="4" w:space="0" w:color="auto"/>
+          <w:insideV w:val="single" w:sz="4" w:space="0" w:color="auto"/>
+        </w:tblBorders>
+        <w:tblLook w:val="04A0" w:firstRow="1" w:lastRow="0" w:firstColumn="1" w:lastColumn="0" w:noHBand="0" w:noVBand="1"/>
+      </w:tblPr>
+      <w:tblGrid>
+        <w:gridCol w:w="2382"/>
+        <w:gridCol w:w="7079"/>
+        <w:gridCol w:w="1023"/>
+      </w:tblGrid>
+      <w:tr>
+        <w:trPr>
+          <w:tblHeader/>
+        </w:trPr>
+        <w:tc>
+          <w:tcPr>
+            <w:tcW w:w="1136" w:type="pct"/>
+            <w:shd w:val="clear" w:color="auto" w:fill="BFBFBF" w:themeFill="background1" w:themeFillShade="BF"/>
+            <w:vAlign w:val="center"/>
+          </w:tcPr>
+          <w:p>
+            <w:pPr>
+              <w:spacing w:after="0" w:line="240" w:lineRule="auto"/>
+              <w:jc w:val="center"/>
+              <w:rPr>
+                <w:rFonts w:ascii="Times New Roman" w:hAnsi="Times New Roman" w:cs="Times New Roman"/>
+                <w:b/>
+                <w:color w:val="000000" w:themeColor="text1"/>
+                <w:lang w:val="es-ES_tradnl"/>
+              </w:rPr>
+            </w:pPr>
+            <w:r>
+              <w:rPr>
+                <w:rFonts w:ascii="Times New Roman" w:hAnsi="Times New Roman" w:cs="Times New Roman"/>
+                <w:b/>
+                <w:color w:val="000000" w:themeColor="text1"/>
+                <w:lang w:val="es-ES_tradnl"/>
+              </w:rPr>
+              <w:t>Número de caso de prueba</w:t>
+            </w:r>
+          </w:p>
+        </w:tc>
+        <w:tc>
+          <w:tcPr>
+            <w:tcW w:w="3376" w:type="pct"/>
+            <w:shd w:val="clear" w:color="auto" w:fill="BFBFBF" w:themeFill="background1" w:themeFillShade="BF"/>
+            <w:vAlign w:val="center"/>
+          </w:tcPr>
+          <w:p>
+            <w:pPr>
+              <w:spacing w:after="0" w:line="240" w:lineRule="auto"/>
+              <w:jc w:val="both"/>
+              <w:rPr>
+                <w:rFonts w:ascii="Times New Roman" w:hAnsi="Times New Roman" w:cs="Times New Roman"/>
+                <w:b/>
+                <w:color w:val="000000" w:themeColor="text1"/>
+                <w:u w:val="single"/>
+                <w:lang w:val="es-ES_tradnl"/>
+              </w:rPr>
+            </w:pPr>
+            <w:r>
+              <w:rPr>
+                <w:rFonts w:ascii="Times New Roman" w:hAnsi="Times New Roman" w:cs="Times New Roman"/>
+                <w:b/>
+                <w:color w:val="000000" w:themeColor="text1"/>
+                <w:lang w:val="es-ES_tradnl"/>
+              </w:rPr>
+              <w:t>CU</w:t>
+            </w:r>
+            <w:r>
+              <w:rPr>
+                <w:rFonts w:ascii="Times New Roman" w:hAnsi="Times New Roman" w:cs="Times New Roman"/>
+                <w:b/>
+                <w:color w:val="000000" w:themeColor="text1"/>
+                <w:lang w:val="es-ES_tradnl"/>
+              </w:rPr>
+              <w:t>-04B</w:t>
+            </w:r>
+          </w:p>
+        </w:tc>
+        <w:tc>
+          <w:tcPr>
+            <w:tcW w:w="488" w:type="pct"/>
+            <w:shd w:val="clear" w:color="auto" w:fill="BFBFBF" w:themeFill="background1" w:themeFillShade="BF"/>
+          </w:tcPr>
+          <w:p>
+            <w:pPr>
+              <w:tabs>
+                <w:tab w:val="left" w:pos="750"/>
+              </w:tabs>
+              <w:jc w:val="center"/>
+              <w:rPr>
+                <w:rFonts w:ascii="Times New Roman" w:hAnsi="Times New Roman" w:cs="Times New Roman"/>
+                <w:b/>
+                <w:bCs/>
+              </w:rPr>
+            </w:pPr>
+            <w:r>
+              <w:rPr>
+                <w:rFonts w:ascii="Times New Roman" w:hAnsi="Times New Roman" w:cs="Times New Roman"/>
+                <w:b/>
+                <w:bCs/>
+                <w:sz w:val="20"/>
+                <w:szCs w:val="20"/>
+              </w:rPr>
+              <w:t>Revisión</w:t>
+            </w:r>
+          </w:p>
+        </w:tc>
+      </w:tr>
+      <w:tr>
+        <w:tc>
+          <w:tcPr>
+            <w:tcW w:w="1136" w:type="pct"/>
+            <w:shd w:val="clear" w:color="auto" w:fill="FFFFFF" w:themeFill="background1"/>
+            <w:vAlign w:val="center"/>
+          </w:tcPr>
+          <w:p>
+            <w:pPr>
+              <w:spacing w:after="0" w:line="240" w:lineRule="auto"/>
+              <w:jc w:val="center"/>
+              <w:rPr>
+                <w:rFonts w:ascii="Times New Roman" w:hAnsi="Times New Roman" w:cs="Times New Roman"/>
+                <w:b/>
+                <w:lang w:val="es-ES_tradnl"/>
+              </w:rPr>
+            </w:pPr>
+            <w:r>
+              <w:rPr>
+                <w:rFonts w:ascii="Times New Roman" w:hAnsi="Times New Roman" w:cs="Times New Roman"/>
+                <w:b/>
+                <w:lang w:val="es-ES_tradnl"/>
+              </w:rPr>
+              <w:t>Caso de uso</w:t>
+            </w:r>
+          </w:p>
+        </w:tc>
+        <w:tc>
+          <w:tcPr>
+            <w:tcW w:w="3376" w:type="pct"/>
+            <w:shd w:val="clear" w:color="auto" w:fill="FFFFFF" w:themeFill="background1"/>
+            <w:vAlign w:val="center"/>
+          </w:tcPr>
+          <w:p>
+            <w:pPr>
+              <w:spacing w:after="0" w:line="240" w:lineRule="auto"/>
+              <w:rPr>
+                <w:rFonts w:ascii="Times New Roman" w:hAnsi="Times New Roman" w:cs="Times New Roman"/>
+                <w:lang w:val="es-ES_tradnl"/>
+              </w:rPr>
+            </w:pPr>
+            <w:r>
+              <w:rPr>
+                <w:rFonts w:ascii="Times New Roman" w:hAnsi="Times New Roman" w:cs="Times New Roman"/>
+                <w:lang w:val="es-ES_tradnl"/>
+              </w:rPr>
+              <w:t>Opció</w:t>
+            </w:r>
+            <w:bookmarkStart w:id="1" w:name="_GoBack"/>
+            <w:bookmarkEnd w:id="1"/>
+            <w:r>
+              <w:rPr>
+                <w:rFonts w:ascii="Times New Roman" w:hAnsi="Times New Roman" w:cs="Times New Roman"/>
+                <w:lang w:val="es-ES_tradnl"/>
+              </w:rPr>
+              <w:t>n automática</w:t>
+            </w:r>
+          </w:p>
+          <w:p>
+            <w:pPr>
+              <w:spacing w:after="0" w:line="240" w:lineRule="auto"/>
+              <w:rPr>
+                <w:rFonts w:ascii="Times New Roman" w:hAnsi="Times New Roman" w:cs="Times New Roman"/>
+                <w:lang w:val="es-ES_tradnl"/>
+              </w:rPr>
+            </w:pPr>
+            <w:proofErr w:type="spellStart"/>
+            <w:r>
+              <w:rPr>
+                <w:rFonts w:ascii="Times New Roman" w:hAnsi="Times New Roman" w:cs="Times New Roman"/>
+                <w:lang w:val="es-ES_tradnl"/>
+              </w:rPr>
+              <w:t>Telefono</w:t>
+            </w:r>
+            <w:proofErr w:type="spellEnd"/>
+          </w:p>
+          <w:p>
+            <w:pPr>
+              <w:spacing w:after="0" w:line="240" w:lineRule="auto"/>
+              <w:rPr>
+                <w:rFonts w:ascii="Times New Roman" w:hAnsi="Times New Roman" w:cs="Times New Roman"/>
+                <w:lang w:val="es-ES_tradnl"/>
+              </w:rPr>
+            </w:pPr>
+          </w:p>
+          <w:p>
+            <w:pPr>
+              <w:spacing w:after="0" w:line="240" w:lineRule="auto"/>
+              <w:rPr>
+                <w:rFonts w:ascii="Times New Roman" w:hAnsi="Times New Roman" w:cs="Times New Roman"/>
+                <w:lang w:val="es-ES_tradnl"/>
+              </w:rPr>
+            </w:pPr>
+            <w:r>
+              <w:rPr>
+                <w:rFonts w:ascii="Times New Roman" w:hAnsi="Times New Roman" w:cs="Times New Roman"/>
+                <w:lang w:val="es-ES_tradnl"/>
+              </w:rPr>
+              <w:t xml:space="preserve">El modo automático se ejecuta sin necesidad de que el usuario lo indique, cuando el usuario ingresa a una de las opciones (luces, aire, cerraduras) comienza un proceso en segundo plano que consulta el estado de todas las habitaciones, con un tiempo de espera de n + 5 por cada habitación donde n son 10 segundos, ejemplo, el estado de la habitación 1 se consulta da 10 segundo, el estado de la habitación 2 cada 15… etc. Al regresar el estado el color de los iconos se actualizara de acuerdo </w:t>
+            </w:r>
+            <w:proofErr w:type="gramStart"/>
+            <w:r>
+              <w:rPr>
+                <w:rFonts w:ascii="Times New Roman" w:hAnsi="Times New Roman" w:cs="Times New Roman"/>
+                <w:lang w:val="es-ES_tradnl"/>
+              </w:rPr>
+              <w:t>a  la</w:t>
+            </w:r>
+            <w:proofErr w:type="gramEnd"/>
+            <w:r>
+              <w:rPr>
+                <w:rFonts w:ascii="Times New Roman" w:hAnsi="Times New Roman" w:cs="Times New Roman"/>
+                <w:lang w:val="es-ES_tradnl"/>
+              </w:rPr>
+              <w:t xml:space="preserve"> opción seleccionada (luces, cerraduras, aire)</w:t>
+            </w:r>
+          </w:p>
+          <w:p>
+            <w:pPr>
+              <w:spacing w:after="0" w:line="240" w:lineRule="auto"/>
+              <w:rPr>
+                <w:rFonts w:ascii="Times New Roman" w:hAnsi="Times New Roman" w:cs="Times New Roman"/>
+                <w:lang w:val="es-ES_tradnl"/>
+              </w:rPr>
+            </w:pPr>
+          </w:p>
+        </w:tc>
+        <w:tc>
+          <w:tcPr>
+            <w:tcW w:w="488" w:type="pct"/>
+            <w:vMerge w:val="restart"/>
+          </w:tcPr>
+          <w:p>
+            <w:pPr>
+              <w:tabs>
+                <w:tab w:val="left" w:pos="720"/>
+              </w:tabs>
+              <w:jc w:val="center"/>
+            </w:pPr>
+          </w:p>
+        </w:tc>
+      </w:tr>
+      <w:tr>
+        <w:tc>
+          <w:tcPr>
+            <w:tcW w:w="1136" w:type="pct"/>
+            <w:shd w:val="clear" w:color="auto" w:fill="FFFFFF" w:themeFill="background1"/>
+            <w:vAlign w:val="center"/>
+          </w:tcPr>
+          <w:p>
+            <w:pPr>
+              <w:spacing w:after="0" w:line="240" w:lineRule="auto"/>
+              <w:jc w:val="center"/>
+              <w:rPr>
+                <w:rFonts w:ascii="Times New Roman" w:hAnsi="Times New Roman" w:cs="Times New Roman"/>
+                <w:b/>
+                <w:lang w:val="es-ES_tradnl"/>
+              </w:rPr>
+            </w:pPr>
+            <w:r>
+              <w:rPr>
+                <w:rFonts w:ascii="Times New Roman" w:hAnsi="Times New Roman" w:cs="Times New Roman"/>
+                <w:b/>
+                <w:lang w:val="es-ES_tradnl"/>
+              </w:rPr>
+              <w:t>Usuario</w:t>
+            </w:r>
+          </w:p>
+        </w:tc>
+        <w:tc>
+          <w:tcPr>
+            <w:tcW w:w="3376" w:type="pct"/>
+            <w:shd w:val="clear" w:color="auto" w:fill="FFFFFF" w:themeFill="background1"/>
+            <w:vAlign w:val="center"/>
+          </w:tcPr>
+          <w:p>
+            <w:pPr>
+              <w:spacing w:after="0" w:line="240" w:lineRule="auto"/>
+              <w:rPr>
+                <w:rFonts w:ascii="Times New Roman" w:hAnsi="Times New Roman" w:cs="Times New Roman"/>
+                <w:lang w:val="es-ES_tradnl"/>
+              </w:rPr>
+            </w:pPr>
+            <w:r>
+              <w:rPr>
+                <w:rFonts w:ascii="Times New Roman" w:hAnsi="Times New Roman" w:cs="Times New Roman"/>
+                <w:lang w:val="es-ES_tradnl"/>
+              </w:rPr>
+              <w:t>Administrador.</w:t>
+            </w:r>
+          </w:p>
+        </w:tc>
+        <w:tc>
+          <w:tcPr>
+            <w:tcW w:w="488" w:type="pct"/>
+            <w:vMerge/>
+          </w:tcPr>
+          <w:p>
+            <w:pPr>
+              <w:tabs>
+                <w:tab w:val="left" w:pos="915"/>
+              </w:tabs>
+              <w:jc w:val="center"/>
+            </w:pPr>
+          </w:p>
+        </w:tc>
+      </w:tr>
+      <w:tr>
+        <w:trPr>
+          <w:trHeight w:val="245"/>
+        </w:trPr>
+        <w:tc>
+          <w:tcPr>
+            <w:tcW w:w="1136" w:type="pct"/>
+            <w:vMerge w:val="restart"/>
+            <w:shd w:val="clear" w:color="auto" w:fill="FFFFFF" w:themeFill="background1"/>
+            <w:vAlign w:val="center"/>
+          </w:tcPr>
+          <w:p>
+            <w:pPr>
+              <w:spacing w:after="0" w:line="240" w:lineRule="auto"/>
+              <w:jc w:val="center"/>
+              <w:rPr>
+                <w:rFonts w:ascii="Times New Roman" w:hAnsi="Times New Roman" w:cs="Times New Roman"/>
+                <w:b/>
+                <w:lang w:val="es-ES_tradnl"/>
+              </w:rPr>
+            </w:pPr>
+            <w:r>
+              <w:rPr>
+                <w:rFonts w:ascii="Times New Roman" w:hAnsi="Times New Roman" w:cs="Times New Roman"/>
+                <w:b/>
+                <w:lang w:val="es-ES_tradnl"/>
+              </w:rPr>
+              <w:t>Flujo</w:t>
+            </w:r>
+          </w:p>
+        </w:tc>
+        <w:tc>
+          <w:tcPr>
+            <w:tcW w:w="3376" w:type="pct"/>
+            <w:shd w:val="clear" w:color="auto" w:fill="FFFFFF" w:themeFill="background1"/>
+            <w:vAlign w:val="center"/>
+          </w:tcPr>
+          <w:p>
+            <w:pPr>
+              <w:pStyle w:val="Prrafodelista"/>
+              <w:numPr>
+                <w:ilvl w:val="0"/>
+                <w:numId w:val="24"/>
+              </w:numPr>
+              <w:spacing w:after="0" w:line="240" w:lineRule="auto"/>
+              <w:rPr>
+                <w:rFonts w:ascii="Times New Roman" w:hAnsi="Times New Roman" w:cs="Times New Roman"/>
+                <w:lang w:val="es-ES_tradnl"/>
+              </w:rPr>
+            </w:pPr>
+            <w:r>
+              <w:rPr>
+                <w:rFonts w:ascii="Times New Roman" w:hAnsi="Times New Roman" w:cs="Times New Roman"/>
+                <w:lang w:val="es-ES_tradnl"/>
+              </w:rPr>
+              <w:t>El usuario selecciona la opción “Cerraduras”.</w:t>
+            </w:r>
+          </w:p>
+        </w:tc>
+        <w:tc>
+          <w:tcPr>
+            <w:tcW w:w="488" w:type="pct"/>
+          </w:tcPr>
+          <w:p>
+            <w:pPr>
+              <w:tabs>
+                <w:tab w:val="left" w:pos="735"/>
+              </w:tabs>
+              <w:jc w:val="center"/>
+            </w:pPr>
+            <w:sdt>
+              <w:sdtPr>
+                <w:rPr>
+                  <w:rFonts w:ascii="Gill Sans MT" w:hAnsi="Gill Sans MT" w:cs="Times New Roman"/>
+                </w:rPr>
+                <w:id w:val="1507249645"/>
+                <w15:color w:val="000000"/>
+                <w14:checkbox>
+                  <w14:checked w14:val="1"/>
+                  <w14:checkedState w14:val="00FC" w14:font="Wingdings"/>
+                  <w14:uncheckedState w14:val="006F" w14:font="Wingdings"/>
+                </w14:checkbox>
+              </w:sdtPr>
+              <w:sdtContent>
+                <w:r>
+                  <w:rPr>
+                    <w:rFonts w:ascii="Gill Sans MT" w:hAnsi="Gill Sans MT" w:cs="Times New Roman"/>
+                  </w:rPr>
+                  <w:sym w:font="Wingdings" w:char="F0FC"/>
+                </w:r>
+              </w:sdtContent>
+            </w:sdt>
+          </w:p>
+        </w:tc>
+      </w:tr>
+      <w:tr>
+        <w:trPr>
+          <w:trHeight w:val="187"/>
+        </w:trPr>
+        <w:tc>
+          <w:tcPr>
+            <w:tcW w:w="1136" w:type="pct"/>
+            <w:vMerge/>
+            <w:shd w:val="clear" w:color="auto" w:fill="FFFFFF" w:themeFill="background1"/>
+            <w:vAlign w:val="center"/>
+          </w:tcPr>
+          <w:p>
+            <w:pPr>
+              <w:spacing w:after="0" w:line="240" w:lineRule="auto"/>
+              <w:jc w:val="center"/>
+              <w:rPr>
+                <w:rFonts w:ascii="Times New Roman" w:hAnsi="Times New Roman" w:cs="Times New Roman"/>
+                <w:b/>
+                <w:lang w:val="es-ES_tradnl"/>
+              </w:rPr>
+            </w:pPr>
+          </w:p>
+        </w:tc>
+        <w:tc>
+          <w:tcPr>
+            <w:tcW w:w="3376" w:type="pct"/>
+            <w:shd w:val="clear" w:color="auto" w:fill="FFFFFF" w:themeFill="background1"/>
+            <w:vAlign w:val="center"/>
+          </w:tcPr>
+          <w:p>
+            <w:pPr>
+              <w:pStyle w:val="Prrafodelista"/>
+              <w:numPr>
+                <w:ilvl w:val="0"/>
+                <w:numId w:val="24"/>
+              </w:numPr>
+              <w:spacing w:after="0" w:line="240" w:lineRule="auto"/>
+              <w:rPr>
+                <w:rFonts w:ascii="Times New Roman" w:hAnsi="Times New Roman" w:cs="Times New Roman"/>
+                <w:lang w:val="es-ES_tradnl"/>
+              </w:rPr>
+            </w:pPr>
+            <w:r>
+              <w:rPr>
+                <w:rFonts w:ascii="Times New Roman" w:hAnsi="Times New Roman" w:cs="Times New Roman"/>
+                <w:lang w:val="es-ES_tradnl"/>
+              </w:rPr>
+              <w:t xml:space="preserve">El </w:t>
+            </w:r>
+            <w:r>
+              <w:rPr>
+                <w:rFonts w:ascii="Times New Roman" w:hAnsi="Times New Roman" w:cs="Times New Roman"/>
+                <w:lang w:val="es-ES_tradnl"/>
+              </w:rPr>
+              <w:t>sistema muestra las habitaciones.</w:t>
+            </w:r>
+          </w:p>
+        </w:tc>
+        <w:tc>
+          <w:tcPr>
+            <w:tcW w:w="488" w:type="pct"/>
+          </w:tcPr>
+          <w:p>
+            <w:pPr>
+              <w:tabs>
+                <w:tab w:val="left" w:pos="780"/>
+              </w:tabs>
+              <w:jc w:val="center"/>
+              <w:rPr>
+                <w:rFonts w:ascii="Gill Sans MT" w:hAnsi="Gill Sans MT" w:cs="Times New Roman"/>
+              </w:rPr>
+            </w:pPr>
+            <w:sdt>
+              <w:sdtPr>
+                <w:rPr>
+                  <w:rFonts w:ascii="Gill Sans MT" w:hAnsi="Gill Sans MT" w:cs="Times New Roman"/>
+                </w:rPr>
+                <w:id w:val="1896611496"/>
+                <w15:color w:val="000000"/>
+                <w14:checkbox>
+                  <w14:checked w14:val="1"/>
+                  <w14:checkedState w14:val="00FC" w14:font="Wingdings"/>
+                  <w14:uncheckedState w14:val="006F" w14:font="Wingdings"/>
+                </w14:checkbox>
+              </w:sdtPr>
+              <w:sdtContent>
+                <w:r>
+                  <w:rPr>
+                    <w:rFonts w:ascii="Gill Sans MT" w:hAnsi="Gill Sans MT" w:cs="Times New Roman"/>
+                  </w:rPr>
+                  <w:sym w:font="Wingdings" w:char="F0FC"/>
+                </w:r>
+              </w:sdtContent>
+            </w:sdt>
+          </w:p>
+        </w:tc>
+      </w:tr>
+      <w:tr>
+        <w:trPr>
+          <w:trHeight w:val="230"/>
+        </w:trPr>
+        <w:tc>
+          <w:tcPr>
+            <w:tcW w:w="1136" w:type="pct"/>
+            <w:vMerge/>
+            <w:shd w:val="clear" w:color="auto" w:fill="FFFFFF" w:themeFill="background1"/>
+            <w:vAlign w:val="center"/>
+          </w:tcPr>
+          <w:p>
+            <w:pPr>
+              <w:spacing w:after="0" w:line="240" w:lineRule="auto"/>
+              <w:jc w:val="center"/>
+              <w:rPr>
+                <w:rFonts w:ascii="Times New Roman" w:hAnsi="Times New Roman" w:cs="Times New Roman"/>
+                <w:b/>
+                <w:lang w:val="es-ES_tradnl"/>
+              </w:rPr>
+            </w:pPr>
+          </w:p>
+        </w:tc>
+        <w:tc>
+          <w:tcPr>
+            <w:tcW w:w="3376" w:type="pct"/>
+            <w:shd w:val="clear" w:color="auto" w:fill="FFFFFF" w:themeFill="background1"/>
+            <w:vAlign w:val="center"/>
+          </w:tcPr>
+          <w:p>
+            <w:pPr>
+              <w:pStyle w:val="Prrafodelista"/>
+              <w:numPr>
+                <w:ilvl w:val="0"/>
+                <w:numId w:val="24"/>
+              </w:numPr>
+              <w:spacing w:after="0" w:line="240" w:lineRule="auto"/>
+              <w:rPr>
+                <w:rFonts w:ascii="Times New Roman" w:hAnsi="Times New Roman" w:cs="Times New Roman"/>
+                <w:lang w:val="es-ES_tradnl"/>
+              </w:rPr>
+            </w:pPr>
+            <w:r>
+              <w:rPr>
+                <w:rFonts w:ascii="Times New Roman" w:hAnsi="Times New Roman" w:cs="Times New Roman"/>
+                <w:lang w:val="es-ES_tradnl"/>
+              </w:rPr>
+              <w:t xml:space="preserve">El </w:t>
+            </w:r>
+            <w:r>
+              <w:rPr>
+                <w:rFonts w:ascii="Times New Roman" w:hAnsi="Times New Roman" w:cs="Times New Roman"/>
+                <w:lang w:val="es-ES_tradnl"/>
+              </w:rPr>
+              <w:t>usuario selecciona el recuadro de la habitación a cerrar.</w:t>
+            </w:r>
+          </w:p>
+        </w:tc>
+        <w:tc>
+          <w:tcPr>
+            <w:tcW w:w="488" w:type="pct"/>
+          </w:tcPr>
+          <w:p>
+            <w:pPr>
+              <w:tabs>
+                <w:tab w:val="left" w:pos="780"/>
+              </w:tabs>
+              <w:jc w:val="center"/>
+              <w:rPr>
+                <w:rFonts w:ascii="Gill Sans MT" w:hAnsi="Gill Sans MT" w:cs="Times New Roman"/>
+              </w:rPr>
+            </w:pPr>
+            <w:sdt>
+              <w:sdtPr>
+                <w:rPr>
+                  <w:rFonts w:ascii="Gill Sans MT" w:hAnsi="Gill Sans MT" w:cs="Times New Roman"/>
+                </w:rPr>
+                <w:id w:val="-300388556"/>
+                <w15:color w:val="000000"/>
+                <w14:checkbox>
+                  <w14:checked w14:val="1"/>
+                  <w14:checkedState w14:val="00FC" w14:font="Wingdings"/>
+                  <w14:uncheckedState w14:val="006F" w14:font="Wingdings"/>
+                </w14:checkbox>
+              </w:sdtPr>
+              <w:sdtContent>
+                <w:r>
+                  <w:rPr>
+                    <w:rFonts w:ascii="Gill Sans MT" w:hAnsi="Gill Sans MT" w:cs="Times New Roman"/>
+                  </w:rPr>
+                  <w:sym w:font="Wingdings" w:char="F0FC"/>
+                </w:r>
+              </w:sdtContent>
+            </w:sdt>
+          </w:p>
+        </w:tc>
+      </w:tr>
+      <w:tr>
+        <w:trPr>
+          <w:trHeight w:val="221"/>
+        </w:trPr>
+        <w:tc>
+          <w:tcPr>
+            <w:tcW w:w="1136" w:type="pct"/>
+            <w:vMerge/>
+            <w:shd w:val="clear" w:color="auto" w:fill="FFFFFF" w:themeFill="background1"/>
+            <w:vAlign w:val="center"/>
+          </w:tcPr>
+          <w:p>
+            <w:pPr>
+              <w:spacing w:after="0" w:line="240" w:lineRule="auto"/>
+              <w:jc w:val="center"/>
+              <w:rPr>
+                <w:rFonts w:ascii="Times New Roman" w:hAnsi="Times New Roman" w:cs="Times New Roman"/>
+                <w:b/>
+                <w:lang w:val="es-ES_tradnl"/>
+              </w:rPr>
+            </w:pPr>
+          </w:p>
+        </w:tc>
+        <w:tc>
+          <w:tcPr>
+            <w:tcW w:w="3376" w:type="pct"/>
+            <w:shd w:val="clear" w:color="auto" w:fill="FFFFFF" w:themeFill="background1"/>
+            <w:vAlign w:val="center"/>
+          </w:tcPr>
+          <w:p>
+            <w:pPr>
+              <w:pStyle w:val="Prrafodelista"/>
+              <w:numPr>
+                <w:ilvl w:val="0"/>
+                <w:numId w:val="24"/>
+              </w:numPr>
+              <w:spacing w:after="0" w:line="240" w:lineRule="auto"/>
+              <w:rPr>
+                <w:rFonts w:ascii="Times New Roman" w:hAnsi="Times New Roman" w:cs="Times New Roman"/>
+                <w:lang w:val="es-ES_tradnl"/>
+              </w:rPr>
+            </w:pPr>
+            <w:r>
+              <w:rPr>
+                <w:rFonts w:ascii="Times New Roman" w:hAnsi="Times New Roman" w:cs="Times New Roman"/>
+                <w:lang w:val="es-ES_tradnl"/>
+              </w:rPr>
+              <w:t xml:space="preserve">El sistema </w:t>
+            </w:r>
+            <w:r>
+              <w:rPr>
+                <w:rFonts w:ascii="Times New Roman" w:hAnsi="Times New Roman" w:cs="Times New Roman"/>
+                <w:lang w:val="es-ES_tradnl"/>
+              </w:rPr>
+              <w:t>muestra la cerradura de la habitación cerrada.</w:t>
+            </w:r>
+          </w:p>
+        </w:tc>
+        <w:tc>
+          <w:tcPr>
+            <w:tcW w:w="488" w:type="pct"/>
+          </w:tcPr>
+          <w:p>
+            <w:pPr>
+              <w:tabs>
+                <w:tab w:val="left" w:pos="780"/>
+              </w:tabs>
+              <w:jc w:val="center"/>
+              <w:rPr>
+                <w:rFonts w:ascii="Gill Sans MT" w:hAnsi="Gill Sans MT" w:cs="Times New Roman"/>
+              </w:rPr>
+            </w:pPr>
+            <w:sdt>
+              <w:sdtPr>
+                <w:rPr>
+                  <w:rFonts w:ascii="Gill Sans MT" w:hAnsi="Gill Sans MT" w:cs="Times New Roman"/>
+                </w:rPr>
+                <w:id w:val="1794094295"/>
+                <w15:color w:val="000000"/>
+                <w14:checkbox>
+                  <w14:checked w14:val="1"/>
+                  <w14:checkedState w14:val="00FC" w14:font="Wingdings"/>
+                  <w14:uncheckedState w14:val="006F" w14:font="Wingdings"/>
+                </w14:checkbox>
+              </w:sdtPr>
+              <w:sdtContent>
+                <w:r>
+                  <w:rPr>
+                    <w:rFonts w:ascii="Gill Sans MT" w:hAnsi="Gill Sans MT" w:cs="Times New Roman"/>
+                  </w:rPr>
+                  <w:sym w:font="Wingdings" w:char="F0FC"/>
+                </w:r>
+              </w:sdtContent>
+            </w:sdt>
+          </w:p>
+        </w:tc>
+      </w:tr>
+      <w:tr>
+        <w:trPr>
+          <w:trHeight w:val="188"/>
+        </w:trPr>
+        <w:tc>
+          <w:tcPr>
+            <w:tcW w:w="1136" w:type="pct"/>
+            <w:vMerge/>
+            <w:shd w:val="clear" w:color="auto" w:fill="FFFFFF" w:themeFill="background1"/>
+            <w:vAlign w:val="center"/>
+          </w:tcPr>
+          <w:p>
+            <w:pPr>
+              <w:spacing w:after="0" w:line="240" w:lineRule="auto"/>
+              <w:jc w:val="center"/>
+              <w:rPr>
+                <w:rFonts w:ascii="Times New Roman" w:hAnsi="Times New Roman" w:cs="Times New Roman"/>
+                <w:b/>
+                <w:lang w:val="es-ES_tradnl"/>
+              </w:rPr>
+            </w:pPr>
+          </w:p>
+        </w:tc>
+        <w:tc>
+          <w:tcPr>
+            <w:tcW w:w="3376" w:type="pct"/>
+            <w:shd w:val="clear" w:color="auto" w:fill="FFFFFF" w:themeFill="background1"/>
+            <w:vAlign w:val="center"/>
+          </w:tcPr>
+          <w:p>
+            <w:pPr>
+              <w:pStyle w:val="Prrafodelista"/>
+              <w:numPr>
+                <w:ilvl w:val="0"/>
+                <w:numId w:val="24"/>
+              </w:numPr>
+              <w:spacing w:after="0" w:line="240" w:lineRule="auto"/>
+              <w:rPr>
+                <w:rFonts w:ascii="Times New Roman" w:hAnsi="Times New Roman" w:cs="Times New Roman"/>
+                <w:lang w:val="es-ES_tradnl"/>
+              </w:rPr>
+            </w:pPr>
+            <w:r>
+              <w:rPr>
+                <w:rFonts w:ascii="Times New Roman" w:hAnsi="Times New Roman" w:cs="Times New Roman"/>
+                <w:lang w:val="es-ES_tradnl"/>
+              </w:rPr>
+              <w:t>Fin de caso de uso.</w:t>
+            </w:r>
+          </w:p>
+        </w:tc>
+        <w:tc>
+          <w:tcPr>
+            <w:tcW w:w="488" w:type="pct"/>
+          </w:tcPr>
+          <w:p>
+            <w:pPr>
+              <w:tabs>
+                <w:tab w:val="left" w:pos="780"/>
+              </w:tabs>
+              <w:jc w:val="center"/>
+              <w:rPr>
+                <w:rFonts w:ascii="Gill Sans MT" w:hAnsi="Gill Sans MT" w:cs="Times New Roman"/>
+              </w:rPr>
+            </w:pPr>
+          </w:p>
+        </w:tc>
+      </w:tr>
+      <w:tr>
+        <w:trPr>
+          <w:trHeight w:val="187"/>
+        </w:trPr>
+        <w:tc>
+          <w:tcPr>
+            <w:tcW w:w="1136" w:type="pct"/>
+            <w:shd w:val="clear" w:color="auto" w:fill="FFFFFF" w:themeFill="background1"/>
+            <w:vAlign w:val="center"/>
+          </w:tcPr>
+          <w:p>
+            <w:pPr>
+              <w:spacing w:after="0" w:line="240" w:lineRule="auto"/>
+              <w:jc w:val="center"/>
+              <w:rPr>
+                <w:rFonts w:ascii="Times New Roman" w:hAnsi="Times New Roman" w:cs="Times New Roman"/>
+                <w:b/>
+                <w:lang w:val="es-ES_tradnl"/>
+              </w:rPr>
+            </w:pPr>
+            <w:r>
+              <w:rPr>
+                <w:rFonts w:ascii="Times New Roman" w:hAnsi="Times New Roman" w:cs="Times New Roman"/>
+                <w:b/>
+                <w:lang w:val="es-ES_tradnl"/>
+              </w:rPr>
+              <w:t>Prerrequisitos</w:t>
+            </w:r>
+          </w:p>
+        </w:tc>
+        <w:tc>
+          <w:tcPr>
+            <w:tcW w:w="3376" w:type="pct"/>
+            <w:shd w:val="clear" w:color="auto" w:fill="FFFFFF" w:themeFill="background1"/>
+            <w:vAlign w:val="center"/>
+          </w:tcPr>
+          <w:p>
+            <w:pPr>
+              <w:spacing w:after="0" w:line="240" w:lineRule="auto"/>
+              <w:rPr>
+                <w:rFonts w:ascii="Times New Roman" w:hAnsi="Times New Roman" w:cs="Times New Roman"/>
+                <w:lang w:val="es-ES_tradnl"/>
+              </w:rPr>
+            </w:pPr>
+            <w:r>
+              <w:rPr>
+                <w:rFonts w:ascii="Times New Roman" w:hAnsi="Times New Roman" w:cs="Times New Roman"/>
+                <w:lang w:val="es-ES_tradnl"/>
+              </w:rPr>
+              <w:t xml:space="preserve">La cerradura de la habitación debe de estar abierto. (Recuadro en color </w:t>
+            </w:r>
+            <w:r>
+              <w:rPr>
+                <w:rFonts w:ascii="Times New Roman" w:hAnsi="Times New Roman" w:cs="Times New Roman"/>
+                <w:highlight w:val="green"/>
+                <w:lang w:val="es-ES_tradnl"/>
+              </w:rPr>
+              <w:t>verde</w:t>
+            </w:r>
+            <w:r>
+              <w:rPr>
+                <w:rFonts w:ascii="Times New Roman" w:hAnsi="Times New Roman" w:cs="Times New Roman"/>
+                <w:lang w:val="es-ES_tradnl"/>
+              </w:rPr>
+              <w:t>).</w:t>
+            </w:r>
+          </w:p>
+        </w:tc>
+        <w:tc>
+          <w:tcPr>
+            <w:tcW w:w="488" w:type="pct"/>
+          </w:tcPr>
+          <w:p>
+            <w:pPr>
+              <w:jc w:val="center"/>
+            </w:pPr>
+            <w:sdt>
+              <w:sdtPr>
+                <w:rPr>
+                  <w:rFonts w:ascii="Gill Sans MT" w:hAnsi="Gill Sans MT" w:cs="Times New Roman"/>
+                </w:rPr>
+                <w:id w:val="183867895"/>
+                <w15:color w:val="000000"/>
+                <w14:checkbox>
+                  <w14:checked w14:val="1"/>
+                  <w14:checkedState w14:val="00FC" w14:font="Wingdings"/>
+                  <w14:uncheckedState w14:val="006F" w14:font="Wingdings"/>
+                </w14:checkbox>
+              </w:sdtPr>
+              <w:sdtContent>
+                <w:r>
+                  <w:rPr>
+                    <w:rFonts w:ascii="Gill Sans MT" w:hAnsi="Gill Sans MT" w:cs="Times New Roman"/>
+                  </w:rPr>
+                  <w:sym w:font="Wingdings" w:char="F0FC"/>
+                </w:r>
+              </w:sdtContent>
+            </w:sdt>
+          </w:p>
+        </w:tc>
+      </w:tr>
+      <w:tr>
+        <w:tc>
+          <w:tcPr>
+            <w:tcW w:w="1136" w:type="pct"/>
+            <w:shd w:val="clear" w:color="auto" w:fill="FFFFFF" w:themeFill="background1"/>
+            <w:vAlign w:val="center"/>
+          </w:tcPr>
+          <w:p>
+            <w:pPr>
+              <w:spacing w:after="0" w:line="240" w:lineRule="auto"/>
+              <w:jc w:val="center"/>
+              <w:rPr>
+                <w:rFonts w:ascii="Times New Roman" w:hAnsi="Times New Roman" w:cs="Times New Roman"/>
+                <w:b/>
+                <w:lang w:val="es-ES_tradnl"/>
+              </w:rPr>
+            </w:pPr>
+            <w:r>
+              <w:rPr>
+                <w:rFonts w:ascii="Times New Roman" w:hAnsi="Times New Roman" w:cs="Times New Roman"/>
+                <w:b/>
+                <w:lang w:val="es-ES_tradnl"/>
+              </w:rPr>
+              <w:t>Datos de entrada</w:t>
+            </w:r>
+          </w:p>
+        </w:tc>
+        <w:tc>
+          <w:tcPr>
+            <w:tcW w:w="3376" w:type="pct"/>
+            <w:shd w:val="clear" w:color="auto" w:fill="FFFFFF" w:themeFill="background1"/>
+            <w:vAlign w:val="center"/>
+          </w:tcPr>
+          <w:p>
+            <w:pPr>
+              <w:spacing w:after="0" w:line="240" w:lineRule="auto"/>
+              <w:rPr>
+                <w:rFonts w:ascii="Times New Roman" w:hAnsi="Times New Roman" w:cs="Times New Roman"/>
+                <w:lang w:val="es-ES_tradnl"/>
+              </w:rPr>
+            </w:pPr>
+            <w:r>
+              <w:rPr>
+                <w:rFonts w:ascii="Times New Roman" w:hAnsi="Times New Roman" w:cs="Times New Roman"/>
+                <w:lang w:val="es-ES_tradnl"/>
+              </w:rPr>
+              <w:t>Ninguno</w:t>
+            </w:r>
+          </w:p>
+        </w:tc>
+        <w:tc>
+          <w:tcPr>
+            <w:tcW w:w="488" w:type="pct"/>
+          </w:tcPr>
+          <w:p>
+            <w:pPr>
+              <w:jc w:val="center"/>
+            </w:pPr>
+            <w:sdt>
+              <w:sdtPr>
+                <w:rPr>
+                  <w:rFonts w:ascii="Gill Sans MT" w:hAnsi="Gill Sans MT" w:cs="Times New Roman"/>
+                </w:rPr>
+                <w:id w:val="-196018591"/>
+                <w15:color w:val="000000"/>
+                <w14:checkbox>
+                  <w14:checked w14:val="1"/>
+                  <w14:checkedState w14:val="00FC" w14:font="Wingdings"/>
+                  <w14:uncheckedState w14:val="006F" w14:font="Wingdings"/>
+                </w14:checkbox>
+              </w:sdtPr>
+              <w:sdtContent>
+                <w:r>
+                  <w:rPr>
+                    <w:rFonts w:ascii="Gill Sans MT" w:hAnsi="Gill Sans MT" w:cs="Times New Roman"/>
+                  </w:rPr>
+                  <w:sym w:font="Wingdings" w:char="F0FC"/>
+                </w:r>
+              </w:sdtContent>
+            </w:sdt>
+          </w:p>
+        </w:tc>
+      </w:tr>
+      <w:tr>
+        <w:trPr>
+          <w:trHeight w:val="187"/>
+        </w:trPr>
+        <w:tc>
+          <w:tcPr>
+            <w:tcW w:w="1136" w:type="pct"/>
+            <w:shd w:val="clear" w:color="auto" w:fill="FFFFFF" w:themeFill="background1"/>
+            <w:vAlign w:val="center"/>
+          </w:tcPr>
+          <w:p>
+            <w:pPr>
+              <w:spacing w:after="0" w:line="240" w:lineRule="auto"/>
+              <w:jc w:val="center"/>
+              <w:rPr>
+                <w:rFonts w:ascii="Times New Roman" w:hAnsi="Times New Roman" w:cs="Times New Roman"/>
+                <w:b/>
+                <w:lang w:val="es-ES_tradnl"/>
+              </w:rPr>
+            </w:pPr>
+            <w:r>
+              <w:rPr>
+                <w:rFonts w:ascii="Times New Roman" w:hAnsi="Times New Roman" w:cs="Times New Roman"/>
+                <w:b/>
+                <w:lang w:val="es-ES_tradnl"/>
+              </w:rPr>
+              <w:t>Salida esperada</w:t>
+            </w:r>
+          </w:p>
+        </w:tc>
+        <w:tc>
+          <w:tcPr>
+            <w:tcW w:w="3376" w:type="pct"/>
+            <w:shd w:val="clear" w:color="auto" w:fill="FFFFFF" w:themeFill="background1"/>
+            <w:vAlign w:val="center"/>
+          </w:tcPr>
+          <w:p>
+            <w:pPr>
+              <w:spacing w:after="0" w:line="240" w:lineRule="auto"/>
+              <w:rPr>
+                <w:rFonts w:ascii="Times New Roman" w:hAnsi="Times New Roman" w:cs="Times New Roman"/>
+                <w:lang w:val="es-ES_tradnl"/>
+              </w:rPr>
+            </w:pPr>
+            <w:r>
+              <w:rPr>
+                <w:rFonts w:ascii="Times New Roman" w:hAnsi="Times New Roman" w:cs="Times New Roman"/>
+                <w:lang w:val="es-ES_tradnl"/>
+              </w:rPr>
+              <w:t xml:space="preserve">El recuadro de la habitación cambia a color </w:t>
+            </w:r>
+            <w:r>
+              <w:rPr>
+                <w:rFonts w:ascii="Times New Roman" w:hAnsi="Times New Roman" w:cs="Times New Roman"/>
+                <w:highlight w:val="red"/>
+                <w:lang w:val="es-ES_tradnl"/>
+              </w:rPr>
+              <w:t>rojo</w:t>
+            </w:r>
+            <w:r>
+              <w:rPr>
+                <w:rFonts w:ascii="Times New Roman" w:hAnsi="Times New Roman" w:cs="Times New Roman"/>
+                <w:lang w:val="es-ES_tradnl"/>
+              </w:rPr>
+              <w:t>.</w:t>
+            </w:r>
+          </w:p>
+        </w:tc>
+        <w:tc>
+          <w:tcPr>
+            <w:tcW w:w="488" w:type="pct"/>
+          </w:tcPr>
+          <w:p>
+            <w:pPr>
+              <w:jc w:val="center"/>
+            </w:pPr>
+            <w:sdt>
+              <w:sdtPr>
+                <w:rPr>
+                  <w:rFonts w:ascii="Gill Sans MT" w:hAnsi="Gill Sans MT" w:cs="Times New Roman"/>
+                </w:rPr>
+                <w:id w:val="1078321816"/>
+                <w15:color w:val="000000"/>
+                <w14:checkbox>
+                  <w14:checked w14:val="1"/>
+                  <w14:checkedState w14:val="00FC" w14:font="Wingdings"/>
+                  <w14:uncheckedState w14:val="006F" w14:font="Wingdings"/>
+                </w14:checkbox>
+              </w:sdtPr>
+              <w:sdtContent>
+                <w:r>
+                  <w:rPr>
+                    <w:rFonts w:ascii="Gill Sans MT" w:hAnsi="Gill Sans MT" w:cs="Times New Roman"/>
+                  </w:rPr>
+                  <w:sym w:font="Wingdings" w:char="F0FC"/>
+                </w:r>
+              </w:sdtContent>
+            </w:sdt>
+          </w:p>
+        </w:tc>
+      </w:tr>
+      <w:tr>
+        <w:tc>
+          <w:tcPr>
+            <w:tcW w:w="1136" w:type="pct"/>
+            <w:shd w:val="clear" w:color="auto" w:fill="FFFFFF" w:themeFill="background1"/>
+            <w:vAlign w:val="center"/>
+          </w:tcPr>
+          <w:p>
+            <w:pPr>
+              <w:spacing w:after="0" w:line="240" w:lineRule="auto"/>
+              <w:jc w:val="center"/>
+              <w:rPr>
+                <w:rFonts w:ascii="Times New Roman" w:hAnsi="Times New Roman" w:cs="Times New Roman"/>
+                <w:b/>
+                <w:lang w:val="es-ES_tradnl"/>
+              </w:rPr>
+            </w:pPr>
+            <w:r>
+              <w:rPr>
+                <w:rFonts w:ascii="Times New Roman" w:hAnsi="Times New Roman" w:cs="Times New Roman"/>
+                <w:b/>
+                <w:lang w:val="es-ES_tradnl"/>
+              </w:rPr>
+              <w:t>Resultado obtenido</w:t>
+            </w:r>
+          </w:p>
+        </w:tc>
+        <w:tc>
+          <w:tcPr>
+            <w:tcW w:w="3376" w:type="pct"/>
+            <w:shd w:val="clear" w:color="auto" w:fill="FFFFFF" w:themeFill="background1"/>
+            <w:vAlign w:val="center"/>
+          </w:tcPr>
+          <w:p>
+            <w:pPr>
+              <w:spacing w:after="0" w:line="240" w:lineRule="auto"/>
+              <w:rPr>
+                <w:rFonts w:ascii="Times New Roman" w:hAnsi="Times New Roman" w:cs="Times New Roman"/>
+                <w:lang w:val="es-ES_tradnl"/>
+              </w:rPr>
+            </w:pPr>
+          </w:p>
+        </w:tc>
+        <w:tc>
+          <w:tcPr>
+            <w:tcW w:w="488" w:type="pct"/>
+            <w:vMerge w:val="restart"/>
+          </w:tcPr>
+          <w:p>
+            <w:pPr>
+              <w:tabs>
+                <w:tab w:val="left" w:pos="705"/>
+              </w:tabs>
+              <w:jc w:val="center"/>
+            </w:pPr>
+          </w:p>
+        </w:tc>
+      </w:tr>
+      <w:tr>
+        <w:tc>
+          <w:tcPr>
+            <w:tcW w:w="1136" w:type="pct"/>
+            <w:shd w:val="clear" w:color="auto" w:fill="FFFFFF" w:themeFill="background1"/>
+            <w:vAlign w:val="center"/>
+          </w:tcPr>
+          <w:p>
+            <w:pPr>
+              <w:spacing w:after="0" w:line="240" w:lineRule="auto"/>
+              <w:jc w:val="center"/>
+              <w:rPr>
+                <w:rFonts w:ascii="Times New Roman" w:hAnsi="Times New Roman" w:cs="Times New Roman"/>
+                <w:b/>
+                <w:lang w:val="es-ES_tradnl"/>
+              </w:rPr>
+            </w:pPr>
+            <w:r>
+              <w:rPr>
+                <w:rFonts w:ascii="Times New Roman" w:hAnsi="Times New Roman" w:cs="Times New Roman"/>
+                <w:b/>
+                <w:lang w:val="es-ES_tradnl"/>
+              </w:rPr>
+              <w:t>Estatus</w:t>
+            </w:r>
+          </w:p>
+        </w:tc>
+        <w:tc>
+          <w:tcPr>
+            <w:tcW w:w="3376" w:type="pct"/>
+            <w:shd w:val="clear" w:color="auto" w:fill="FFFFFF" w:themeFill="background1"/>
+            <w:vAlign w:val="center"/>
+          </w:tcPr>
+          <w:p>
+            <w:pPr>
+              <w:spacing w:after="0" w:line="240" w:lineRule="auto"/>
+              <w:rPr>
+                <w:rFonts w:ascii="Times New Roman" w:hAnsi="Times New Roman" w:cs="Times New Roman"/>
+                <w:lang w:val="es-ES_tradnl"/>
+              </w:rPr>
+            </w:pPr>
+          </w:p>
+        </w:tc>
+        <w:tc>
+          <w:tcPr>
+            <w:tcW w:w="488" w:type="pct"/>
+            <w:vMerge/>
+          </w:tcPr>
+          <w:p>
+            <w:pPr>
+              <w:tabs>
+                <w:tab w:val="left" w:pos="795"/>
+              </w:tabs>
+              <w:jc w:val="center"/>
+            </w:pPr>
+          </w:p>
+        </w:tc>
+      </w:tr>
+      <w:tr>
+        <w:trPr>
+          <w:trHeight w:val="70"/>
+        </w:trPr>
+        <w:tc>
+          <w:tcPr>
+            <w:tcW w:w="1136" w:type="pct"/>
+            <w:shd w:val="clear" w:color="auto" w:fill="FFFFFF" w:themeFill="background1"/>
+            <w:vAlign w:val="center"/>
+          </w:tcPr>
+          <w:p>
+            <w:pPr>
+              <w:spacing w:after="0" w:line="240" w:lineRule="auto"/>
+              <w:jc w:val="center"/>
+              <w:rPr>
+                <w:rFonts w:ascii="Times New Roman" w:hAnsi="Times New Roman" w:cs="Times New Roman"/>
+                <w:b/>
+                <w:lang w:val="es-ES_tradnl"/>
+              </w:rPr>
+            </w:pPr>
+            <w:r>
+              <w:rPr>
+                <w:rFonts w:ascii="Times New Roman" w:hAnsi="Times New Roman" w:cs="Times New Roman"/>
+                <w:b/>
+                <w:lang w:val="es-ES_tradnl"/>
+              </w:rPr>
+              <w:t>Observaciones</w:t>
+            </w:r>
+          </w:p>
+        </w:tc>
+        <w:tc>
+          <w:tcPr>
+            <w:tcW w:w="3376" w:type="pct"/>
+            <w:shd w:val="clear" w:color="auto" w:fill="FFFFFF" w:themeFill="background1"/>
+            <w:vAlign w:val="center"/>
+          </w:tcPr>
+          <w:p>
+            <w:pPr>
+              <w:spacing w:after="0" w:line="240" w:lineRule="auto"/>
+              <w:rPr>
+                <w:rFonts w:ascii="Times New Roman" w:hAnsi="Times New Roman" w:cs="Times New Roman"/>
+                <w:lang w:val="es-ES_tradnl"/>
+              </w:rPr>
+            </w:pPr>
+          </w:p>
+        </w:tc>
+        <w:tc>
+          <w:tcPr>
+            <w:tcW w:w="488" w:type="pct"/>
+            <w:vMerge/>
+          </w:tcPr>
+          <w:p>
+            <w:pPr>
+              <w:tabs>
+                <w:tab w:val="left" w:pos="810"/>
+              </w:tabs>
+              <w:jc w:val="center"/>
+            </w:pPr>
+          </w:p>
+        </w:tc>
+      </w:tr>
+    </w:tbl>
+    <w:p>
+      <w:pPr>
+        <w:rPr>
+          <w:lang w:val="es-ES"/>
+        </w:rPr>
+      </w:pPr>
+    </w:p>
     <w:sectPr>
       <w:pgSz w:w="12240" w:h="15840"/>
       <w:pgMar w:top="1134" w:right="1134" w:bottom="1134" w:left="1134" w:header="708" w:footer="708" w:gutter="0"/>
@@ -11451,6 +12766,92 @@
     </w:lvl>
   </w:abstractNum>
   <w:abstractNum w:abstractNumId="2" w15:restartNumberingAfterBreak="0">
+    <w:nsid w:val="0B1D16D4"/>
+    <w:multiLevelType w:val="hybridMultilevel"/>
+    <w:tmpl w:val="6A6E6C30"/>
+    <w:lvl w:ilvl="0" w:tplc="080A000F">
+      <w:start w:val="1"/>
+      <w:numFmt w:val="decimal"/>
+      <w:lvlText w:val="%1."/>
+      <w:lvlJc w:val="left"/>
+      <w:pPr>
+        <w:ind w:left="720" w:hanging="360"/>
+      </w:pPr>
+    </w:lvl>
+    <w:lvl w:ilvl="1" w:tplc="080A0019">
+      <w:start w:val="1"/>
+      <w:numFmt w:val="lowerLetter"/>
+      <w:lvlText w:val="%2."/>
+      <w:lvlJc w:val="left"/>
+      <w:pPr>
+        <w:ind w:left="1440" w:hanging="360"/>
+      </w:pPr>
+    </w:lvl>
+    <w:lvl w:ilvl="2" w:tplc="080A001B">
+      <w:start w:val="1"/>
+      <w:numFmt w:val="lowerRoman"/>
+      <w:lvlText w:val="%3."/>
+      <w:lvlJc w:val="right"/>
+      <w:pPr>
+        <w:ind w:left="2160" w:hanging="180"/>
+      </w:pPr>
+    </w:lvl>
+    <w:lvl w:ilvl="3" w:tplc="080A000F" w:tentative="1">
+      <w:start w:val="1"/>
+      <w:numFmt w:val="decimal"/>
+      <w:lvlText w:val="%4."/>
+      <w:lvlJc w:val="left"/>
+      <w:pPr>
+        <w:ind w:left="2880" w:hanging="360"/>
+      </w:pPr>
+    </w:lvl>
+    <w:lvl w:ilvl="4" w:tplc="080A0019" w:tentative="1">
+      <w:start w:val="1"/>
+      <w:numFmt w:val="lowerLetter"/>
+      <w:lvlText w:val="%5."/>
+      <w:lvlJc w:val="left"/>
+      <w:pPr>
+        <w:ind w:left="3600" w:hanging="360"/>
+      </w:pPr>
+    </w:lvl>
+    <w:lvl w:ilvl="5" w:tplc="080A001B" w:tentative="1">
+      <w:start w:val="1"/>
+      <w:numFmt w:val="lowerRoman"/>
+      <w:lvlText w:val="%6."/>
+      <w:lvlJc w:val="right"/>
+      <w:pPr>
+        <w:ind w:left="4320" w:hanging="180"/>
+      </w:pPr>
+    </w:lvl>
+    <w:lvl w:ilvl="6" w:tplc="080A000F" w:tentative="1">
+      <w:start w:val="1"/>
+      <w:numFmt w:val="decimal"/>
+      <w:lvlText w:val="%7."/>
+      <w:lvlJc w:val="left"/>
+      <w:pPr>
+        <w:ind w:left="5040" w:hanging="360"/>
+      </w:pPr>
+    </w:lvl>
+    <w:lvl w:ilvl="7" w:tplc="080A0019" w:tentative="1">
+      <w:start w:val="1"/>
+      <w:numFmt w:val="lowerLetter"/>
+      <w:lvlText w:val="%8."/>
+      <w:lvlJc w:val="left"/>
+      <w:pPr>
+        <w:ind w:left="5760" w:hanging="360"/>
+      </w:pPr>
+    </w:lvl>
+    <w:lvl w:ilvl="8" w:tplc="080A001B" w:tentative="1">
+      <w:start w:val="1"/>
+      <w:numFmt w:val="lowerRoman"/>
+      <w:lvlText w:val="%9."/>
+      <w:lvlJc w:val="right"/>
+      <w:pPr>
+        <w:ind w:left="6480" w:hanging="180"/>
+      </w:pPr>
+    </w:lvl>
+  </w:abstractNum>
+  <w:abstractNum w:abstractNumId="3" w15:restartNumberingAfterBreak="0">
     <w:nsid w:val="0FEB4B27"/>
     <w:multiLevelType w:val="hybridMultilevel"/>
     <w:tmpl w:val="25E07CA8"/>
@@ -11537,7 +12938,7 @@
       </w:pPr>
     </w:lvl>
   </w:abstractNum>
-  <w:abstractNum w:abstractNumId="3" w15:restartNumberingAfterBreak="0">
+  <w:abstractNum w:abstractNumId="4" w15:restartNumberingAfterBreak="0">
     <w:nsid w:val="199B7CAA"/>
     <w:multiLevelType w:val="hybridMultilevel"/>
     <w:tmpl w:val="6A6E6C30"/>
@@ -11623,7 +13024,7 @@
       </w:pPr>
     </w:lvl>
   </w:abstractNum>
-  <w:abstractNum w:abstractNumId="4" w15:restartNumberingAfterBreak="0">
+  <w:abstractNum w:abstractNumId="5" w15:restartNumberingAfterBreak="0">
     <w:nsid w:val="258A4AE8"/>
     <w:multiLevelType w:val="hybridMultilevel"/>
     <w:tmpl w:val="3BD820AA"/>
@@ -11712,7 +13113,7 @@
       </w:pPr>
     </w:lvl>
   </w:abstractNum>
-  <w:abstractNum w:abstractNumId="5" w15:restartNumberingAfterBreak="0">
+  <w:abstractNum w:abstractNumId="6" w15:restartNumberingAfterBreak="0">
     <w:nsid w:val="26F71312"/>
     <w:multiLevelType w:val="hybridMultilevel"/>
     <w:tmpl w:val="6A6E6C30"/>
@@ -11798,7 +13199,7 @@
       </w:pPr>
     </w:lvl>
   </w:abstractNum>
-  <w:abstractNum w:abstractNumId="6" w15:restartNumberingAfterBreak="0">
+  <w:abstractNum w:abstractNumId="7" w15:restartNumberingAfterBreak="0">
     <w:nsid w:val="2BD70E0D"/>
     <w:multiLevelType w:val="hybridMultilevel"/>
     <w:tmpl w:val="6A6E6C30"/>
@@ -11884,7 +13285,7 @@
       </w:pPr>
     </w:lvl>
   </w:abstractNum>
-  <w:abstractNum w:abstractNumId="7" w15:restartNumberingAfterBreak="0">
+  <w:abstractNum w:abstractNumId="8" w15:restartNumberingAfterBreak="0">
     <w:nsid w:val="39D97888"/>
     <w:multiLevelType w:val="hybridMultilevel"/>
     <w:tmpl w:val="904C2B38"/>
@@ -11997,7 +13398,7 @@
       </w:rPr>
     </w:lvl>
   </w:abstractNum>
-  <w:abstractNum w:abstractNumId="8" w15:restartNumberingAfterBreak="0">
+  <w:abstractNum w:abstractNumId="9" w15:restartNumberingAfterBreak="0">
     <w:nsid w:val="46A916F7"/>
     <w:multiLevelType w:val="hybridMultilevel"/>
     <w:tmpl w:val="6A6E6C30"/>
@@ -12083,7 +13484,7 @@
       </w:pPr>
     </w:lvl>
   </w:abstractNum>
-  <w:abstractNum w:abstractNumId="9" w15:restartNumberingAfterBreak="0">
+  <w:abstractNum w:abstractNumId="10" w15:restartNumberingAfterBreak="0">
     <w:nsid w:val="489F3BBB"/>
     <w:multiLevelType w:val="hybridMultilevel"/>
     <w:tmpl w:val="E65AC094"/>
@@ -12172,7 +13573,7 @@
       </w:pPr>
     </w:lvl>
   </w:abstractNum>
-  <w:abstractNum w:abstractNumId="10" w15:restartNumberingAfterBreak="0">
+  <w:abstractNum w:abstractNumId="11" w15:restartNumberingAfterBreak="0">
     <w:nsid w:val="4E851468"/>
     <w:multiLevelType w:val="hybridMultilevel"/>
     <w:tmpl w:val="180A8150"/>
@@ -12285,7 +13686,7 @@
       </w:rPr>
     </w:lvl>
   </w:abstractNum>
-  <w:abstractNum w:abstractNumId="11" w15:restartNumberingAfterBreak="0">
+  <w:abstractNum w:abstractNumId="12" w15:restartNumberingAfterBreak="0">
     <w:nsid w:val="535E0313"/>
     <w:multiLevelType w:val="hybridMultilevel"/>
     <w:tmpl w:val="298EA770"/>
@@ -12371,7 +13772,7 @@
       </w:pPr>
     </w:lvl>
   </w:abstractNum>
-  <w:abstractNum w:abstractNumId="12" w15:restartNumberingAfterBreak="0">
+  <w:abstractNum w:abstractNumId="13" w15:restartNumberingAfterBreak="0">
     <w:nsid w:val="554A3966"/>
     <w:multiLevelType w:val="hybridMultilevel"/>
     <w:tmpl w:val="6A6E6C30"/>
@@ -12457,7 +13858,7 @@
       </w:pPr>
     </w:lvl>
   </w:abstractNum>
-  <w:abstractNum w:abstractNumId="13" w15:restartNumberingAfterBreak="0">
+  <w:abstractNum w:abstractNumId="14" w15:restartNumberingAfterBreak="0">
     <w:nsid w:val="5A066C70"/>
     <w:multiLevelType w:val="hybridMultilevel"/>
     <w:tmpl w:val="90044D8E"/>
@@ -12570,7 +13971,7 @@
       </w:rPr>
     </w:lvl>
   </w:abstractNum>
-  <w:abstractNum w:abstractNumId="14" w15:restartNumberingAfterBreak="0">
+  <w:abstractNum w:abstractNumId="15" w15:restartNumberingAfterBreak="0">
     <w:nsid w:val="5CF2026E"/>
     <w:multiLevelType w:val="hybridMultilevel"/>
     <w:tmpl w:val="EA08D40C"/>
@@ -12656,7 +14057,7 @@
       </w:pPr>
     </w:lvl>
   </w:abstractNum>
-  <w:abstractNum w:abstractNumId="15" w15:restartNumberingAfterBreak="0">
+  <w:abstractNum w:abstractNumId="16" w15:restartNumberingAfterBreak="0">
     <w:nsid w:val="5DE67B48"/>
     <w:multiLevelType w:val="hybridMultilevel"/>
     <w:tmpl w:val="B11E5DE6"/>
@@ -12745,7 +14146,7 @@
       </w:pPr>
     </w:lvl>
   </w:abstractNum>
-  <w:abstractNum w:abstractNumId="16" w15:restartNumberingAfterBreak="0">
+  <w:abstractNum w:abstractNumId="17" w15:restartNumberingAfterBreak="0">
     <w:nsid w:val="5F295FA9"/>
     <w:multiLevelType w:val="hybridMultilevel"/>
     <w:tmpl w:val="6A6E6C30"/>
@@ -12831,7 +14232,7 @@
       </w:pPr>
     </w:lvl>
   </w:abstractNum>
-  <w:abstractNum w:abstractNumId="17" w15:restartNumberingAfterBreak="0">
+  <w:abstractNum w:abstractNumId="18" w15:restartNumberingAfterBreak="0">
     <w:nsid w:val="62634AFD"/>
     <w:multiLevelType w:val="hybridMultilevel"/>
     <w:tmpl w:val="6A6E6C30"/>
@@ -12917,7 +14318,7 @@
       </w:pPr>
     </w:lvl>
   </w:abstractNum>
-  <w:abstractNum w:abstractNumId="18" w15:restartNumberingAfterBreak="0">
+  <w:abstractNum w:abstractNumId="19" w15:restartNumberingAfterBreak="0">
     <w:nsid w:val="682F1068"/>
     <w:multiLevelType w:val="hybridMultilevel"/>
     <w:tmpl w:val="6A6E6C30"/>
@@ -13003,7 +14404,7 @@
       </w:pPr>
     </w:lvl>
   </w:abstractNum>
-  <w:abstractNum w:abstractNumId="19" w15:restartNumberingAfterBreak="0">
+  <w:abstractNum w:abstractNumId="20" w15:restartNumberingAfterBreak="0">
     <w:nsid w:val="6D406D28"/>
     <w:multiLevelType w:val="hybridMultilevel"/>
     <w:tmpl w:val="EB8037D4"/>
@@ -13116,7 +14517,7 @@
       </w:rPr>
     </w:lvl>
   </w:abstractNum>
-  <w:abstractNum w:abstractNumId="20" w15:restartNumberingAfterBreak="0">
+  <w:abstractNum w:abstractNumId="21" w15:restartNumberingAfterBreak="0">
     <w:nsid w:val="78884C11"/>
     <w:multiLevelType w:val="hybridMultilevel"/>
     <w:tmpl w:val="F8CC41C2"/>
@@ -13229,7 +14630,7 @@
       </w:rPr>
     </w:lvl>
   </w:abstractNum>
-  <w:abstractNum w:abstractNumId="21" w15:restartNumberingAfterBreak="0">
+  <w:abstractNum w:abstractNumId="22" w15:restartNumberingAfterBreak="0">
     <w:nsid w:val="7B0F2FDE"/>
     <w:multiLevelType w:val="hybridMultilevel"/>
     <w:tmpl w:val="05AABD32"/>
@@ -13343,7 +14744,7 @@
     </w:lvl>
   </w:abstractNum>
   <w:num w:numId="1">
-    <w:abstractNumId w:val="2"/>
+    <w:abstractNumId w:val="3"/>
     <w:lvlOverride w:ilvl="0">
       <w:startOverride w:val="1"/>
     </w:lvlOverride>
@@ -13373,16 +14774,16 @@
     </w:lvlOverride>
   </w:num>
   <w:num w:numId="2">
-    <w:abstractNumId w:val="10"/>
+    <w:abstractNumId w:val="11"/>
   </w:num>
   <w:num w:numId="3">
-    <w:abstractNumId w:val="2"/>
+    <w:abstractNumId w:val="3"/>
   </w:num>
   <w:num w:numId="4">
-    <w:abstractNumId w:val="7"/>
+    <w:abstractNumId w:val="8"/>
   </w:num>
   <w:num w:numId="5">
-    <w:abstractNumId w:val="14"/>
+    <w:abstractNumId w:val="15"/>
     <w:lvlOverride w:ilvl="0">
       <w:startOverride w:val="1"/>
     </w:lvlOverride>
@@ -13412,58 +14813,61 @@
     </w:lvlOverride>
   </w:num>
   <w:num w:numId="6">
+    <w:abstractNumId w:val="21"/>
+  </w:num>
+  <w:num w:numId="7">
+    <w:abstractNumId w:val="5"/>
+  </w:num>
+  <w:num w:numId="8">
     <w:abstractNumId w:val="20"/>
   </w:num>
-  <w:num w:numId="7">
-    <w:abstractNumId w:val="4"/>
-  </w:num>
-  <w:num w:numId="8">
-    <w:abstractNumId w:val="19"/>
-  </w:num>
   <w:num w:numId="9">
-    <w:abstractNumId w:val="15"/>
+    <w:abstractNumId w:val="16"/>
   </w:num>
   <w:num w:numId="10">
-    <w:abstractNumId w:val="21"/>
+    <w:abstractNumId w:val="22"/>
   </w:num>
   <w:num w:numId="11">
-    <w:abstractNumId w:val="9"/>
+    <w:abstractNumId w:val="10"/>
   </w:num>
   <w:num w:numId="12">
     <w:abstractNumId w:val="1"/>
   </w:num>
   <w:num w:numId="13">
-    <w:abstractNumId w:val="12"/>
+    <w:abstractNumId w:val="13"/>
   </w:num>
   <w:num w:numId="14">
-    <w:abstractNumId w:val="13"/>
+    <w:abstractNumId w:val="14"/>
   </w:num>
   <w:num w:numId="15">
-    <w:abstractNumId w:val="11"/>
+    <w:abstractNumId w:val="12"/>
   </w:num>
   <w:num w:numId="16">
     <w:abstractNumId w:val="0"/>
   </w:num>
   <w:num w:numId="17">
+    <w:abstractNumId w:val="19"/>
+  </w:num>
+  <w:num w:numId="18">
+    <w:abstractNumId w:val="9"/>
+  </w:num>
+  <w:num w:numId="19">
     <w:abstractNumId w:val="18"/>
   </w:num>
-  <w:num w:numId="18">
-    <w:abstractNumId w:val="8"/>
+  <w:num w:numId="20">
+    <w:abstractNumId w:val="6"/>
   </w:num>
-  <w:num w:numId="19">
+  <w:num w:numId="21">
+    <w:abstractNumId w:val="4"/>
+  </w:num>
+  <w:num w:numId="22">
     <w:abstractNumId w:val="17"/>
   </w:num>
-  <w:num w:numId="20">
-    <w:abstractNumId w:val="5"/>
+  <w:num w:numId="23">
+    <w:abstractNumId w:val="7"/>
   </w:num>
-  <w:num w:numId="21">
-    <w:abstractNumId w:val="3"/>
-  </w:num>
-  <w:num w:numId="22">
-    <w:abstractNumId w:val="16"/>
-  </w:num>
-  <w:num w:numId="23">
-    <w:abstractNumId w:val="6"/>
+  <w:num w:numId="24">
+    <w:abstractNumId w:val="2"/>
   </w:num>
 </w:numbering>
 </file>
@@ -13485,7 +14889,7 @@
       </w:pPr>
     </w:pPrDefault>
   </w:docDefaults>
-  <w:latentStyles w:defLockedState="0" w:defUIPriority="99" w:defSemiHidden="0" w:defUnhideWhenUsed="0" w:defQFormat="0" w:count="377">
+  <w:latentStyles w:defLockedState="0" w:defUIPriority="99" w:defSemiHidden="0" w:defUnhideWhenUsed="0" w:defQFormat="0" w:count="376">
     <w:lsdException w:name="Normal" w:uiPriority="0" w:qFormat="1"/>
     <w:lsdException w:name="heading 1" w:uiPriority="9" w:qFormat="1"/>
     <w:lsdException w:name="heading 2" w:semiHidden="1" w:uiPriority="9" w:unhideWhenUsed="1" w:qFormat="1"/>
@@ -13591,6 +14995,7 @@
     <w:lsdException w:name="HTML Sample" w:semiHidden="1" w:unhideWhenUsed="1"/>
     <w:lsdException w:name="HTML Typewriter" w:semiHidden="1" w:unhideWhenUsed="1"/>
     <w:lsdException w:name="HTML Variable" w:semiHidden="1" w:unhideWhenUsed="1"/>
+    <w:lsdException w:name="Normal Table" w:semiHidden="1" w:unhideWhenUsed="1"/>
     <w:lsdException w:name="annotation subject" w:semiHidden="1" w:unhideWhenUsed="1"/>
     <w:lsdException w:name="No List" w:semiHidden="1" w:unhideWhenUsed="1"/>
     <w:lsdException w:name="Outline List 1" w:semiHidden="1" w:unhideWhenUsed="1"/>
@@ -13637,8 +15042,10 @@
     <w:lsdException w:name="Table Subtle 2" w:semiHidden="1" w:unhideWhenUsed="1"/>
     <w:lsdException w:name="Table Web 1" w:semiHidden="1" w:unhideWhenUsed="1"/>
     <w:lsdException w:name="Table Web 2" w:semiHidden="1" w:unhideWhenUsed="1"/>
+    <w:lsdException w:name="Table Web 3" w:semiHidden="1" w:unhideWhenUsed="1"/>
     <w:lsdException w:name="Balloon Text" w:semiHidden="1" w:unhideWhenUsed="1"/>
     <w:lsdException w:name="Table Grid" w:uiPriority="39"/>
+    <w:lsdException w:name="Table Theme" w:semiHidden="1" w:unhideWhenUsed="1"/>
     <w:lsdException w:name="Placeholder Text" w:semiHidden="1"/>
     <w:lsdException w:name="No Spacing" w:uiPriority="1" w:qFormat="1"/>
     <w:lsdException w:name="Light Shading" w:uiPriority="60"/>
@@ -13859,7 +15266,6 @@
     <w:lsdException w:name="Hashtag" w:semiHidden="1" w:unhideWhenUsed="1"/>
     <w:lsdException w:name="Unresolved Mention" w:semiHidden="1" w:unhideWhenUsed="1"/>
     <w:lsdException w:name="Smart Link" w:semiHidden="1" w:unhideWhenUsed="1"/>
-    <w:lsdException w:name="Smart Link Error" w:semiHidden="1" w:unhideWhenUsed="1"/>
   </w:latentStyles>
   <w:style w:type="paragraph" w:default="1" w:styleId="Normal">
     <w:name w:val="Normal"/>
@@ -14397,6 +15803,15 @@
 </file>
 
 <file path=customXml/item2.xml><?xml version="1.0" encoding="utf-8"?>
+<?mso-contentType ?>
+<FormTemplates xmlns="http://schemas.microsoft.com/sharepoint/v3/contenttype/forms">
+  <Display>DocumentLibraryForm</Display>
+  <Edit>DocumentLibraryForm</Edit>
+  <New>DocumentLibraryForm</New>
+</FormTemplates>
+</file>
+
+<file path=customXml/item3.xml><?xml version="1.0" encoding="utf-8"?>
 <ct:contentTypeSchema xmlns:ct="http://schemas.microsoft.com/office/2006/metadata/contentType" xmlns:ma="http://schemas.microsoft.com/office/2006/metadata/properties/metaAttributes" ct:_="" ma:_="" ma:contentTypeName="Documento" ma:contentTypeID="0x01010087E256948CA64B4C8E2115673D3A630B" ma:contentTypeVersion="2" ma:contentTypeDescription="Crear nuevo documento." ma:contentTypeScope="" ma:versionID="07d9a34fc99feda1a8a296ae96bfd397">
   <xsd:schema xmlns:xsd="http://www.w3.org/2001/XMLSchema" xmlns:xs="http://www.w3.org/2001/XMLSchema" xmlns:p="http://schemas.microsoft.com/office/2006/metadata/properties" xmlns:ns3="e096aecd-4788-4bd1-a91f-2b9d8953a7f7" targetNamespace="http://schemas.microsoft.com/office/2006/metadata/properties" ma:root="true" ma:fieldsID="35b387042e7688a463146ec6aff56d2d" ns3:_="">
     <xsd:import namespace="e096aecd-4788-4bd1-a91f-2b9d8953a7f7"/>
@@ -14528,15 +15943,6 @@
 </ct:contentTypeSchema>
 </file>
 
-<file path=customXml/item3.xml><?xml version="1.0" encoding="utf-8"?>
-<?mso-contentType ?>
-<FormTemplates xmlns="http://schemas.microsoft.com/sharepoint/v3/contenttype/forms">
-  <Display>DocumentLibraryForm</Display>
-  <Edit>DocumentLibraryForm</Edit>
-  <New>DocumentLibraryForm</New>
-</FormTemplates>
-</file>
-
 <file path=customXml/item4.xml><?xml version="1.0" encoding="utf-8"?>
 <p:properties xmlns:p="http://schemas.microsoft.com/office/2006/metadata/properties" xmlns:xsi="http://www.w3.org/2001/XMLSchema-instance" xmlns:pc="http://schemas.microsoft.com/office/infopath/2007/PartnerControls">
   <documentManagement/>
@@ -14552,6 +15958,14 @@
 </file>
 
 <file path=customXml/itemProps2.xml><?xml version="1.0" encoding="utf-8"?>
+<ds:datastoreItem xmlns:ds="http://schemas.openxmlformats.org/officeDocument/2006/customXml" ds:itemID="{97C4E99B-6E98-434A-836A-C75D5DBF6032}">
+  <ds:schemaRefs>
+    <ds:schemaRef ds:uri="http://schemas.microsoft.com/sharepoint/v3/contenttype/forms"/>
+  </ds:schemaRefs>
+</ds:datastoreItem>
+</file>
+
+<file path=customXml/itemProps3.xml><?xml version="1.0" encoding="utf-8"?>
 <ds:datastoreItem xmlns:ds="http://schemas.openxmlformats.org/officeDocument/2006/customXml" ds:itemID="{492F34C7-D079-433B-8726-710D623A99F9}">
   <ds:schemaRefs>
     <ds:schemaRef ds:uri="http://schemas.microsoft.com/office/2006/metadata/contentType"/>
@@ -14569,14 +15983,6 @@
 </ds:datastoreItem>
 </file>
 
-<file path=customXml/itemProps3.xml><?xml version="1.0" encoding="utf-8"?>
-<ds:datastoreItem xmlns:ds="http://schemas.openxmlformats.org/officeDocument/2006/customXml" ds:itemID="{97C4E99B-6E98-434A-836A-C75D5DBF6032}">
-  <ds:schemaRefs>
-    <ds:schemaRef ds:uri="http://schemas.microsoft.com/sharepoint/v3/contenttype/forms"/>
-  </ds:schemaRefs>
-</ds:datastoreItem>
-</file>
-
 <file path=customXml/itemProps4.xml><?xml version="1.0" encoding="utf-8"?>
 <ds:datastoreItem xmlns:ds="http://schemas.openxmlformats.org/officeDocument/2006/customXml" ds:itemID="{300E8501-C57A-42E3-A3CB-F78F384AC57B}">
   <ds:schemaRefs>

</xml_diff>

<commit_message>
Actualizado Doc de pruebas
</commit_message>
<xml_diff>
--- a/Documentacion/Documento de Pruebas.docx
+++ b/Documentacion/Documento de Pruebas.docx
@@ -325,7 +325,7 @@
               </mc:Choice>
               <mc:Fallback>
                 <w:pict>
-                  <v:group w14:anchorId="00BEB1EE" id="Grupo 125" o:spid="_x0000_s1026" style="position:absolute;margin-left:-28.75pt;margin-top:35.45pt;width:555.6pt;height:556.55pt;z-index:-251658240;mso-height-percent:670;mso-position-horizontal-relative:margin;mso-position-vertical-relative:page;mso-height-percent:670;mso-width-relative:margin" coordorigin="996" coordsize="57221,54044" o:gfxdata="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">
+                  <v:group w14:anchorId="00BEB1EE" id="Grupo 125" o:spid="_x0000_s1026" style="position:absolute;margin-left:-28.75pt;margin-top:35.45pt;width:555.6pt;height:556.55pt;z-index:-251658240;mso-height-percent:670;mso-position-horizontal-relative:margin;mso-position-vertical-relative:page;mso-height-percent:670;mso-width-relative:margin" coordorigin="996" coordsize="57221,54044" o:gfxdata="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">
                     <o:lock v:ext="edit" aspectratio="t"/>
                     <v:shape id="Forma libre 10" o:spid="_x0000_s1027" style="position:absolute;left:996;width:57221;height:54044;visibility:visible;mso-wrap-style:square;v-text-anchor:bottom" coordsize="720,700" o:spt="100" o:gfxdata="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" adj="-11796480,,5400" path="m,c,644,,644,,644v23,6,62,14,113,21c250,685,476,700,720,644v,-27,,-27,,-27c720,,720,,720,,,,,,,e" fillcolor="#4d5f78 [2994]" stroked="f">
                       <v:fill color2="#2a3442 [2018]" rotate="t" colors="0 #5d6d85;.5 #485972;1 #334258" focus="100%" type="gradient">
@@ -784,7 +784,7 @@
               </wp:anchor>
             </w:drawing>
           </mc:Choice>
-          <mc:Fallback xmlns:w16cex="http://schemas.microsoft.com/office/word/2018/wordml/cex" xmlns:w16="http://schemas.microsoft.com/office/word/2018/wordml">
+          <mc:Fallback xmlns:w16="http://schemas.microsoft.com/office/word/2018/wordml" xmlns:w16cex="http://schemas.microsoft.com/office/word/2018/wordml/cex">
             <w:pict>
               <v:rect w14:anchorId="11F06A9C" id="Rectángulo 5" o:spid="_x0000_s1026" style="position:absolute;margin-left:-24.45pt;margin-top:32.25pt;width:545.9pt;height:62.25pt;z-index:251658244;visibility:visible;mso-wrap-style:square;mso-width-percent:0;mso-height-percent:900;mso-wrap-distance-left:9pt;mso-wrap-distance-top:0;mso-wrap-distance-right:9pt;mso-wrap-distance-bottom:0;mso-position-horizontal:absolute;mso-position-horizontal-relative:margin;mso-position-vertical:absolute;mso-position-vertical-relative:page;mso-width-percent:0;mso-height-percent:900;mso-width-relative:page;mso-height-relative:top-margin-area;v-text-anchor:top" o:gfxdata="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" o:allowincell="f" fillcolor="#323e4f [2415]" stroked="f">
                 <w10:wrap type="topAndBottom" anchorx="margin" anchory="page"/>
@@ -1376,7 +1376,7 @@
               </wp:anchor>
             </w:drawing>
           </mc:Choice>
-          <mc:Fallback xmlns:w16cex="http://schemas.microsoft.com/office/word/2018/wordml/cex" xmlns:w16="http://schemas.microsoft.com/office/word/2018/wordml">
+          <mc:Fallback xmlns:w16="http://schemas.microsoft.com/office/word/2018/wordml" xmlns:w16cex="http://schemas.microsoft.com/office/word/2018/wordml/cex">
             <w:pict>
               <v:rect w14:anchorId="59E27EC5" id="Rectángulo 4" o:spid="_x0000_s1026" style="position:absolute;margin-left:-24.45pt;margin-top:710.35pt;width:550.2pt;height:62.2pt;z-index:251658245;visibility:visible;mso-wrap-style:square;mso-width-percent:0;mso-height-percent:900;mso-wrap-distance-left:9pt;mso-wrap-distance-top:0;mso-wrap-distance-right:9pt;mso-wrap-distance-bottom:0;mso-position-horizontal:absolute;mso-position-horizontal-relative:margin;mso-position-vertical:absolute;mso-position-vertical-relative:page;mso-width-percent:0;mso-height-percent:900;mso-width-relative:page;mso-height-relative:top-margin-area;v-text-anchor:top" o:gfxdata="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" o:allowincell="f" fillcolor="#323e4f [2415]" stroked="f">
                 <w10:wrap anchorx="margin" anchory="page"/>
@@ -11389,7 +11389,16 @@
                 <w:color w:val="000000" w:themeColor="text1"/>
                 <w:lang w:val="es-ES_tradnl"/>
               </w:rPr>
-              <w:t>-04B</w:t>
+              <w:t>-0</w:t>
+            </w:r>
+            <w:r>
+              <w:rPr>
+                <w:rFonts w:ascii="Times New Roman" w:hAnsi="Times New Roman" w:cs="Times New Roman"/>
+                <w:b/>
+                <w:color w:val="000000" w:themeColor="text1"/>
+                <w:lang w:val="es-ES_tradnl"/>
+              </w:rPr>
+              <w:t>5</w:t>
             </w:r>
           </w:p>
         </w:tc>
@@ -11469,75 +11478,204 @@
                 <w:rFonts w:ascii="Times New Roman" w:hAnsi="Times New Roman" w:cs="Times New Roman"/>
                 <w:lang w:val="es-ES_tradnl"/>
               </w:rPr>
-              <w:t>Opció</w:t>
-            </w:r>
-            <w:bookmarkStart w:id="1" w:name="_GoBack"/>
-            <w:bookmarkEnd w:id="1"/>
-            <w:r>
-              <w:rPr>
-                <w:rFonts w:ascii="Times New Roman" w:hAnsi="Times New Roman" w:cs="Times New Roman"/>
-                <w:lang w:val="es-ES_tradnl"/>
-              </w:rPr>
-              <w:t>n automática</w:t>
-            </w:r>
-          </w:p>
-          <w:p>
-            <w:pPr>
-              <w:spacing w:after="0" w:line="240" w:lineRule="auto"/>
-              <w:rPr>
-                <w:rFonts w:ascii="Times New Roman" w:hAnsi="Times New Roman" w:cs="Times New Roman"/>
-                <w:lang w:val="es-ES_tradnl"/>
-              </w:rPr>
-            </w:pPr>
-            <w:proofErr w:type="spellStart"/>
-            <w:r>
-              <w:rPr>
-                <w:rFonts w:ascii="Times New Roman" w:hAnsi="Times New Roman" w:cs="Times New Roman"/>
-                <w:lang w:val="es-ES_tradnl"/>
-              </w:rPr>
-              <w:t>Telefono</w:t>
-            </w:r>
-            <w:proofErr w:type="spellEnd"/>
-          </w:p>
-          <w:p>
-            <w:pPr>
-              <w:spacing w:after="0" w:line="240" w:lineRule="auto"/>
-              <w:rPr>
-                <w:rFonts w:ascii="Times New Roman" w:hAnsi="Times New Roman" w:cs="Times New Roman"/>
-                <w:lang w:val="es-ES_tradnl"/>
-              </w:rPr>
-            </w:pPr>
-          </w:p>
-          <w:p>
-            <w:pPr>
-              <w:spacing w:after="0" w:line="240" w:lineRule="auto"/>
-              <w:rPr>
-                <w:rFonts w:ascii="Times New Roman" w:hAnsi="Times New Roman" w:cs="Times New Roman"/>
-                <w:lang w:val="es-ES_tradnl"/>
-              </w:rPr>
-            </w:pPr>
-            <w:r>
-              <w:rPr>
-                <w:rFonts w:ascii="Times New Roman" w:hAnsi="Times New Roman" w:cs="Times New Roman"/>
-                <w:lang w:val="es-ES_tradnl"/>
-              </w:rPr>
-              <w:t xml:space="preserve">El modo automático se ejecuta sin necesidad de que el usuario lo indique, cuando el usuario ingresa a una de las opciones (luces, aire, cerraduras) comienza un proceso en segundo plano que consulta el estado de todas las habitaciones, con un tiempo de espera de n + 5 por cada habitación donde n son 10 segundos, ejemplo, el estado de la habitación 1 se consulta da 10 segundo, el estado de la habitación 2 cada 15… etc. Al regresar el estado el color de los iconos se actualizara de acuerdo </w:t>
-            </w:r>
-            <w:proofErr w:type="gramStart"/>
-            <w:r>
-              <w:rPr>
-                <w:rFonts w:ascii="Times New Roman" w:hAnsi="Times New Roman" w:cs="Times New Roman"/>
-                <w:lang w:val="es-ES_tradnl"/>
-              </w:rPr>
-              <w:t>a  la</w:t>
-            </w:r>
-            <w:proofErr w:type="gramEnd"/>
-            <w:r>
-              <w:rPr>
-                <w:rFonts w:ascii="Times New Roman" w:hAnsi="Times New Roman" w:cs="Times New Roman"/>
-                <w:lang w:val="es-ES_tradnl"/>
-              </w:rPr>
-              <w:t xml:space="preserve"> opción seleccionada (luces, cerraduras, aire)</w:t>
+              <w:t>Opción automática</w:t>
+            </w:r>
+          </w:p>
+          <w:p>
+            <w:pPr>
+              <w:spacing w:after="0" w:line="240" w:lineRule="auto"/>
+              <w:rPr>
+                <w:rFonts w:ascii="Times New Roman" w:hAnsi="Times New Roman" w:cs="Times New Roman"/>
+                <w:lang w:val="es-ES_tradnl"/>
+              </w:rPr>
+            </w:pPr>
+          </w:p>
+          <w:p>
+            <w:pPr>
+              <w:spacing w:after="0" w:line="240" w:lineRule="auto"/>
+              <w:rPr>
+                <w:rFonts w:ascii="Times New Roman" w:hAnsi="Times New Roman" w:cs="Times New Roman"/>
+                <w:lang w:val="es-ES_tradnl"/>
+              </w:rPr>
+            </w:pPr>
+            <w:r>
+              <w:rPr>
+                <w:rFonts w:ascii="Times New Roman" w:hAnsi="Times New Roman" w:cs="Times New Roman"/>
+                <w:lang w:val="es-ES_tradnl"/>
+              </w:rPr>
+              <w:t>El modo automático se ejecuta sin necesidad de que el usuario lo indique, cuando el usuario ingresa a una de las opciones (luces, aire, cerraduras) comienza un proceso en segundo plano que consulta el estado de todas las habitaciones</w:t>
+            </w:r>
+            <w:r>
+              <w:rPr>
+                <w:rFonts w:ascii="Times New Roman" w:hAnsi="Times New Roman" w:cs="Times New Roman"/>
+                <w:lang w:val="es-ES_tradnl"/>
+              </w:rPr>
+              <w:t xml:space="preserve">; </w:t>
+            </w:r>
+            <w:r>
+              <w:rPr>
+                <w:rFonts w:ascii="Times New Roman" w:hAnsi="Times New Roman" w:cs="Times New Roman"/>
+                <w:lang w:val="es-ES_tradnl"/>
+              </w:rPr>
+              <w:t>con un tiempo de espera de n + 5 por cada habitación donde n</w:t>
+            </w:r>
+            <w:r>
+              <w:rPr>
+                <w:rFonts w:ascii="Times New Roman" w:hAnsi="Times New Roman" w:cs="Times New Roman"/>
+                <w:lang w:val="es-ES_tradnl"/>
+              </w:rPr>
+              <w:t xml:space="preserve"> es igual a </w:t>
+            </w:r>
+            <w:r>
+              <w:rPr>
+                <w:rFonts w:ascii="Times New Roman" w:hAnsi="Times New Roman" w:cs="Times New Roman"/>
+                <w:lang w:val="es-ES_tradnl"/>
+              </w:rPr>
+              <w:t>10 segundos</w:t>
+            </w:r>
+            <w:r>
+              <w:rPr>
+                <w:rFonts w:ascii="Times New Roman" w:hAnsi="Times New Roman" w:cs="Times New Roman"/>
+                <w:lang w:val="es-ES_tradnl"/>
+              </w:rPr>
+              <w:t>.</w:t>
+            </w:r>
+          </w:p>
+          <w:p>
+            <w:pPr>
+              <w:spacing w:after="0" w:line="240" w:lineRule="auto"/>
+              <w:rPr>
+                <w:rFonts w:ascii="Times New Roman" w:hAnsi="Times New Roman" w:cs="Times New Roman"/>
+                <w:lang w:val="es-ES_tradnl"/>
+              </w:rPr>
+            </w:pPr>
+            <w:r>
+              <w:rPr>
+                <w:rFonts w:ascii="Times New Roman" w:hAnsi="Times New Roman" w:cs="Times New Roman"/>
+                <w:lang w:val="es-ES_tradnl"/>
+              </w:rPr>
+              <w:t xml:space="preserve">Por </w:t>
+            </w:r>
+            <w:r>
+              <w:rPr>
+                <w:rFonts w:ascii="Times New Roman" w:hAnsi="Times New Roman" w:cs="Times New Roman"/>
+                <w:lang w:val="es-ES_tradnl"/>
+              </w:rPr>
+              <w:t xml:space="preserve">ejemplo, el estado de la </w:t>
+            </w:r>
+            <w:r>
+              <w:rPr>
+                <w:rFonts w:ascii="Times New Roman" w:hAnsi="Times New Roman" w:cs="Times New Roman"/>
+                <w:lang w:val="es-ES_tradnl"/>
+              </w:rPr>
+              <w:t>H</w:t>
+            </w:r>
+            <w:r>
+              <w:rPr>
+                <w:rFonts w:ascii="Times New Roman" w:hAnsi="Times New Roman" w:cs="Times New Roman"/>
+                <w:lang w:val="es-ES_tradnl"/>
+              </w:rPr>
+              <w:t xml:space="preserve">abitación 1 se consulta </w:t>
+            </w:r>
+            <w:r>
+              <w:rPr>
+                <w:rFonts w:ascii="Times New Roman" w:hAnsi="Times New Roman" w:cs="Times New Roman"/>
+                <w:lang w:val="es-ES_tradnl"/>
+              </w:rPr>
+              <w:t>ca</w:t>
+            </w:r>
+            <w:r>
+              <w:rPr>
+                <w:rFonts w:ascii="Times New Roman" w:hAnsi="Times New Roman" w:cs="Times New Roman"/>
+                <w:lang w:val="es-ES_tradnl"/>
+              </w:rPr>
+              <w:t>da 10 segundo</w:t>
+            </w:r>
+            <w:r>
+              <w:rPr>
+                <w:rFonts w:ascii="Times New Roman" w:hAnsi="Times New Roman" w:cs="Times New Roman"/>
+                <w:lang w:val="es-ES_tradnl"/>
+              </w:rPr>
+              <w:t>s</w:t>
+            </w:r>
+            <w:r>
+              <w:rPr>
+                <w:rFonts w:ascii="Times New Roman" w:hAnsi="Times New Roman" w:cs="Times New Roman"/>
+                <w:lang w:val="es-ES_tradnl"/>
+              </w:rPr>
+              <w:t xml:space="preserve">, el estado de la </w:t>
+            </w:r>
+            <w:r>
+              <w:rPr>
+                <w:rFonts w:ascii="Times New Roman" w:hAnsi="Times New Roman" w:cs="Times New Roman"/>
+                <w:lang w:val="es-ES_tradnl"/>
+              </w:rPr>
+              <w:t>H</w:t>
+            </w:r>
+            <w:r>
+              <w:rPr>
+                <w:rFonts w:ascii="Times New Roman" w:hAnsi="Times New Roman" w:cs="Times New Roman"/>
+                <w:lang w:val="es-ES_tradnl"/>
+              </w:rPr>
+              <w:t>abitación 2 cada 1</w:t>
+            </w:r>
+            <w:r>
+              <w:rPr>
+                <w:rFonts w:ascii="Times New Roman" w:hAnsi="Times New Roman" w:cs="Times New Roman"/>
+                <w:lang w:val="es-ES_tradnl"/>
+              </w:rPr>
+              <w:t>5 y así sucesivamente.</w:t>
+            </w:r>
+          </w:p>
+          <w:p>
+            <w:pPr>
+              <w:spacing w:after="0" w:line="240" w:lineRule="auto"/>
+              <w:rPr>
+                <w:rFonts w:ascii="Times New Roman" w:hAnsi="Times New Roman" w:cs="Times New Roman"/>
+                <w:lang w:val="es-ES_tradnl"/>
+              </w:rPr>
+            </w:pPr>
+            <w:r>
+              <w:rPr>
+                <w:rFonts w:ascii="Times New Roman" w:hAnsi="Times New Roman" w:cs="Times New Roman"/>
+                <w:lang w:val="es-ES_tradnl"/>
+              </w:rPr>
+              <w:t>Al regresar el estado el color de los iconos se actualizar</w:t>
+            </w:r>
+            <w:r>
+              <w:rPr>
+                <w:rFonts w:ascii="Times New Roman" w:hAnsi="Times New Roman" w:cs="Times New Roman"/>
+                <w:lang w:val="es-ES_tradnl"/>
+              </w:rPr>
+              <w:t>á</w:t>
+            </w:r>
+            <w:r>
+              <w:rPr>
+                <w:rFonts w:ascii="Times New Roman" w:hAnsi="Times New Roman" w:cs="Times New Roman"/>
+                <w:lang w:val="es-ES_tradnl"/>
+              </w:rPr>
+              <w:t xml:space="preserve"> de acuerdo </w:t>
+            </w:r>
+            <w:r>
+              <w:rPr>
+                <w:rFonts w:ascii="Times New Roman" w:hAnsi="Times New Roman" w:cs="Times New Roman"/>
+                <w:lang w:val="es-ES_tradnl"/>
+              </w:rPr>
+              <w:t>con</w:t>
+            </w:r>
+            <w:r>
+              <w:rPr>
+                <w:rFonts w:ascii="Times New Roman" w:hAnsi="Times New Roman" w:cs="Times New Roman"/>
+                <w:lang w:val="es-ES_tradnl"/>
+              </w:rPr>
+              <w:t xml:space="preserve"> la opción seleccionada (luces, cerraduras, aire)</w:t>
+            </w:r>
+            <w:r>
+              <w:rPr>
+                <w:rFonts w:ascii="Times New Roman" w:hAnsi="Times New Roman" w:cs="Times New Roman"/>
+                <w:lang w:val="es-ES_tradnl"/>
+              </w:rPr>
+              <w:t>.</w:t>
             </w:r>
           </w:p>
           <w:p>
@@ -11685,7 +11823,35 @@
                 <w:rFonts w:ascii="Times New Roman" w:hAnsi="Times New Roman" w:cs="Times New Roman"/>
                 <w:lang w:val="es-ES_tradnl"/>
               </w:rPr>
-              <w:t>El usuario selecciona la opción “Cerraduras”.</w:t>
+              <w:t xml:space="preserve">El usuario selecciona </w:t>
+            </w:r>
+            <w:r>
+              <w:rPr>
+                <w:rFonts w:ascii="Times New Roman" w:hAnsi="Times New Roman" w:cs="Times New Roman"/>
+                <w:lang w:val="es-ES_tradnl"/>
+              </w:rPr>
+              <w:t>cualquier</w:t>
+            </w:r>
+            <w:r>
+              <w:rPr>
+                <w:rFonts w:ascii="Times New Roman" w:hAnsi="Times New Roman" w:cs="Times New Roman"/>
+                <w:lang w:val="es-ES_tradnl"/>
+              </w:rPr>
+              <w:t xml:space="preserve"> opción </w:t>
+            </w:r>
+            <w:r>
+              <w:rPr>
+                <w:rFonts w:ascii="Times New Roman" w:hAnsi="Times New Roman" w:cs="Times New Roman"/>
+                <w:lang w:val="es-ES_tradnl"/>
+              </w:rPr>
+              <w:t>(luces, cerraduras, aire)</w:t>
+            </w:r>
+            <w:r>
+              <w:rPr>
+                <w:rFonts w:ascii="Times New Roman" w:hAnsi="Times New Roman" w:cs="Times New Roman"/>
+                <w:lang w:val="es-ES_tradnl"/>
+              </w:rPr>
+              <w:t>.</w:t>
             </w:r>
           </w:p>
         </w:tc>
@@ -11713,6 +11879,7 @@
                   <w14:uncheckedState w14:val="006F" w14:font="Wingdings"/>
                 </w14:checkbox>
               </w:sdtPr>
+              <w:sdtEndPr/>
               <w:sdtContent>
                 <w:r>
                   <w:rPr>
@@ -11779,7 +11946,42 @@
                 <w:rFonts w:ascii="Times New Roman" w:hAnsi="Times New Roman" w:cs="Times New Roman"/>
                 <w:lang w:val="es-ES_tradnl"/>
               </w:rPr>
-              <w:t>sistema muestra las habitaciones.</w:t>
+              <w:t>sistema muestra</w:t>
+            </w:r>
+            <w:r>
+              <w:rPr>
+                <w:rFonts w:ascii="Times New Roman" w:hAnsi="Times New Roman" w:cs="Times New Roman"/>
+                <w:lang w:val="es-ES_tradnl"/>
+              </w:rPr>
+              <w:t>, con una diferencia de tiempo (n+5 :: n=10)</w:t>
+            </w:r>
+            <w:r>
+              <w:rPr>
+                <w:rFonts w:ascii="Times New Roman" w:hAnsi="Times New Roman" w:cs="Times New Roman"/>
+                <w:lang w:val="es-ES_tradnl"/>
+              </w:rPr>
+              <w:t xml:space="preserve"> </w:t>
+            </w:r>
+            <w:r>
+              <w:rPr>
+                <w:rFonts w:ascii="Times New Roman" w:hAnsi="Times New Roman" w:cs="Times New Roman"/>
+                <w:lang w:val="es-ES_tradnl"/>
+              </w:rPr>
+              <w:t xml:space="preserve">el estado actual de </w:t>
+            </w:r>
+            <w:r>
+              <w:rPr>
+                <w:rFonts w:ascii="Times New Roman" w:hAnsi="Times New Roman" w:cs="Times New Roman"/>
+                <w:lang w:val="es-ES_tradnl"/>
+              </w:rPr>
+              <w:t>las habitaciones</w:t>
+            </w:r>
+            <w:r>
+              <w:rPr>
+                <w:rFonts w:ascii="Times New Roman" w:hAnsi="Times New Roman" w:cs="Times New Roman"/>
+                <w:lang w:val="es-ES_tradnl"/>
+              </w:rPr>
+              <w:t xml:space="preserve"> independientemente de la opción seleccionada.</w:t>
             </w:r>
           </w:p>
         </w:tc>
@@ -11810,6 +12012,7 @@
                   <w14:uncheckedState w14:val="006F" w14:font="Wingdings"/>
                 </w14:checkbox>
               </w:sdtPr>
+              <w:sdtEndPr/>
               <w:sdtContent>
                 <w:r>
                   <w:rPr>
@@ -11824,7 +12027,7 @@
       </w:tr>
       <w:tr>
         <w:trPr>
-          <w:trHeight w:val="230"/>
+          <w:trHeight w:val="188"/>
         </w:trPr>
         <w:tc>
           <w:tcPr>
@@ -11869,200 +12072,6 @@
                 <w:rFonts w:ascii="Times New Roman" w:hAnsi="Times New Roman" w:cs="Times New Roman"/>
                 <w:lang w:val="es-ES_tradnl"/>
               </w:rPr>
-              <w:t xml:space="preserve">El </w:t>
-            </w:r>
-            <w:r>
-              <w:rPr>
-                <w:rFonts w:ascii="Times New Roman" w:hAnsi="Times New Roman" w:cs="Times New Roman"/>
-                <w:lang w:val="es-ES_tradnl"/>
-              </w:rPr>
-              <w:t>usuario selecciona el recuadro de la habitación a cerrar.</w:t>
-            </w:r>
-          </w:p>
-        </w:tc>
-        <w:tc>
-          <w:tcPr>
-            <w:tcW w:w="488" w:type="pct"/>
-          </w:tcPr>
-          <w:p>
-            <w:pPr>
-              <w:tabs>
-                <w:tab w:val="left" w:pos="780"/>
-              </w:tabs>
-              <w:jc w:val="center"/>
-              <w:rPr>
-                <w:rFonts w:ascii="Gill Sans MT" w:hAnsi="Gill Sans MT" w:cs="Times New Roman"/>
-              </w:rPr>
-            </w:pPr>
-            <w:sdt>
-              <w:sdtPr>
-                <w:rPr>
-                  <w:rFonts w:ascii="Gill Sans MT" w:hAnsi="Gill Sans MT" w:cs="Times New Roman"/>
-                </w:rPr>
-                <w:id w:val="-300388556"/>
-                <w15:color w:val="000000"/>
-                <w14:checkbox>
-                  <w14:checked w14:val="1"/>
-                  <w14:checkedState w14:val="00FC" w14:font="Wingdings"/>
-                  <w14:uncheckedState w14:val="006F" w14:font="Wingdings"/>
-                </w14:checkbox>
-              </w:sdtPr>
-              <w:sdtContent>
-                <w:r>
-                  <w:rPr>
-                    <w:rFonts w:ascii="Gill Sans MT" w:hAnsi="Gill Sans MT" w:cs="Times New Roman"/>
-                  </w:rPr>
-                  <w:sym w:font="Wingdings" w:char="F0FC"/>
-                </w:r>
-              </w:sdtContent>
-            </w:sdt>
-          </w:p>
-        </w:tc>
-      </w:tr>
-      <w:tr>
-        <w:trPr>
-          <w:trHeight w:val="221"/>
-        </w:trPr>
-        <w:tc>
-          <w:tcPr>
-            <w:tcW w:w="1136" w:type="pct"/>
-            <w:vMerge/>
-            <w:shd w:val="clear" w:color="auto" w:fill="FFFFFF" w:themeFill="background1"/>
-            <w:vAlign w:val="center"/>
-          </w:tcPr>
-          <w:p>
-            <w:pPr>
-              <w:spacing w:after="0" w:line="240" w:lineRule="auto"/>
-              <w:jc w:val="center"/>
-              <w:rPr>
-                <w:rFonts w:ascii="Times New Roman" w:hAnsi="Times New Roman" w:cs="Times New Roman"/>
-                <w:b/>
-                <w:lang w:val="es-ES_tradnl"/>
-              </w:rPr>
-            </w:pPr>
-          </w:p>
-        </w:tc>
-        <w:tc>
-          <w:tcPr>
-            <w:tcW w:w="3376" w:type="pct"/>
-            <w:shd w:val="clear" w:color="auto" w:fill="FFFFFF" w:themeFill="background1"/>
-            <w:vAlign w:val="center"/>
-          </w:tcPr>
-          <w:p>
-            <w:pPr>
-              <w:pStyle w:val="Prrafodelista"/>
-              <w:numPr>
-                <w:ilvl w:val="0"/>
-                <w:numId w:val="24"/>
-              </w:numPr>
-              <w:spacing w:after="0" w:line="240" w:lineRule="auto"/>
-              <w:rPr>
-                <w:rFonts w:ascii="Times New Roman" w:hAnsi="Times New Roman" w:cs="Times New Roman"/>
-                <w:lang w:val="es-ES_tradnl"/>
-              </w:rPr>
-            </w:pPr>
-            <w:r>
-              <w:rPr>
-                <w:rFonts w:ascii="Times New Roman" w:hAnsi="Times New Roman" w:cs="Times New Roman"/>
-                <w:lang w:val="es-ES_tradnl"/>
-              </w:rPr>
-              <w:t xml:space="preserve">El sistema </w:t>
-            </w:r>
-            <w:r>
-              <w:rPr>
-                <w:rFonts w:ascii="Times New Roman" w:hAnsi="Times New Roman" w:cs="Times New Roman"/>
-                <w:lang w:val="es-ES_tradnl"/>
-              </w:rPr>
-              <w:t>muestra la cerradura de la habitación cerrada.</w:t>
-            </w:r>
-          </w:p>
-        </w:tc>
-        <w:tc>
-          <w:tcPr>
-            <w:tcW w:w="488" w:type="pct"/>
-          </w:tcPr>
-          <w:p>
-            <w:pPr>
-              <w:tabs>
-                <w:tab w:val="left" w:pos="780"/>
-              </w:tabs>
-              <w:jc w:val="center"/>
-              <w:rPr>
-                <w:rFonts w:ascii="Gill Sans MT" w:hAnsi="Gill Sans MT" w:cs="Times New Roman"/>
-              </w:rPr>
-            </w:pPr>
-            <w:sdt>
-              <w:sdtPr>
-                <w:rPr>
-                  <w:rFonts w:ascii="Gill Sans MT" w:hAnsi="Gill Sans MT" w:cs="Times New Roman"/>
-                </w:rPr>
-                <w:id w:val="1794094295"/>
-                <w15:color w:val="000000"/>
-                <w14:checkbox>
-                  <w14:checked w14:val="1"/>
-                  <w14:checkedState w14:val="00FC" w14:font="Wingdings"/>
-                  <w14:uncheckedState w14:val="006F" w14:font="Wingdings"/>
-                </w14:checkbox>
-              </w:sdtPr>
-              <w:sdtContent>
-                <w:r>
-                  <w:rPr>
-                    <w:rFonts w:ascii="Gill Sans MT" w:hAnsi="Gill Sans MT" w:cs="Times New Roman"/>
-                  </w:rPr>
-                  <w:sym w:font="Wingdings" w:char="F0FC"/>
-                </w:r>
-              </w:sdtContent>
-            </w:sdt>
-          </w:p>
-        </w:tc>
-      </w:tr>
-      <w:tr>
-        <w:trPr>
-          <w:trHeight w:val="188"/>
-        </w:trPr>
-        <w:tc>
-          <w:tcPr>
-            <w:tcW w:w="1136" w:type="pct"/>
-            <w:vMerge/>
-            <w:shd w:val="clear" w:color="auto" w:fill="FFFFFF" w:themeFill="background1"/>
-            <w:vAlign w:val="center"/>
-          </w:tcPr>
-          <w:p>
-            <w:pPr>
-              <w:spacing w:after="0" w:line="240" w:lineRule="auto"/>
-              <w:jc w:val="center"/>
-              <w:rPr>
-                <w:rFonts w:ascii="Times New Roman" w:hAnsi="Times New Roman" w:cs="Times New Roman"/>
-                <w:b/>
-                <w:lang w:val="es-ES_tradnl"/>
-              </w:rPr>
-            </w:pPr>
-          </w:p>
-        </w:tc>
-        <w:tc>
-          <w:tcPr>
-            <w:tcW w:w="3376" w:type="pct"/>
-            <w:shd w:val="clear" w:color="auto" w:fill="FFFFFF" w:themeFill="background1"/>
-            <w:vAlign w:val="center"/>
-          </w:tcPr>
-          <w:p>
-            <w:pPr>
-              <w:pStyle w:val="Prrafodelista"/>
-              <w:numPr>
-                <w:ilvl w:val="0"/>
-                <w:numId w:val="24"/>
-              </w:numPr>
-              <w:spacing w:after="0" w:line="240" w:lineRule="auto"/>
-              <w:rPr>
-                <w:rFonts w:ascii="Times New Roman" w:hAnsi="Times New Roman" w:cs="Times New Roman"/>
-                <w:lang w:val="es-ES_tradnl"/>
-              </w:rPr>
-            </w:pPr>
-            <w:r>
-              <w:rPr>
-                <w:rFonts w:ascii="Times New Roman" w:hAnsi="Times New Roman" w:cs="Times New Roman"/>
-                <w:lang w:val="es-ES_tradnl"/>
-              </w:rPr>
               <w:t>Fin de caso de uso.</w:t>
             </w:r>
           </w:p>
@@ -12133,22 +12142,7 @@
                 <w:rFonts w:ascii="Times New Roman" w:hAnsi="Times New Roman" w:cs="Times New Roman"/>
                 <w:lang w:val="es-ES_tradnl"/>
               </w:rPr>
-              <w:t xml:space="preserve">La cerradura de la habitación debe de estar abierto. (Recuadro en color </w:t>
-            </w:r>
-            <w:r>
-              <w:rPr>
-                <w:rFonts w:ascii="Times New Roman" w:hAnsi="Times New Roman" w:cs="Times New Roman"/>
-                <w:highlight w:val="green"/>
-                <w:lang w:val="es-ES_tradnl"/>
-              </w:rPr>
-              <w:t>verde</w:t>
-            </w:r>
-            <w:r>
-              <w:rPr>
-                <w:rFonts w:ascii="Times New Roman" w:hAnsi="Times New Roman" w:cs="Times New Roman"/>
-                <w:lang w:val="es-ES_tradnl"/>
-              </w:rPr>
-              <w:t>).</w:t>
+              <w:t>El usuario tiene que seleccionar alguna opción.</w:t>
             </w:r>
           </w:p>
         </w:tc>
@@ -12173,6 +12167,7 @@
                   <w14:uncheckedState w14:val="006F" w14:font="Wingdings"/>
                 </w14:checkbox>
               </w:sdtPr>
+              <w:sdtEndPr/>
               <w:sdtContent>
                 <w:r>
                   <w:rPr>
@@ -12256,6 +12251,7 @@
                   <w14:uncheckedState w14:val="006F" w14:font="Wingdings"/>
                 </w14:checkbox>
               </w:sdtPr>
+              <w:sdtEndPr/>
               <w:sdtContent>
                 <w:r>
                   <w:rPr>
@@ -12317,23 +12313,17 @@
                 <w:rFonts w:ascii="Times New Roman" w:hAnsi="Times New Roman" w:cs="Times New Roman"/>
                 <w:lang w:val="es-ES_tradnl"/>
               </w:rPr>
-              <w:t xml:space="preserve">El recuadro de la habitación cambia a color </w:t>
-            </w:r>
-            <w:r>
-              <w:rPr>
-                <w:rFonts w:ascii="Times New Roman" w:hAnsi="Times New Roman" w:cs="Times New Roman"/>
-                <w:highlight w:val="red"/>
-                <w:lang w:val="es-ES_tradnl"/>
-              </w:rPr>
-              <w:t>rojo</w:t>
-            </w:r>
-            <w:r>
-              <w:rPr>
-                <w:rFonts w:ascii="Times New Roman" w:hAnsi="Times New Roman" w:cs="Times New Roman"/>
-                <w:lang w:val="es-ES_tradnl"/>
-              </w:rPr>
-              <w:t>.</w:t>
-            </w:r>
+              <w:t xml:space="preserve">El </w:t>
+            </w:r>
+            <w:r>
+              <w:rPr>
+                <w:rFonts w:ascii="Times New Roman" w:hAnsi="Times New Roman" w:cs="Times New Roman"/>
+                <w:lang w:val="es-ES_tradnl"/>
+              </w:rPr>
+              <w:t>estado actual de las habitaciones.</w:t>
+            </w:r>
+            <w:bookmarkStart w:id="1" w:name="_GoBack"/>
+            <w:bookmarkEnd w:id="1"/>
           </w:p>
         </w:tc>
         <w:tc>
@@ -12357,6 +12347,7 @@
                   <w14:uncheckedState w14:val="006F" w14:font="Wingdings"/>
                 </w14:checkbox>
               </w:sdtPr>
+              <w:sdtEndPr/>
               <w:sdtContent>
                 <w:r>
                   <w:rPr>
@@ -14889,7 +14880,7 @@
       </w:pPr>
     </w:pPrDefault>
   </w:docDefaults>
-  <w:latentStyles w:defLockedState="0" w:defUIPriority="99" w:defSemiHidden="0" w:defUnhideWhenUsed="0" w:defQFormat="0" w:count="376">
+  <w:latentStyles w:defLockedState="0" w:defUIPriority="99" w:defSemiHidden="0" w:defUnhideWhenUsed="0" w:defQFormat="0" w:count="377">
     <w:lsdException w:name="Normal" w:uiPriority="0" w:qFormat="1"/>
     <w:lsdException w:name="heading 1" w:uiPriority="9" w:qFormat="1"/>
     <w:lsdException w:name="heading 2" w:semiHidden="1" w:uiPriority="9" w:unhideWhenUsed="1" w:qFormat="1"/>
@@ -14995,7 +14986,6 @@
     <w:lsdException w:name="HTML Sample" w:semiHidden="1" w:unhideWhenUsed="1"/>
     <w:lsdException w:name="HTML Typewriter" w:semiHidden="1" w:unhideWhenUsed="1"/>
     <w:lsdException w:name="HTML Variable" w:semiHidden="1" w:unhideWhenUsed="1"/>
-    <w:lsdException w:name="Normal Table" w:semiHidden="1" w:unhideWhenUsed="1"/>
     <w:lsdException w:name="annotation subject" w:semiHidden="1" w:unhideWhenUsed="1"/>
     <w:lsdException w:name="No List" w:semiHidden="1" w:unhideWhenUsed="1"/>
     <w:lsdException w:name="Outline List 1" w:semiHidden="1" w:unhideWhenUsed="1"/>
@@ -15042,10 +15032,8 @@
     <w:lsdException w:name="Table Subtle 2" w:semiHidden="1" w:unhideWhenUsed="1"/>
     <w:lsdException w:name="Table Web 1" w:semiHidden="1" w:unhideWhenUsed="1"/>
     <w:lsdException w:name="Table Web 2" w:semiHidden="1" w:unhideWhenUsed="1"/>
-    <w:lsdException w:name="Table Web 3" w:semiHidden="1" w:unhideWhenUsed="1"/>
     <w:lsdException w:name="Balloon Text" w:semiHidden="1" w:unhideWhenUsed="1"/>
     <w:lsdException w:name="Table Grid" w:uiPriority="39"/>
-    <w:lsdException w:name="Table Theme" w:semiHidden="1" w:unhideWhenUsed="1"/>
     <w:lsdException w:name="Placeholder Text" w:semiHidden="1"/>
     <w:lsdException w:name="No Spacing" w:uiPriority="1" w:qFormat="1"/>
     <w:lsdException w:name="Light Shading" w:uiPriority="60"/>
@@ -15266,6 +15254,7 @@
     <w:lsdException w:name="Hashtag" w:semiHidden="1" w:unhideWhenUsed="1"/>
     <w:lsdException w:name="Unresolved Mention" w:semiHidden="1" w:unhideWhenUsed="1"/>
     <w:lsdException w:name="Smart Link" w:semiHidden="1" w:unhideWhenUsed="1"/>
+    <w:lsdException w:name="Smart Link Error" w:semiHidden="1" w:unhideWhenUsed="1"/>
   </w:latentStyles>
   <w:style w:type="paragraph" w:default="1" w:styleId="Normal">
     <w:name w:val="Normal"/>
@@ -15803,15 +15792,6 @@
 </file>
 
 <file path=customXml/item2.xml><?xml version="1.0" encoding="utf-8"?>
-<?mso-contentType ?>
-<FormTemplates xmlns="http://schemas.microsoft.com/sharepoint/v3/contenttype/forms">
-  <Display>DocumentLibraryForm</Display>
-  <Edit>DocumentLibraryForm</Edit>
-  <New>DocumentLibraryForm</New>
-</FormTemplates>
-</file>
-
-<file path=customXml/item3.xml><?xml version="1.0" encoding="utf-8"?>
 <ct:contentTypeSchema xmlns:ct="http://schemas.microsoft.com/office/2006/metadata/contentType" xmlns:ma="http://schemas.microsoft.com/office/2006/metadata/properties/metaAttributes" ct:_="" ma:_="" ma:contentTypeName="Documento" ma:contentTypeID="0x01010087E256948CA64B4C8E2115673D3A630B" ma:contentTypeVersion="2" ma:contentTypeDescription="Crear nuevo documento." ma:contentTypeScope="" ma:versionID="07d9a34fc99feda1a8a296ae96bfd397">
   <xsd:schema xmlns:xsd="http://www.w3.org/2001/XMLSchema" xmlns:xs="http://www.w3.org/2001/XMLSchema" xmlns:p="http://schemas.microsoft.com/office/2006/metadata/properties" xmlns:ns3="e096aecd-4788-4bd1-a91f-2b9d8953a7f7" targetNamespace="http://schemas.microsoft.com/office/2006/metadata/properties" ma:root="true" ma:fieldsID="35b387042e7688a463146ec6aff56d2d" ns3:_="">
     <xsd:import namespace="e096aecd-4788-4bd1-a91f-2b9d8953a7f7"/>
@@ -15943,6 +15923,15 @@
 </ct:contentTypeSchema>
 </file>
 
+<file path=customXml/item3.xml><?xml version="1.0" encoding="utf-8"?>
+<?mso-contentType ?>
+<FormTemplates xmlns="http://schemas.microsoft.com/sharepoint/v3/contenttype/forms">
+  <Display>DocumentLibraryForm</Display>
+  <Edit>DocumentLibraryForm</Edit>
+  <New>DocumentLibraryForm</New>
+</FormTemplates>
+</file>
+
 <file path=customXml/item4.xml><?xml version="1.0" encoding="utf-8"?>
 <p:properties xmlns:p="http://schemas.microsoft.com/office/2006/metadata/properties" xmlns:xsi="http://www.w3.org/2001/XMLSchema-instance" xmlns:pc="http://schemas.microsoft.com/office/infopath/2007/PartnerControls">
   <documentManagement/>
@@ -15958,14 +15947,6 @@
 </file>
 
 <file path=customXml/itemProps2.xml><?xml version="1.0" encoding="utf-8"?>
-<ds:datastoreItem xmlns:ds="http://schemas.openxmlformats.org/officeDocument/2006/customXml" ds:itemID="{97C4E99B-6E98-434A-836A-C75D5DBF6032}">
-  <ds:schemaRefs>
-    <ds:schemaRef ds:uri="http://schemas.microsoft.com/sharepoint/v3/contenttype/forms"/>
-  </ds:schemaRefs>
-</ds:datastoreItem>
-</file>
-
-<file path=customXml/itemProps3.xml><?xml version="1.0" encoding="utf-8"?>
 <ds:datastoreItem xmlns:ds="http://schemas.openxmlformats.org/officeDocument/2006/customXml" ds:itemID="{492F34C7-D079-433B-8726-710D623A99F9}">
   <ds:schemaRefs>
     <ds:schemaRef ds:uri="http://schemas.microsoft.com/office/2006/metadata/contentType"/>
@@ -15983,6 +15964,14 @@
 </ds:datastoreItem>
 </file>
 
+<file path=customXml/itemProps3.xml><?xml version="1.0" encoding="utf-8"?>
+<ds:datastoreItem xmlns:ds="http://schemas.openxmlformats.org/officeDocument/2006/customXml" ds:itemID="{97C4E99B-6E98-434A-836A-C75D5DBF6032}">
+  <ds:schemaRefs>
+    <ds:schemaRef ds:uri="http://schemas.microsoft.com/sharepoint/v3/contenttype/forms"/>
+  </ds:schemaRefs>
+</ds:datastoreItem>
+</file>
+
 <file path=customXml/itemProps4.xml><?xml version="1.0" encoding="utf-8"?>
 <ds:datastoreItem xmlns:ds="http://schemas.openxmlformats.org/officeDocument/2006/customXml" ds:itemID="{300E8501-C57A-42E3-A3CB-F78F384AC57B}">
   <ds:schemaRefs>

</xml_diff>